<commit_message>
Added Shane to team, some debugging
</commit_message>
<xml_diff>
--- a/3804ICT Data Mining - Fandoms Connect - Project Proposal.docx
+++ b/3804ICT Data Mining - Fandoms Connect - Project Proposal.docx
@@ -361,7 +361,11 @@
             <w:cnfStyle w:val="001000000000" w:firstRow="0" w:lastRow="0" w:firstColumn="1" w:lastColumn="0" w:oddVBand="0" w:evenVBand="0" w:oddHBand="0" w:evenHBand="0" w:firstRowFirstColumn="0" w:firstRowLastColumn="0" w:lastRowFirstColumn="0" w:lastRowLastColumn="0"/>
             <w:tcW w:w="1276" w:type="dxa"/>
           </w:tcPr>
-          <w:p/>
+          <w:p>
+            <w:r>
+              <w:t>S5069537</w:t>
+            </w:r>
+          </w:p>
         </w:tc>
         <w:tc>
           <w:tcPr>
@@ -371,6 +375,9 @@
             <w:pPr>
               <w:cnfStyle w:val="000000000000" w:firstRow="0" w:lastRow="0" w:firstColumn="0" w:lastColumn="0" w:oddVBand="0" w:evenVBand="0" w:oddHBand="0" w:evenHBand="0" w:firstRowFirstColumn="0" w:firstRowLastColumn="0" w:lastRowFirstColumn="0" w:lastRowLastColumn="0"/>
             </w:pPr>
+            <w:r>
+              <w:t>Shane Cress</w:t>
+            </w:r>
           </w:p>
         </w:tc>
         <w:tc>
@@ -381,6 +388,87 @@
             <w:pPr>
               <w:cnfStyle w:val="000000000000" w:firstRow="0" w:lastRow="0" w:firstColumn="0" w:lastColumn="0" w:oddVBand="0" w:evenVBand="0" w:oddHBand="0" w:evenHBand="0" w:firstRowFirstColumn="0" w:firstRowLastColumn="0" w:lastRowFirstColumn="0" w:lastRowLastColumn="0"/>
             </w:pPr>
+            <w:r>
+              <w:rPr>
+                <w:rFonts w:cstheme="minorHAnsi"/>
+                <w:noProof/>
+              </w:rPr>
+              <w:drawing>
+                <wp:anchor distT="0" distB="0" distL="114300" distR="114300" simplePos="0" relativeHeight="251663360" behindDoc="0" locked="0" layoutInCell="1" allowOverlap="1" wp14:anchorId="46FF7981" wp14:editId="51E51DB5">
+                  <wp:simplePos x="0" y="0"/>
+                  <wp:positionH relativeFrom="column">
+                    <wp:posOffset>17145</wp:posOffset>
+                  </wp:positionH>
+                  <wp:positionV relativeFrom="paragraph">
+                    <wp:posOffset>33020</wp:posOffset>
+                  </wp:positionV>
+                  <wp:extent cx="121534" cy="138819"/>
+                  <wp:effectExtent l="0" t="0" r="0" b="0"/>
+                  <wp:wrapNone/>
+                  <wp:docPr id="2" name="Picture 2" descr="C:\Users\aytimothy\Documents\discord.png"/>
+                  <wp:cNvGraphicFramePr>
+                    <a:graphicFrameLocks xmlns:a="http://schemas.openxmlformats.org/drawingml/2006/main" noChangeAspect="1"/>
+                  </wp:cNvGraphicFramePr>
+                  <a:graphic xmlns:a="http://schemas.openxmlformats.org/drawingml/2006/main">
+                    <a:graphicData uri="http://schemas.openxmlformats.org/drawingml/2006/picture">
+                      <pic:pic xmlns:pic="http://schemas.openxmlformats.org/drawingml/2006/picture">
+                        <pic:nvPicPr>
+                          <pic:cNvPr id="0" name="Picture 21" descr="C:\Users\aytimothy\Documents\discord.png"/>
+                          <pic:cNvPicPr>
+                            <a:picLocks noChangeAspect="1" noChangeArrowheads="1"/>
+                          </pic:cNvPicPr>
+                        </pic:nvPicPr>
+                        <pic:blipFill>
+                          <a:blip r:embed="rId6" cstate="print">
+                            <a:extLst>
+                              <a:ext uri="{28A0092B-C50C-407E-A947-70E740481C1C}">
+                                <a14:useLocalDpi xmlns:a14="http://schemas.microsoft.com/office/drawing/2010/main" val="0"/>
+                              </a:ext>
+                            </a:extLst>
+                          </a:blip>
+                          <a:srcRect/>
+                          <a:stretch>
+                            <a:fillRect/>
+                          </a:stretch>
+                        </pic:blipFill>
+                        <pic:spPr bwMode="auto">
+                          <a:xfrm>
+                            <a:off x="0" y="0"/>
+                            <a:ext cx="121534" cy="138819"/>
+                          </a:xfrm>
+                          <a:prstGeom prst="rect">
+                            <a:avLst/>
+                          </a:prstGeom>
+                          <a:noFill/>
+                          <a:ln>
+                            <a:noFill/>
+                          </a:ln>
+                        </pic:spPr>
+                      </pic:pic>
+                    </a:graphicData>
+                  </a:graphic>
+                  <wp14:sizeRelH relativeFrom="margin">
+                    <wp14:pctWidth>0</wp14:pctWidth>
+                  </wp14:sizeRelH>
+                  <wp14:sizeRelV relativeFrom="margin">
+                    <wp14:pctHeight>0</wp14:pctHeight>
+                  </wp14:sizeRelV>
+                </wp:anchor>
+              </w:drawing>
+            </w:r>
+            <w:r>
+              <w:t xml:space="preserve">      </w:t>
+            </w:r>
+            <w:bookmarkStart w:id="0" w:name="_GoBack"/>
+            <w:bookmarkEnd w:id="0"/>
+          </w:p>
+          <w:p>
+            <w:pPr>
+              <w:cnfStyle w:val="000000000000" w:firstRow="0" w:lastRow="0" w:firstColumn="0" w:lastColumn="0" w:oddVBand="0" w:evenVBand="0" w:oddHBand="0" w:evenHBand="0" w:firstRowFirstColumn="0" w:firstRowLastColumn="0" w:lastRowFirstColumn="0" w:lastRowLastColumn="0"/>
+            </w:pPr>
+            <w:r>
+              <w:t xml:space="preserve">      0449296366</w:t>
+            </w:r>
           </w:p>
         </w:tc>
         <w:tc>
@@ -391,6 +479,70 @@
             <w:pPr>
               <w:cnfStyle w:val="000000000000" w:firstRow="0" w:lastRow="0" w:firstColumn="0" w:lastColumn="0" w:oddVBand="0" w:evenVBand="0" w:oddHBand="0" w:evenHBand="0" w:firstRowFirstColumn="0" w:firstRowLastColumn="0" w:lastRowFirstColumn="0" w:lastRowLastColumn="0"/>
             </w:pPr>
+            <w:r>
+              <w:rPr>
+                <w:noProof/>
+              </w:rPr>
+              <mc:AlternateContent>
+                <mc:Choice Requires="wpi">
+                  <w:drawing>
+                    <wp:anchor distT="0" distB="0" distL="114300" distR="114300" simplePos="0" relativeHeight="251664384" behindDoc="0" locked="0" layoutInCell="1" allowOverlap="1">
+                      <wp:simplePos x="0" y="0"/>
+                      <wp:positionH relativeFrom="column">
+                        <wp:posOffset>175067</wp:posOffset>
+                      </wp:positionH>
+                      <wp:positionV relativeFrom="paragraph">
+                        <wp:posOffset>14826</wp:posOffset>
+                      </wp:positionV>
+                      <wp:extent cx="726480" cy="307440"/>
+                      <wp:effectExtent l="57150" t="57150" r="0" b="54610"/>
+                      <wp:wrapNone/>
+                      <wp:docPr id="7" name="Ink 7"/>
+                      <wp:cNvGraphicFramePr/>
+                      <a:graphic xmlns:a="http://schemas.openxmlformats.org/drawingml/2006/main">
+                        <a:graphicData uri="http://schemas.microsoft.com/office/word/2010/wordprocessingInk">
+                          <w14:contentPart bwMode="auto" r:id="rId9">
+                            <w14:nvContentPartPr>
+                              <w14:cNvContentPartPr/>
+                            </w14:nvContentPartPr>
+                            <w14:xfrm>
+                              <a:off x="0" y="0"/>
+                              <a:ext cx="726480" cy="307440"/>
+                            </w14:xfrm>
+                          </w14:contentPart>
+                        </a:graphicData>
+                      </a:graphic>
+                    </wp:anchor>
+                  </w:drawing>
+                </mc:Choice>
+                <mc:Fallback>
+                  <w:pict>
+                    <v:shapetype w14:anchorId="7ACDE156" id="_x0000_t75" coordsize="21600,21600" o:spt="75" o:preferrelative="t" path="m@4@5l@4@11@9@11@9@5xe" filled="f" stroked="f">
+                      <v:stroke joinstyle="miter"/>
+                      <v:formulas>
+                        <v:f eqn="if lineDrawn pixelLineWidth 0"/>
+                        <v:f eqn="sum @0 1 0"/>
+                        <v:f eqn="sum 0 0 @1"/>
+                        <v:f eqn="prod @2 1 2"/>
+                        <v:f eqn="prod @3 21600 pixelWidth"/>
+                        <v:f eqn="prod @3 21600 pixelHeight"/>
+                        <v:f eqn="sum @0 0 1"/>
+                        <v:f eqn="prod @6 1 2"/>
+                        <v:f eqn="prod @7 21600 pixelWidth"/>
+                        <v:f eqn="sum @8 21600 0"/>
+                        <v:f eqn="prod @7 21600 pixelHeight"/>
+                        <v:f eqn="sum @10 21600 0"/>
+                      </v:formulas>
+                      <v:path o:extrusionok="f" gradientshapeok="t" o:connecttype="rect"/>
+                      <o:lock v:ext="edit" aspectratio="t"/>
+                    </v:shapetype>
+                    <v:shape id="Ink 7" o:spid="_x0000_s1026" type="#_x0000_t75" style="position:absolute;margin-left:12.85pt;margin-top:.2pt;width:59.05pt;height:26.1pt;z-index:251664384;visibility:visible;mso-wrap-style:square;mso-wrap-distance-left:9pt;mso-wrap-distance-top:0;mso-wrap-distance-right:9pt;mso-wrap-distance-bottom:0;mso-position-horizontal:absolute;mso-position-horizontal-relative:text;mso-position-vertical:absolute;mso-position-vertical-relative:text" o:gfxdata="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">
+                      <v:imagedata r:id="rId10" o:title=""/>
+                    </v:shape>
+                  </w:pict>
+                </mc:Fallback>
+              </mc:AlternateContent>
+            </w:r>
           </w:p>
           <w:p>
             <w:pPr>
@@ -664,7 +816,7 @@
       <w:r>
         <w:t>This is a real-world dataset using live data straight from a live social media website as source. Users, posts and comments are scraped from my profile (</w:t>
       </w:r>
-      <w:hyperlink r:id="rId9" w:history="1">
+      <w:hyperlink r:id="rId11" w:history="1">
         <w:r>
           <w:rPr>
             <w:rStyle w:val="Hyperlink"/>
@@ -1236,7 +1388,7 @@
                     </pic:cNvPicPr>
                   </pic:nvPicPr>
                   <pic:blipFill>
-                    <a:blip r:embed="rId10">
+                    <a:blip r:embed="rId12">
                       <a:extLst>
                         <a:ext uri="{28A0092B-C50C-407E-A947-70E740481C1C}">
                           <a14:useLocalDpi xmlns:a14="http://schemas.microsoft.com/office/drawing/2010/main" val="0"/>
@@ -1292,7 +1444,7 @@
                     </pic:cNvPicPr>
                   </pic:nvPicPr>
                   <pic:blipFill>
-                    <a:blip r:embed="rId11">
+                    <a:blip r:embed="rId13">
                       <a:extLst>
                         <a:ext uri="{28A0092B-C50C-407E-A947-70E740481C1C}">
                           <a14:useLocalDpi xmlns:a14="http://schemas.microsoft.com/office/drawing/2010/main" val="0"/>
@@ -1351,12 +1503,7 @@
     </w:p>
     <w:p>
       <w:r>
-        <w:t>Minimums are maximums are skewed while the medians still trend in positive numbers as only the outliers generate high/low scores. Most comments/submissions get few or l</w:t>
-      </w:r>
-      <w:bookmarkStart w:id="0" w:name="_GoBack"/>
-      <w:bookmarkEnd w:id="0"/>
-      <w:r>
-        <w:t xml:space="preserve">ittle </w:t>
+        <w:t xml:space="preserve">Minimums are maximums are skewed while the medians still trend in positive numbers as only the outliers generate high/low scores. Most comments/submissions get few or little </w:t>
       </w:r>
       <w:proofErr w:type="spellStart"/>
       <w:r>
@@ -1392,7 +1539,7 @@
       <w:r>
         <w:t> from </w:t>
       </w:r>
-      <w:hyperlink r:id="rId12" w:tgtFrame="_blank" w:history="1">
+      <w:hyperlink r:id="rId14" w:tgtFrame="_blank" w:history="1">
         <w:r>
           <w:rPr>
             <w:rStyle w:val="Hyperlink"/>
@@ -1424,7 +1571,7 @@
       <w:r>
         <w:t>A </w:t>
       </w:r>
-      <w:hyperlink r:id="rId13" w:tgtFrame="_blank" w:history="1">
+      <w:hyperlink r:id="rId15" w:tgtFrame="_blank" w:history="1">
         <w:r>
           <w:rPr>
             <w:rStyle w:val="Hyperlink"/>
@@ -1461,7 +1608,7 @@
       <w:r>
         <w:t xml:space="preserve"> was the fifth </w:t>
       </w:r>
-      <w:hyperlink r:id="rId14" w:tgtFrame="_blank" w:history="1">
+      <w:hyperlink r:id="rId16" w:tgtFrame="_blank" w:history="1">
         <w:r>
           <w:rPr>
             <w:rStyle w:val="Hyperlink"/>
@@ -1487,7 +1634,7 @@
         </w:numPr>
         <w:spacing w:after="0"/>
       </w:pPr>
-      <w:hyperlink r:id="rId15" w:tgtFrame="_blank" w:history="1">
+      <w:hyperlink r:id="rId17" w:tgtFrame="_blank" w:history="1">
         <w:r>
           <w:rPr>
             <w:rStyle w:val="Hyperlink"/>
@@ -1512,7 +1659,7 @@
       <w:r>
         <w:t>voted comment. It's a </w:t>
       </w:r>
-      <w:hyperlink r:id="rId16" w:tgtFrame="_blank" w:history="1">
+      <w:hyperlink r:id="rId18" w:tgtFrame="_blank" w:history="1">
         <w:r>
           <w:rPr>
             <w:rStyle w:val="Hyperlink"/>
@@ -1523,7 +1670,7 @@
       <w:r>
         <w:t> that replies to anything it considers a </w:t>
       </w:r>
-      <w:hyperlink r:id="rId17" w:tgtFrame="_blank" w:history="1">
+      <w:hyperlink r:id="rId19" w:tgtFrame="_blank" w:history="1">
         <w:r>
           <w:rPr>
             <w:rStyle w:val="Hyperlink"/>
@@ -1556,7 +1703,7 @@
       <w:r>
         <w:t>The </w:t>
       </w:r>
-      <w:hyperlink r:id="rId18" w:tgtFrame="_blank" w:history="1">
+      <w:hyperlink r:id="rId20" w:tgtFrame="_blank" w:history="1">
         <w:r>
           <w:rPr>
             <w:rStyle w:val="Hyperlink"/>
@@ -1594,7 +1741,7 @@
       <w:r>
         <w:t xml:space="preserve">, there are bound to be useless or irrelevant, such as my post to </w:t>
       </w:r>
-      <w:hyperlink r:id="rId19" w:history="1">
+      <w:hyperlink r:id="rId21" w:history="1">
         <w:r>
           <w:rPr>
             <w:rStyle w:val="Hyperlink"/>
@@ -1684,7 +1831,7 @@
       <w:r>
         <w:t xml:space="preserve">] </w:t>
       </w:r>
-      <w:hyperlink r:id="rId20" w:history="1">
+      <w:hyperlink r:id="rId22" w:history="1">
         <w:r>
           <w:rPr>
             <w:rStyle w:val="Hyperlink"/>
@@ -2920,6 +3067,34 @@
 </inkml:ink>
 </file>
 
+<file path=word/ink/ink2.xml><?xml version="1.0" encoding="utf-8"?>
+<inkml:ink xmlns:inkml="http://www.w3.org/2003/InkML">
+  <inkml:definitions>
+    <inkml:context xml:id="ctx0">
+      <inkml:inkSource xml:id="inkSrc0">
+        <inkml:traceFormat>
+          <inkml:channel name="X" type="integer" max="9600" units="cm"/>
+          <inkml:channel name="Y" type="integer" max="7200" units="cm"/>
+          <inkml:channel name="T" type="integer" max="2.14748E9" units="dev"/>
+        </inkml:traceFormat>
+        <inkml:channelProperties>
+          <inkml:channelProperty channel="X" name="resolution" value="336.48792" units="1/cm"/>
+          <inkml:channelProperty channel="Y" name="resolution" value="378.54889" units="1/cm"/>
+          <inkml:channelProperty channel="T" name="resolution" value="1" units="1/dev"/>
+        </inkml:channelProperties>
+      </inkml:inkSource>
+      <inkml:timestamp xml:id="ts0" timeString="2019-08-09T08:27:42.223"/>
+    </inkml:context>
+    <inkml:brush xml:id="br0">
+      <inkml:brushProperty name="width" value="0.06667" units="cm"/>
+      <inkml:brushProperty name="height" value="0.06667" units="cm"/>
+      <inkml:brushProperty name="fitToCurve" value="1"/>
+    </inkml:brush>
+  </inkml:definitions>
+  <inkml:trace contextRef="#ctx0" brushRef="#br0">1056 69 0,'0'0'0,"0"0"16,0 0-16,-64 14 15,21-6 1,3-5-16,-1 3 16,6 8-16,6 2 15,-2 12 1,7 4-16,6-4 16,10-4-1,20-2-15,15-5 16,20-3-1,10 4-15,7 7 16,-9 1-16,-12 6 16,-8-1-1,-16 1 1,-12-3-16,-23-3 16,-17 0-16,-25 2 15,-8-5 1,-13-10-16,-2-17 15,8-15 1,18-14-16,19-15 16,29-24-16,29-3 15,23-8 1,5-1 0,2 12-16,-6 12 15,-9 20-15,-27 26 16,-10 14-1,-29 65-15,-8-9 16,-4 24 0,1 17-16,-3 8 15,14 11 1,17-4-16,12-11 16,33-25-16,22-31 15,36-40 1,16-35-16,19-36 15,-5-12 1,-14-18-16,-9-10 16,-22 3-1,-27 26-15,-37 28 16,-31 29-16,-31 40 16,-19 32-1,-30 20-15,-3 27 16,23-12-1,27-6-15,21-22 16,19-23-16,21-36 16,32-35-1,26-22 1,11-6-16,7-6 16,10 0-16,-14 7 15,-21 23 1,-24 18-16,-20 15 15,-16 6 1,-19 35-16,-5 5 16,-4-6-1,13-5-15,9-14 16,15-3-16,7-12 16,20-44-1,36-7-15,11-4 16,8 10-1,3 7-15,-15 15 16,-24 11 0,-27 12-16,-30 23 15,-22 17-15,-19 18 16,-9 8 0,-8-5-16,15 2 15,10-18 1,11-9-16,9-20 15,3-10 1,-2-6-16,-9-29 16,-8 10-1,-12-2-15,-17 3 16,-39 2-16,-37 10 16,-16 24-1,-15 18-15,8 5 16,-7 8-1,8-1-15,2 7 16,17-21 0,28-13-16,42-13 15,47-25-15,65-21 16,88-21 0,71 0-16,76 6 15,37 12 1,79 12-16,39 6 15,-433 23 1,0 0-16,0 0 16</inkml:trace>
+</inkml:ink>
+</file>
+
 <file path=word/theme/theme1.xml><?xml version="1.0" encoding="utf-8"?>
 <a:theme xmlns:a="http://schemas.openxmlformats.org/drawingml/2006/main" name="Office Theme">
   <a:themeElements>

</xml_diff>

<commit_message>
Fixed missing contact info icons
</commit_message>
<xml_diff>
--- a/3804ICT Data Mining - Fandoms Connect - Project Proposal.docx
+++ b/3804ICT Data Mining - Fandoms Connect - Project Proposal.docx
@@ -60,10 +60,7 @@
               <w:cnfStyle w:val="100000000000" w:firstRow="1" w:lastRow="0" w:firstColumn="0" w:lastColumn="0" w:oddVBand="0" w:evenVBand="0" w:oddHBand="0" w:evenHBand="0" w:firstRowFirstColumn="0" w:firstRowLastColumn="0" w:lastRowFirstColumn="0" w:lastRowLastColumn="0"/>
             </w:pPr>
             <w:r>
-              <w:t>Discord/M</w:t>
-            </w:r>
-            <w:r>
-              <w:t>essenger</w:t>
+              <w:t>Contact Info</w:t>
             </w:r>
           </w:p>
         </w:tc>
@@ -148,7 +145,7 @@
                           </pic:cNvPicPr>
                         </pic:nvPicPr>
                         <pic:blipFill>
-                          <a:blip r:embed="rId5" cstate="print">
+                          <a:blip r:embed="rId6" cstate="print">
                             <a:extLst>
                               <a:ext uri="{28A0092B-C50C-407E-A947-70E740481C1C}">
                                 <a14:useLocalDpi xmlns:a14="http://schemas.microsoft.com/office/drawing/2010/main" val="0"/>
@@ -230,7 +227,7 @@
                           </pic:cNvPicPr>
                         </pic:nvPicPr>
                         <pic:blipFill>
-                          <a:blip r:embed="rId6" cstate="print">
+                          <a:blip r:embed="rId7" cstate="print">
                             <a:extLst>
                               <a:ext uri="{28A0092B-C50C-407E-A947-70E740481C1C}">
                                 <a14:useLocalDpi xmlns:a14="http://schemas.microsoft.com/office/drawing/2010/main" val="0"/>
@@ -305,7 +302,7 @@
                       <wp:cNvGraphicFramePr/>
                       <a:graphic xmlns:a="http://schemas.openxmlformats.org/drawingml/2006/main">
                         <a:graphicData uri="http://schemas.microsoft.com/office/word/2010/wordprocessingInk">
-                          <w14:contentPart bwMode="auto" r:id="rId7">
+                          <w14:contentPart bwMode="auto" r:id="rId8">
                             <w14:nvContentPartPr>
                               <w14:cNvContentPartPr/>
                             </w14:nvContentPartPr>
@@ -341,7 +338,7 @@
                       <o:lock v:ext="edit" aspectratio="t"/>
                     </v:shapetype>
                     <v:shape id="Ink 4" o:spid="_x0000_s1026" type="#_x0000_t75" style="position:absolute;margin-left:27.7pt;margin-top:3pt;width:34.25pt;height:18.35pt;z-index:251659264;visibility:visible;mso-wrap-style:square;mso-wrap-distance-left:9pt;mso-wrap-distance-top:0;mso-wrap-distance-right:9pt;mso-wrap-distance-bottom:0;mso-position-horizontal:absolute;mso-position-horizontal-relative:text;mso-position-vertical:absolute;mso-position-vertical-relative:text" o:gfxdata="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">
-                      <v:imagedata r:id="rId8" o:title=""/>
+                      <v:imagedata r:id="rId9" o:title=""/>
                     </v:shape>
                   </w:pict>
                 </mc:Fallback>
@@ -390,22 +387,21 @@
             </w:pPr>
             <w:r>
               <w:rPr>
-                <w:rFonts w:cstheme="minorHAnsi"/>
                 <w:noProof/>
               </w:rPr>
               <w:drawing>
-                <wp:anchor distT="0" distB="0" distL="114300" distR="114300" simplePos="0" relativeHeight="251663360" behindDoc="0" locked="0" layoutInCell="1" allowOverlap="1" wp14:anchorId="46FF7981" wp14:editId="51E51DB5">
+                <wp:anchor distT="0" distB="0" distL="114300" distR="114300" simplePos="0" relativeHeight="251665408" behindDoc="0" locked="0" layoutInCell="1" allowOverlap="1">
                   <wp:simplePos x="0" y="0"/>
                   <wp:positionH relativeFrom="column">
-                    <wp:posOffset>17145</wp:posOffset>
+                    <wp:posOffset>17780</wp:posOffset>
                   </wp:positionH>
                   <wp:positionV relativeFrom="paragraph">
-                    <wp:posOffset>33020</wp:posOffset>
+                    <wp:posOffset>28827</wp:posOffset>
                   </wp:positionV>
-                  <wp:extent cx="121534" cy="138819"/>
+                  <wp:extent cx="116923" cy="116923"/>
                   <wp:effectExtent l="0" t="0" r="0" b="0"/>
                   <wp:wrapNone/>
-                  <wp:docPr id="2" name="Picture 2" descr="C:\Users\aytimothy\Documents\discord.png"/>
+                  <wp:docPr id="6" name="Picture 6" descr="C:\Users\aytimothy\Documents\phone.png"/>
                   <wp:cNvGraphicFramePr>
                     <a:graphicFrameLocks xmlns:a="http://schemas.openxmlformats.org/drawingml/2006/main" noChangeAspect="1"/>
                   </wp:cNvGraphicFramePr>
@@ -413,13 +409,13 @@
                     <a:graphicData uri="http://schemas.openxmlformats.org/drawingml/2006/picture">
                       <pic:pic xmlns:pic="http://schemas.openxmlformats.org/drawingml/2006/picture">
                         <pic:nvPicPr>
-                          <pic:cNvPr id="0" name="Picture 21" descr="C:\Users\aytimothy\Documents\discord.png"/>
+                          <pic:cNvPr id="0" name="Picture 3" descr="C:\Users\aytimothy\Documents\phone.png"/>
                           <pic:cNvPicPr>
                             <a:picLocks noChangeAspect="1" noChangeArrowheads="1"/>
                           </pic:cNvPicPr>
                         </pic:nvPicPr>
                         <pic:blipFill>
-                          <a:blip r:embed="rId6" cstate="print">
+                          <a:blip r:embed="rId10" cstate="print">
                             <a:extLst>
                               <a:ext uri="{28A0092B-C50C-407E-A947-70E740481C1C}">
                                 <a14:useLocalDpi xmlns:a14="http://schemas.microsoft.com/office/drawing/2010/main" val="0"/>
@@ -434,7 +430,7 @@
                         <pic:spPr bwMode="auto">
                           <a:xfrm>
                             <a:off x="0" y="0"/>
-                            <a:ext cx="121534" cy="138819"/>
+                            <a:ext cx="116923" cy="116923"/>
                           </a:xfrm>
                           <a:prstGeom prst="rect">
                             <a:avLst/>
@@ -459,15 +455,87 @@
             <w:r>
               <w:t xml:space="preserve">      </w:t>
             </w:r>
-            <w:bookmarkStart w:id="0" w:name="_GoBack"/>
-            <w:bookmarkEnd w:id="0"/>
+            <w:r>
+              <w:t>0449296366</w:t>
+            </w:r>
           </w:p>
           <w:p>
             <w:pPr>
               <w:cnfStyle w:val="000000000000" w:firstRow="0" w:lastRow="0" w:firstColumn="0" w:lastColumn="0" w:oddVBand="0" w:evenVBand="0" w:oddHBand="0" w:evenHBand="0" w:firstRowFirstColumn="0" w:firstRowLastColumn="0" w:lastRowFirstColumn="0" w:lastRowLastColumn="0"/>
             </w:pPr>
             <w:r>
-              <w:t xml:space="preserve">      0449296366</w:t>
+              <w:rPr>
+                <w:rFonts w:cstheme="minorHAnsi"/>
+                <w:noProof/>
+              </w:rPr>
+              <w:drawing>
+                <wp:anchor distT="0" distB="0" distL="114300" distR="114300" simplePos="0" relativeHeight="251663360" behindDoc="0" locked="0" layoutInCell="1" allowOverlap="1" wp14:anchorId="46FF7981" wp14:editId="51E51DB5">
+                  <wp:simplePos x="0" y="0"/>
+                  <wp:positionH relativeFrom="column">
+                    <wp:posOffset>17145</wp:posOffset>
+                  </wp:positionH>
+                  <wp:positionV relativeFrom="paragraph">
+                    <wp:posOffset>24333</wp:posOffset>
+                  </wp:positionV>
+                  <wp:extent cx="121285" cy="138430"/>
+                  <wp:effectExtent l="0" t="0" r="0" b="0"/>
+                  <wp:wrapNone/>
+                  <wp:docPr id="2" name="Picture 2" descr="C:\Users\aytimothy\Documents\discord.png"/>
+                  <wp:cNvGraphicFramePr>
+                    <a:graphicFrameLocks xmlns:a="http://schemas.openxmlformats.org/drawingml/2006/main" noChangeAspect="1"/>
+                  </wp:cNvGraphicFramePr>
+                  <a:graphic xmlns:a="http://schemas.openxmlformats.org/drawingml/2006/main">
+                    <a:graphicData uri="http://schemas.openxmlformats.org/drawingml/2006/picture">
+                      <pic:pic xmlns:pic="http://schemas.openxmlformats.org/drawingml/2006/picture">
+                        <pic:nvPicPr>
+                          <pic:cNvPr id="0" name="Picture 21" descr="C:\Users\aytimothy\Documents\discord.png"/>
+                          <pic:cNvPicPr>
+                            <a:picLocks noChangeAspect="1" noChangeArrowheads="1"/>
+                          </pic:cNvPicPr>
+                        </pic:nvPicPr>
+                        <pic:blipFill>
+                          <a:blip r:embed="rId7" cstate="print">
+                            <a:extLst>
+                              <a:ext uri="{28A0092B-C50C-407E-A947-70E740481C1C}">
+                                <a14:useLocalDpi xmlns:a14="http://schemas.microsoft.com/office/drawing/2010/main" val="0"/>
+                              </a:ext>
+                            </a:extLst>
+                          </a:blip>
+                          <a:srcRect/>
+                          <a:stretch>
+                            <a:fillRect/>
+                          </a:stretch>
+                        </pic:blipFill>
+                        <pic:spPr bwMode="auto">
+                          <a:xfrm>
+                            <a:off x="0" y="0"/>
+                            <a:ext cx="121285" cy="138430"/>
+                          </a:xfrm>
+                          <a:prstGeom prst="rect">
+                            <a:avLst/>
+                          </a:prstGeom>
+                          <a:noFill/>
+                          <a:ln>
+                            <a:noFill/>
+                          </a:ln>
+                        </pic:spPr>
+                      </pic:pic>
+                    </a:graphicData>
+                  </a:graphic>
+                  <wp14:sizeRelH relativeFrom="margin">
+                    <wp14:pctWidth>0</wp14:pctWidth>
+                  </wp14:sizeRelH>
+                  <wp14:sizeRelV relativeFrom="margin">
+                    <wp14:pctHeight>0</wp14:pctHeight>
+                  </wp14:sizeRelV>
+                </wp:anchor>
+              </w:drawing>
+            </w:r>
+            <w:r>
+              <w:t xml:space="preserve">      </w:t>
+            </w:r>
+            <w:r>
+              <w:t>Shane#0818</w:t>
             </w:r>
           </w:p>
         </w:tc>
@@ -501,7 +569,7 @@
                       <wp:cNvGraphicFramePr/>
                       <a:graphic xmlns:a="http://schemas.openxmlformats.org/drawingml/2006/main">
                         <a:graphicData uri="http://schemas.microsoft.com/office/word/2010/wordprocessingInk">
-                          <w14:contentPart bwMode="auto" r:id="rId9">
+                          <w14:contentPart bwMode="auto" r:id="rId11">
                             <w14:nvContentPartPr>
                               <w14:cNvContentPartPr/>
                             </w14:nvContentPartPr>
@@ -537,7 +605,7 @@
                       <o:lock v:ext="edit" aspectratio="t"/>
                     </v:shapetype>
                     <v:shape id="Ink 7" o:spid="_x0000_s1026" type="#_x0000_t75" style="position:absolute;margin-left:12.85pt;margin-top:.2pt;width:59.05pt;height:26.1pt;z-index:251664384;visibility:visible;mso-wrap-style:square;mso-wrap-distance-left:9pt;mso-wrap-distance-top:0;mso-wrap-distance-right:9pt;mso-wrap-distance-bottom:0;mso-position-horizontal:absolute;mso-position-horizontal-relative:text;mso-position-vertical:absolute;mso-position-vertical-relative:text" o:gfxdata="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">
-                      <v:imagedata r:id="rId10" o:title=""/>
+                      <v:imagedata r:id="rId12" o:title=""/>
                     </v:shape>
                   </w:pict>
                 </mc:Fallback>
@@ -816,7 +884,7 @@
       <w:r>
         <w:t>This is a real-world dataset using live data straight from a live social media website as source. Users, posts and comments are scraped from my profile (</w:t>
       </w:r>
-      <w:hyperlink r:id="rId11" w:history="1">
+      <w:hyperlink r:id="rId13" w:history="1">
         <w:r>
           <w:rPr>
             <w:rStyle w:val="Hyperlink"/>
@@ -859,15 +927,13 @@
     </w:p>
     <w:p>
       <w:r>
-        <w:t xml:space="preserve">In order to work out how likely a person from a fandom is part or knows about another, we can </w:t>
-      </w:r>
-      <w:proofErr w:type="spellStart"/>
-      <w:r>
-        <w:t>emply</w:t>
-      </w:r>
-      <w:proofErr w:type="spellEnd"/>
-      <w:r>
-        <w:t xml:space="preserve"> methods such as </w:t>
+        <w:t>In order to work out how likely a person from a fandom is part or knows about another, we can empl</w:t>
+      </w:r>
+      <w:r>
+        <w:t>o</w:t>
+      </w:r>
+      <w:r>
+        <w:t xml:space="preserve">y methods such as </w:t>
       </w:r>
       <w:proofErr w:type="spellStart"/>
       <w:r>
@@ -943,7 +1009,19 @@
         <w:rPr>
           <w:b/>
         </w:rPr>
-        <w:t xml:space="preserve"> of August, 9:01 PM. Since this is a continuous mining operation, some numbers may change while this is written.</w:t>
+        <w:t xml:space="preserve"> of August, 9:01 PM. Since this is a continuous mining operation, some numbers </w:t>
+      </w:r>
+      <w:r>
+        <w:rPr>
+          <w:b/>
+        </w:rPr>
+        <w:t xml:space="preserve">or facts </w:t>
+      </w:r>
+      <w:r>
+        <w:rPr>
+          <w:b/>
+        </w:rPr>
+        <w:t>may change while this is written.</w:t>
       </w:r>
     </w:p>
     <w:p>
@@ -1388,7 +1466,7 @@
                     </pic:cNvPicPr>
                   </pic:nvPicPr>
                   <pic:blipFill>
-                    <a:blip r:embed="rId12">
+                    <a:blip r:embed="rId14">
                       <a:extLst>
                         <a:ext uri="{28A0092B-C50C-407E-A947-70E740481C1C}">
                           <a14:useLocalDpi xmlns:a14="http://schemas.microsoft.com/office/drawing/2010/main" val="0"/>
@@ -1444,7 +1522,7 @@
                     </pic:cNvPicPr>
                   </pic:nvPicPr>
                   <pic:blipFill>
-                    <a:blip r:embed="rId13">
+                    <a:blip r:embed="rId15">
                       <a:extLst>
                         <a:ext uri="{28A0092B-C50C-407E-A947-70E740481C1C}">
                           <a14:useLocalDpi xmlns:a14="http://schemas.microsoft.com/office/drawing/2010/main" val="0"/>
@@ -1539,7 +1617,7 @@
       <w:r>
         <w:t> from </w:t>
       </w:r>
-      <w:hyperlink r:id="rId14" w:tgtFrame="_blank" w:history="1">
+      <w:hyperlink r:id="rId16" w:tgtFrame="_blank" w:history="1">
         <w:r>
           <w:rPr>
             <w:rStyle w:val="Hyperlink"/>
@@ -1571,7 +1649,7 @@
       <w:r>
         <w:t>A </w:t>
       </w:r>
-      <w:hyperlink r:id="rId15" w:tgtFrame="_blank" w:history="1">
+      <w:hyperlink r:id="rId17" w:tgtFrame="_blank" w:history="1">
         <w:r>
           <w:rPr>
             <w:rStyle w:val="Hyperlink"/>
@@ -1608,7 +1686,7 @@
       <w:r>
         <w:t xml:space="preserve"> was the fifth </w:t>
       </w:r>
-      <w:hyperlink r:id="rId16" w:tgtFrame="_blank" w:history="1">
+      <w:hyperlink r:id="rId18" w:tgtFrame="_blank" w:history="1">
         <w:r>
           <w:rPr>
             <w:rStyle w:val="Hyperlink"/>
@@ -1634,7 +1712,7 @@
         </w:numPr>
         <w:spacing w:after="0"/>
       </w:pPr>
-      <w:hyperlink r:id="rId17" w:tgtFrame="_blank" w:history="1">
+      <w:hyperlink r:id="rId19" w:tgtFrame="_blank" w:history="1">
         <w:r>
           <w:rPr>
             <w:rStyle w:val="Hyperlink"/>
@@ -1659,7 +1737,7 @@
       <w:r>
         <w:t>voted comment. It's a </w:t>
       </w:r>
-      <w:hyperlink r:id="rId18" w:tgtFrame="_blank" w:history="1">
+      <w:hyperlink r:id="rId20" w:tgtFrame="_blank" w:history="1">
         <w:r>
           <w:rPr>
             <w:rStyle w:val="Hyperlink"/>
@@ -1670,7 +1748,7 @@
       <w:r>
         <w:t> that replies to anything it considers a </w:t>
       </w:r>
-      <w:hyperlink r:id="rId19" w:tgtFrame="_blank" w:history="1">
+      <w:hyperlink r:id="rId21" w:tgtFrame="_blank" w:history="1">
         <w:r>
           <w:rPr>
             <w:rStyle w:val="Hyperlink"/>
@@ -1699,11 +1777,101 @@
           <w:ilvl w:val="0"/>
           <w:numId w:val="2"/>
         </w:numPr>
+        <w:spacing w:after="0"/>
+      </w:pPr>
+      <w:r>
+        <w:t>Somehow, despite the whole gaming community knowing about it, EA Games’ (</w:t>
+      </w:r>
+      <w:hyperlink r:id="rId22" w:history="1">
+        <w:r>
+          <w:rPr>
+            <w:rStyle w:val="Hyperlink"/>
+          </w:rPr>
+          <w:t>/u/</w:t>
+        </w:r>
+        <w:proofErr w:type="spellStart"/>
+        <w:r>
+          <w:rPr>
+            <w:rStyle w:val="Hyperlink"/>
+          </w:rPr>
+          <w:t>EACommunityTeam</w:t>
+        </w:r>
+        <w:proofErr w:type="spellEnd"/>
+      </w:hyperlink>
+      <w:r>
+        <w:t xml:space="preserve">) </w:t>
+      </w:r>
+      <w:hyperlink r:id="rId23" w:history="1">
+        <w:r>
+          <w:rPr>
+            <w:rStyle w:val="Hyperlink"/>
+          </w:rPr>
+          <w:t xml:space="preserve">most </w:t>
+        </w:r>
+        <w:proofErr w:type="spellStart"/>
+        <w:r>
+          <w:rPr>
+            <w:rStyle w:val="Hyperlink"/>
+          </w:rPr>
+          <w:t>downvoted</w:t>
+        </w:r>
+        <w:proofErr w:type="spellEnd"/>
+        <w:r>
+          <w:rPr>
+            <w:rStyle w:val="Hyperlink"/>
+          </w:rPr>
+          <w:t xml:space="preserve"> comment</w:t>
+        </w:r>
+      </w:hyperlink>
+      <w:r>
+        <w:t xml:space="preserve"> (and also most </w:t>
+      </w:r>
+      <w:proofErr w:type="spellStart"/>
+      <w:r>
+        <w:t>downvoted</w:t>
+      </w:r>
+      <w:proofErr w:type="spellEnd"/>
+      <w:r>
+        <w:t xml:space="preserve"> across </w:t>
+      </w:r>
+      <w:r>
+        <w:rPr>
+          <w:i/>
+        </w:rPr>
+        <w:t>all</w:t>
+      </w:r>
+      <w:r>
+        <w:t xml:space="preserve"> of </w:t>
+      </w:r>
+      <w:bookmarkStart w:id="0" w:name="_GoBack"/>
+      <w:bookmarkEnd w:id="0"/>
+      <w:r>
+        <w:t>Reddit) is nowhere to be found. (</w:t>
+      </w:r>
+      <w:r>
+        <w:t>7cff0b</w:t>
+      </w:r>
+      <w:r>
+        <w:t>/</w:t>
+      </w:r>
+      <w:r>
+        <w:t>dppum98</w:t>
+      </w:r>
+      <w:r>
+        <w:t>)</w:t>
+      </w:r>
+    </w:p>
+    <w:p>
+      <w:pPr>
+        <w:numPr>
+          <w:ilvl w:val="0"/>
+          <w:numId w:val="2"/>
+        </w:numPr>
       </w:pPr>
       <w:r>
         <w:t>The </w:t>
       </w:r>
-      <w:hyperlink r:id="rId20" w:tgtFrame="_blank" w:history="1">
+      <w:hyperlink r:id="rId24" w:tgtFrame="_blank" w:history="1">
         <w:r>
           <w:rPr>
             <w:rStyle w:val="Hyperlink"/>
@@ -1741,7 +1909,7 @@
       <w:r>
         <w:t xml:space="preserve">, there are bound to be useless or irrelevant, such as my post to </w:t>
       </w:r>
-      <w:hyperlink r:id="rId21" w:history="1">
+      <w:hyperlink r:id="rId25" w:history="1">
         <w:r>
           <w:rPr>
             <w:rStyle w:val="Hyperlink"/>
@@ -1831,7 +1999,7 @@
       <w:r>
         <w:t xml:space="preserve">] </w:t>
       </w:r>
-      <w:hyperlink r:id="rId22" w:history="1">
+      <w:hyperlink r:id="rId26" w:history="1">
         <w:r>
           <w:rPr>
             <w:rStyle w:val="Hyperlink"/>
@@ -3354,4 +3522,16 @@
     </a:ext>
   </a:extLst>
 </a:theme>
+</file>
+
+<file path=customXml/item1.xml><?xml version="1.0" encoding="utf-8"?>
+<b:Sources xmlns:b="http://schemas.openxmlformats.org/officeDocument/2006/bibliography" xmlns="http://schemas.openxmlformats.org/officeDocument/2006/bibliography" SelectedStyle="\APASixthEditionOfficeOnline.xsl" StyleName="APA" Version="6"/>
+</file>
+
+<file path=customXml/itemProps1.xml><?xml version="1.0" encoding="utf-8"?>
+<ds:datastoreItem xmlns:ds="http://schemas.openxmlformats.org/officeDocument/2006/customXml" ds:itemID="{3A3D7BD2-6257-4D1A-ABD9-FA68170436E5}">
+  <ds:schemaRefs>
+    <ds:schemaRef ds:uri="http://schemas.openxmlformats.org/officeDocument/2006/bibliography"/>
+  </ds:schemaRefs>
+</ds:datastoreItem>
 </file>
</xml_diff>

<commit_message>
Updated assignment via Upload
</commit_message>
<xml_diff>
--- a/3804ICT Data Mining - Fandoms Connect - Project Proposal.docx
+++ b/3804ICT Data Mining - Fandoms Connect - Project Proposal.docx
@@ -863,26 +863,48 @@
       </w:r>
     </w:p>
     <w:p>
-      <w:r>
-        <w:t>In order to gather the data, first, uses are aggregated and posts are scraped of Reddit using the Reddit API</w:t>
+      <w:pPr>
+        <w:pStyle w:val="Heading1"/>
+      </w:pPr>
+      <w:r>
+        <w:t>Data Collection Methods</w:t>
+      </w:r>
+    </w:p>
+    <w:p>
+      <w:r>
+        <w:t xml:space="preserve">To get our data, I used the Python library </w:t>
+      </w:r>
+      <w:r>
+        <w:rPr>
+          <w:rFonts w:ascii="Consolas" w:hAnsi="Consolas"/>
+        </w:rPr>
+        <w:t>praw</w:t>
+      </w:r>
+      <w:r>
+        <w:t xml:space="preserve"> to crawl Reddit using the </w:t>
+      </w:r>
+      <w:r>
+        <w:t>Reddit API</w:t>
       </w:r>
       <w:r>
         <w:rPr>
           <w:vertAlign w:val="superscript"/>
         </w:rPr>
-        <w:t>[2</w:t>
-      </w:r>
-      <w:r>
-        <w:rPr>
-          <w:vertAlign w:val="superscript"/>
-        </w:rPr>
-        <w:t>]</w:t>
-      </w:r>
-      <w:r>
-        <w:t xml:space="preserve">. </w:t>
-      </w:r>
-      <w:r>
-        <w:t>This is a real-world dataset using live data straight from a live social media website as source. Users, posts and comments are scraped from my profile (</w:t>
+        <w:t>[2]</w:t>
+      </w:r>
+      <w:r>
+        <w:t xml:space="preserve"> </w:t>
+      </w:r>
+      <w:r>
+        <w:t>for users, submissions and comments. These are the main building blocks of the data we are going to be analysing. It’s not 10 dimensions, but it’s already at least 8 and can be broken down into more through text analysis (more on that later). This gives us a real-world dataset straight from a live social media website as its source.</w:t>
+      </w:r>
+    </w:p>
+    <w:p>
+      <w:r>
+        <w:t xml:space="preserve">As a beginning point, I scraped myself </w:t>
+      </w:r>
+      <w:r>
+        <w:t>(</w:t>
       </w:r>
       <w:hyperlink r:id="rId13" w:history="1">
         <w:r>
@@ -893,82 +915,184 @@
         </w:r>
       </w:hyperlink>
       <w:r>
-        <w:t xml:space="preserve">) through any interactions made to me, or by me. These scraped users are then added into a queue, where the same is repeated on them. </w:t>
-      </w:r>
-      <w:r>
-        <w:t>Using the raw post data of [</w:t>
-      </w:r>
-      <w:r>
-        <w:t xml:space="preserve">parent, </w:t>
-      </w:r>
-      <w:r>
-        <w:t xml:space="preserve">user, </w:t>
-      </w:r>
-      <w:r>
-        <w:t xml:space="preserve">score, </w:t>
-      </w:r>
-      <w:r>
-        <w:t>subreddit, content], we can then clean it into a machine-usable state by using text analysis to build our database of data</w:t>
+        <w:t>)</w:t>
+      </w:r>
+      <w:r>
+        <w:t xml:space="preserve"> looking at the interactions that I made on Reddit. Because I’m already part of the fandoms and communities that I want to investigate, and have interacted with a lot of people, this serves as a great starting point for building our “network” and database of users and content posted.</w:t>
+      </w:r>
+    </w:p>
+    <w:p>
+      <w:r>
+        <w:t>After scraping myself, I would look at all posts and comments regarding a particular meta-topic (anything from a subreddit that is within scope, like /r/gaming, /r/digimon, /r/anime, etc.) and scrape all users and comments who have interacted with it. Using that list of users, we would then build a network of interactions and work our way out scraping their profiles blindly. Once this queue is exhausted, we would repeat for each individual user. This exponentially grows our database of comments and cloud of users.</w:t>
+      </w:r>
+    </w:p>
+    <w:p>
+      <w:r>
+        <w:t xml:space="preserve">Many users are known to interact elsewhere, so dead-ends was not a problem. For building the extra dimensions, </w:t>
+      </w:r>
+      <w:r>
+        <w:t>we do this in the data analysis, and any other data points can simply be queried from Reddit as we need them.</w:t>
+      </w:r>
+    </w:p>
+    <w:p>
+      <w:pPr>
+        <w:rPr>
+          <w:rFonts w:cstheme="minorHAnsi"/>
+          <w:b/>
+          <w:bCs/>
+        </w:rPr>
+      </w:pPr>
+      <w:r>
+        <w:rPr>
+          <w:b/>
+          <w:bCs/>
+        </w:rPr>
+        <w:t xml:space="preserve">In the repository, this is </w:t>
+      </w:r>
+      <w:r>
+        <w:rPr>
+          <w:rFonts w:ascii="Consolas" w:hAnsi="Consolas"/>
+          <w:b/>
+          <w:bCs/>
+        </w:rPr>
+        <w:t>collect.py</w:t>
+      </w:r>
+      <w:r>
+        <w:rPr>
+          <w:b/>
+          <w:bCs/>
+        </w:rPr>
+        <w:t xml:space="preserve"> and </w:t>
+      </w:r>
+      <w:r>
+        <w:rPr>
+          <w:rFonts w:ascii="Consolas" w:hAnsi="Consolas"/>
+          <w:b/>
+          <w:bCs/>
+        </w:rPr>
+        <w:t>collect2.py</w:t>
+      </w:r>
+      <w:r>
+        <w:rPr>
+          <w:rFonts w:cstheme="minorHAnsi"/>
+          <w:b/>
+          <w:bCs/>
+        </w:rPr>
+        <w:t xml:space="preserve"> found in the </w:t>
+      </w:r>
+      <w:r>
+        <w:rPr>
+          <w:rFonts w:ascii="Consolas" w:hAnsi="Consolas" w:cstheme="minorHAnsi"/>
+          <w:b/>
+          <w:bCs/>
+        </w:rPr>
+        <w:t>/collection</w:t>
+      </w:r>
+      <w:r>
+        <w:rPr>
+          <w:rFonts w:cstheme="minorHAnsi"/>
+          <w:b/>
+          <w:bCs/>
+        </w:rPr>
+        <w:t xml:space="preserve"> folder.</w:t>
+      </w:r>
+    </w:p>
+    <w:p>
+      <w:pPr>
+        <w:rPr>
+          <w:rFonts w:asciiTheme="majorHAnsi" w:eastAsiaTheme="majorEastAsia" w:hAnsiTheme="majorHAnsi" w:cstheme="majorBidi"/>
+          <w:color w:val="2E74B5" w:themeColor="accent1" w:themeShade="BF"/>
+          <w:sz w:val="32"/>
+          <w:szCs w:val="32"/>
+        </w:rPr>
+      </w:pPr>
+      <w:r>
+        <w:br w:type="page"/>
+      </w:r>
+    </w:p>
+    <w:p>
+      <w:pPr>
+        <w:pStyle w:val="Heading1"/>
+      </w:pPr>
+      <w:r>
+        <w:lastRenderedPageBreak/>
+        <w:t>Data Analysis Methods</w:t>
       </w:r>
       <w:r>
         <w:t xml:space="preserve"> </w:t>
       </w:r>
-      <w:r>
-        <w:t xml:space="preserve">points. Before processing, we can already see content by their authors, communities posted to and </w:t>
-      </w:r>
-      <w:proofErr w:type="spellStart"/>
-      <w:r>
-        <w:t>upvotes</w:t>
-      </w:r>
-      <w:proofErr w:type="spellEnd"/>
-      <w:r>
-        <w:t>. From there, we can look at the comments to see what is being mentioned where. Keywords, for example such as Pokémon names can be used to signify that a person knows about, well, Pokémon.</w:t>
-      </w:r>
-    </w:p>
-    <w:p>
-      <w:r>
-        <w:t>In order to work out how likely a person from a fandom is part or knows about another, we can empl</w:t>
-      </w:r>
-      <w:r>
-        <w:t>o</w:t>
-      </w:r>
-      <w:r>
-        <w:t xml:space="preserve">y methods such as </w:t>
-      </w:r>
-      <w:proofErr w:type="spellStart"/>
-      <w:r>
-        <w:t>Apriori</w:t>
-      </w:r>
-      <w:proofErr w:type="spellEnd"/>
-      <w:r>
-        <w:t xml:space="preserve"> or</w:t>
-      </w:r>
-      <w:r>
-        <w:t xml:space="preserve"> FP-Trees </w:t>
-      </w:r>
-      <w:r>
-        <w:t>to class users into their fandoms, and, to work out (theatrically) where new users may sit</w:t>
-      </w:r>
-      <w:r>
-        <w:t xml:space="preserve"> within the multi-dimensions of different fandoms</w:t>
-      </w:r>
-      <w:r>
-        <w:t xml:space="preserve"> and how likely is one to interact/be part of in another</w:t>
-      </w:r>
-      <w:r>
-        <w:t>.</w:t>
-      </w:r>
-      <w:r>
-        <w:t xml:space="preserve"> As for how ‘correct’ or ‘wrong’ we are, we can simply scrape the user’s profile to see if they have </w:t>
-      </w:r>
-      <w:r>
-        <w:rPr>
-          <w:i/>
-        </w:rPr>
-        <w:t>actually</w:t>
-      </w:r>
-      <w:r>
-        <w:t xml:space="preserve"> interacted in a community or not. Repeat for many users, and this is our measurement of accuracy.</w:t>
+    </w:p>
+    <w:p>
+      <w:r>
+        <w:t>Using techniques taught in class, we can apply various techniques to analyse the data.</w:t>
+      </w:r>
+      <w:r>
+        <w:t xml:space="preserve"> I want to find out the following questions:</w:t>
+      </w:r>
+    </w:p>
+    <w:p>
+      <w:pPr>
+        <w:pStyle w:val="ListParagraph"/>
+        <w:numPr>
+          <w:ilvl w:val="0"/>
+          <w:numId w:val="4"/>
+        </w:numPr>
+      </w:pPr>
+      <w:r>
+        <w:t xml:space="preserve">If person X interacted with subreddit Y, how likely is </w:t>
+      </w:r>
+      <w:r>
+        <w:t>he to interact with/knows about  subreddit Z?</w:t>
+      </w:r>
+    </w:p>
+    <w:p>
+      <w:pPr>
+        <w:pStyle w:val="ListParagraph"/>
+        <w:numPr>
+          <w:ilvl w:val="0"/>
+          <w:numId w:val="4"/>
+        </w:numPr>
+      </w:pPr>
+      <w:r>
+        <w:t>If person X interacted with subreddit Y, what communities would he also interact/know about with (a set)?</w:t>
+      </w:r>
+    </w:p>
+    <w:p>
+      <w:pPr>
+        <w:pStyle w:val="ListParagraph"/>
+        <w:numPr>
+          <w:ilvl w:val="0"/>
+          <w:numId w:val="4"/>
+        </w:numPr>
+      </w:pPr>
+      <w:r>
+        <w:t>What are the ratios of people overlapping between subreddit X and subreddit Y, for all related subreddits collected?</w:t>
+      </w:r>
+    </w:p>
+    <w:p>
+      <w:r>
+        <w:t xml:space="preserve">Firstly, the term “interacted” is a bit subjective, so the first step is to clean up the data. We can very easily do this by simply </w:t>
+      </w:r>
+      <w:r>
+        <w:t>finding a list of subreddits each particular person has interacted or referenced. Interaction or referenced can be inferred by simply looking for a post/comment action, being mentioned somewhere or mentioning a set of keywords related to it.</w:t>
+      </w:r>
+    </w:p>
+    <w:p>
+      <w:r>
+        <w:t>From there, we can work out the likelihood by using the Aprori Algorithm to work out common sets from the list of subreddits a user has ‘interacted’ or ‘referenced’.</w:t>
+      </w:r>
+    </w:p>
+    <w:p>
+      <w:r>
+        <w:t>The same data can then be clustered using kNN and correlation-based distance calculation between each node</w:t>
+      </w:r>
+      <w:r>
+        <w:t>. Alternatively, a neural network of subreddits as input and outputs may also achieve the same effect.</w:t>
+      </w:r>
+    </w:p>
+    <w:p>
+      <w:r>
+        <w:t>From there, the outputs from the clustering analysis and classifications can be used to calculate the overlaps; the last question is simply an aggregation of the previous data.</w:t>
       </w:r>
     </w:p>
     <w:p>
@@ -1439,6 +1563,11 @@
       </w:tr>
     </w:tbl>
     <w:p>
+      <w:r>
+        <w:br w:type="page"/>
+      </w:r>
+    </w:p>
+    <w:p>
       <w:pPr>
         <w:keepNext/>
         <w:jc w:val="center"/>
@@ -1449,7 +1578,7 @@
         </w:rPr>
         <w:lastRenderedPageBreak/>
         <w:drawing>
-          <wp:inline distT="0" distB="0" distL="0" distR="0">
+          <wp:inline distT="0" distB="0" distL="0" distR="0" wp14:anchorId="52942879" wp14:editId="18E1866C">
             <wp:extent cx="2657475" cy="1704695"/>
             <wp:effectExtent l="0" t="0" r="0" b="0"/>
             <wp:docPr id="1" name="Picture 1" descr="C:\Users\aytimothy\AppData\Local\Microsoft\Windows\INetCache\Content.MSO\E69780F5.tmp"/>
@@ -1505,7 +1634,7 @@
           <w:noProof/>
         </w:rPr>
         <w:drawing>
-          <wp:inline distT="0" distB="0" distL="0" distR="0">
+          <wp:inline distT="0" distB="0" distL="0" distR="0" wp14:anchorId="1EEE9642" wp14:editId="42071E38">
             <wp:extent cx="2727867" cy="1733550"/>
             <wp:effectExtent l="0" t="0" r="0" b="0"/>
             <wp:docPr id="3" name="Picture 3" descr="C:\Users\aytimothy\AppData\Local\Microsoft\Windows\INetCache\Content.MSO\A8337066.tmp"/>
@@ -1581,15 +1710,7 @@
     </w:p>
     <w:p>
       <w:r>
-        <w:t xml:space="preserve">Minimums are maximums are skewed while the medians still trend in positive numbers as only the outliers generate high/low scores. Most comments/submissions get few or little </w:t>
-      </w:r>
-      <w:proofErr w:type="spellStart"/>
-      <w:r>
-        <w:t>upvotes</w:t>
-      </w:r>
-      <w:proofErr w:type="spellEnd"/>
-      <w:r>
-        <w:t>.</w:t>
+        <w:t>Minimums are maximums are skewed while the medians still trend in positive numbers as only the outliers generate high/low scores. Most comments/submissions get few or little upvotes.</w:t>
       </w:r>
       <w:r>
         <w:t xml:space="preserve"> </w:t>
@@ -1667,21 +1788,7 @@
         <w:rPr>
           <w:i/>
         </w:rPr>
-        <w:t xml:space="preserve">Never </w:t>
-      </w:r>
-      <w:proofErr w:type="spellStart"/>
-      <w:r>
-        <w:rPr>
-          <w:i/>
-        </w:rPr>
-        <w:t>Gonna</w:t>
-      </w:r>
-      <w:proofErr w:type="spellEnd"/>
-      <w:r>
-        <w:rPr>
-          <w:i/>
-        </w:rPr>
-        <w:t xml:space="preserve"> Give You Up</w:t>
+        <w:t>Never Gonna Give You Up</w:t>
       </w:r>
       <w:r>
         <w:t xml:space="preserve"> was the fifth </w:t>
@@ -1717,16 +1824,8 @@
           <w:rPr>
             <w:rStyle w:val="Hyperlink"/>
           </w:rPr>
-          <w:t>/u/</w:t>
+          <w:t>/u/SovietRussiaBot</w:t>
         </w:r>
-        <w:proofErr w:type="spellStart"/>
-        <w:r>
-          <w:rPr>
-            <w:rStyle w:val="Hyperlink"/>
-          </w:rPr>
-          <w:t>SovietRussiaBot</w:t>
-        </w:r>
-        <w:proofErr w:type="spellEnd"/>
       </w:hyperlink>
       <w:r>
         <w:t> holds the 1st, 3rd and 5th most down</w:t>
@@ -1759,14 +1858,12 @@
       <w:r>
         <w:t> joke, and also uses </w:t>
       </w:r>
-      <w:proofErr w:type="spellStart"/>
       <w:r>
         <w:rPr>
           <w:rFonts w:ascii="Consolas" w:hAnsi="Consolas"/>
         </w:rPr>
         <w:t>praw</w:t>
       </w:r>
-      <w:proofErr w:type="spellEnd"/>
       <w:r>
         <w:t>.</w:t>
       </w:r>
@@ -1787,16 +1884,8 @@
           <w:rPr>
             <w:rStyle w:val="Hyperlink"/>
           </w:rPr>
-          <w:t>/u/</w:t>
+          <w:t>/u/EACommunityTeam</w:t>
         </w:r>
-        <w:proofErr w:type="spellStart"/>
-        <w:r>
-          <w:rPr>
-            <w:rStyle w:val="Hyperlink"/>
-          </w:rPr>
-          <w:t>EACommunityTeam</w:t>
-        </w:r>
-        <w:proofErr w:type="spellEnd"/>
       </w:hyperlink>
       <w:r>
         <w:t xml:space="preserve">) </w:t>
@@ -1806,33 +1895,11 @@
           <w:rPr>
             <w:rStyle w:val="Hyperlink"/>
           </w:rPr>
-          <w:t xml:space="preserve">most </w:t>
-        </w:r>
-        <w:proofErr w:type="spellStart"/>
-        <w:r>
-          <w:rPr>
-            <w:rStyle w:val="Hyperlink"/>
-          </w:rPr>
-          <w:t>downvoted</w:t>
-        </w:r>
-        <w:proofErr w:type="spellEnd"/>
-        <w:r>
-          <w:rPr>
-            <w:rStyle w:val="Hyperlink"/>
-          </w:rPr>
-          <w:t xml:space="preserve"> comment</w:t>
+          <w:t>most downvoted comment</w:t>
         </w:r>
       </w:hyperlink>
       <w:r>
-        <w:t xml:space="preserve"> (and also most </w:t>
-      </w:r>
-      <w:proofErr w:type="spellStart"/>
-      <w:r>
-        <w:t>downvoted</w:t>
-      </w:r>
-      <w:proofErr w:type="spellEnd"/>
-      <w:r>
-        <w:t xml:space="preserve"> across </w:t>
+        <w:t xml:space="preserve"> (and also most downvoted across </w:t>
       </w:r>
       <w:r>
         <w:rPr>
@@ -1841,12 +1908,7 @@
         <w:t>all</w:t>
       </w:r>
       <w:r>
-        <w:t xml:space="preserve"> of </w:t>
-      </w:r>
-      <w:bookmarkStart w:id="0" w:name="_GoBack"/>
-      <w:bookmarkEnd w:id="0"/>
-      <w:r>
-        <w:t>Reddit) is nowhere to be found. (</w:t>
+        <w:t xml:space="preserve"> of Reddit) is nowhere to be found. (</w:t>
       </w:r>
       <w:r>
         <w:t>7cff0b</w:t>
@@ -1859,6 +1921,18 @@
       </w:r>
       <w:r>
         <w:t>)</w:t>
+      </w:r>
+    </w:p>
+    <w:p>
+      <w:pPr>
+        <w:numPr>
+          <w:ilvl w:val="0"/>
+          <w:numId w:val="2"/>
+        </w:numPr>
+        <w:spacing w:after="0"/>
+      </w:pPr>
+      <w:r>
+        <w:t>Due to recent controversies, Stars Wars Battlefront and the Hong Kong riots has appeared in the top list of comments. (Edit added on 27/08/2019)</w:t>
       </w:r>
     </w:p>
     <w:p>
@@ -1914,30 +1988,14 @@
           <w:rPr>
             <w:rStyle w:val="Hyperlink"/>
           </w:rPr>
-          <w:t xml:space="preserve">sell a Westfield </w:t>
+          <w:t>sell a Westfield Giftcard</w:t>
         </w:r>
-        <w:proofErr w:type="spellStart"/>
-        <w:r>
-          <w:rPr>
-            <w:rStyle w:val="Hyperlink"/>
-          </w:rPr>
-          <w:t>Giftcard</w:t>
-        </w:r>
-        <w:proofErr w:type="spellEnd"/>
       </w:hyperlink>
       <w:r>
         <w:t xml:space="preserve">. </w:t>
       </w:r>
       <w:r>
-        <w:t xml:space="preserve">Meta </w:t>
-      </w:r>
-      <w:proofErr w:type="spellStart"/>
-      <w:r>
-        <w:t>subreddits</w:t>
-      </w:r>
-      <w:proofErr w:type="spellEnd"/>
-      <w:r>
-        <w:t xml:space="preserve"> (such as /r/gaming) are good for diversifying your data and finding starting points, but also comes with a lot of fluff. </w:t>
+        <w:t xml:space="preserve">Meta subreddits (such as /r/gaming) are good for diversifying your data and finding starting points, but also comes with a lot of fluff. </w:t>
       </w:r>
       <w:r>
         <w:t xml:space="preserve">Furthermore, as stated above, there are </w:t>
@@ -1967,13 +2025,20 @@
       <w:r>
         <w:t>) or actual monster names.</w:t>
       </w:r>
-    </w:p>
-    <w:p>
-      <w:pPr>
-        <w:pBdr>
-          <w:bottom w:val="single" w:sz="4" w:space="1" w:color="auto"/>
-        </w:pBdr>
-      </w:pPr>
+      <w:r>
+        <w:t xml:space="preserve"> However, for clean usable data, it can be de-dimensionalsed; simplified to around </w:t>
+      </w:r>
+      <w:r>
+        <w:t>5 as the others are just groupings</w:t>
+      </w:r>
+      <w:bookmarkStart w:id="0" w:name="_GoBack"/>
+      <w:bookmarkEnd w:id="0"/>
+      <w:r>
+        <w:t>/metadata</w:t>
+      </w:r>
+      <w:r>
+        <w:t>.</w:t>
+      </w:r>
     </w:p>
     <w:p>
       <w:r>
@@ -1983,6 +2048,9 @@
         <w:t>]</w:t>
       </w:r>
       <w:r>
+        <w:t>:</w:t>
+      </w:r>
+      <w:r>
         <w:t xml:space="preserve"> Original Research: Older audiences of b</w:t>
       </w:r>
       <w:r>
@@ -1991,13 +2059,22 @@
       <w:r>
         <w:t xml:space="preserve"> demographic who were ages 6 to 18 at the time, or parents) are aware of each other due to the virtual pet and early toy gatcha market. This later spread down the line towards the current younger generation (these people are now in their late teens to adulthood as of 2019).</w:t>
       </w:r>
+      <w:r>
+        <w:t xml:space="preserve"> Also, the answer is: yes; they do.</w:t>
+      </w:r>
     </w:p>
     <w:p>
       <w:r>
         <w:t>[2</w:t>
       </w:r>
       <w:r>
-        <w:t xml:space="preserve">] </w:t>
+        <w:t>]</w:t>
+      </w:r>
+      <w:r>
+        <w:t>:</w:t>
+      </w:r>
+      <w:r>
+        <w:t xml:space="preserve"> </w:t>
       </w:r>
       <w:hyperlink r:id="rId26" w:history="1">
         <w:r>
@@ -2009,6 +2086,11 @@
       </w:hyperlink>
       <w:r>
         <w:t xml:space="preserve"> </w:t>
+      </w:r>
+    </w:p>
+    <w:p>
+      <w:r>
+        <w:t>[3]: There are still higher scores on Reddit. This is just a local maxima.</w:t>
       </w:r>
     </w:p>
     <w:sectPr>
@@ -2173,6 +2255,234 @@
     </w:lvl>
   </w:abstractNum>
   <w:abstractNum w:abstractNumId="1" w15:restartNumberingAfterBreak="0">
+    <w:nsid w:val="498F31C0"/>
+    <w:multiLevelType w:val="hybridMultilevel"/>
+    <w:tmpl w:val="B5807C7E"/>
+    <w:lvl w:ilvl="0" w:tplc="209A24C4">
+      <w:start w:val="1"/>
+      <w:numFmt w:val="bullet"/>
+      <w:lvlText w:val=""/>
+      <w:lvlJc w:val="left"/>
+      <w:pPr>
+        <w:ind w:left="720" w:hanging="360"/>
+      </w:pPr>
+      <w:rPr>
+        <w:rFonts w:ascii="Symbol" w:eastAsiaTheme="minorEastAsia" w:hAnsi="Symbol" w:cstheme="minorBidi" w:hint="default"/>
+        <w:color w:val="auto"/>
+        <w:sz w:val="22"/>
+      </w:rPr>
+    </w:lvl>
+    <w:lvl w:ilvl="1" w:tplc="0C090003" w:tentative="1">
+      <w:start w:val="1"/>
+      <w:numFmt w:val="bullet"/>
+      <w:lvlText w:val="o"/>
+      <w:lvlJc w:val="left"/>
+      <w:pPr>
+        <w:ind w:left="1440" w:hanging="360"/>
+      </w:pPr>
+      <w:rPr>
+        <w:rFonts w:ascii="Courier New" w:hAnsi="Courier New" w:cs="Courier New" w:hint="default"/>
+      </w:rPr>
+    </w:lvl>
+    <w:lvl w:ilvl="2" w:tplc="0C090005" w:tentative="1">
+      <w:start w:val="1"/>
+      <w:numFmt w:val="bullet"/>
+      <w:lvlText w:val=""/>
+      <w:lvlJc w:val="left"/>
+      <w:pPr>
+        <w:ind w:left="2160" w:hanging="360"/>
+      </w:pPr>
+      <w:rPr>
+        <w:rFonts w:ascii="Wingdings" w:hAnsi="Wingdings" w:hint="default"/>
+      </w:rPr>
+    </w:lvl>
+    <w:lvl w:ilvl="3" w:tplc="0C090001" w:tentative="1">
+      <w:start w:val="1"/>
+      <w:numFmt w:val="bullet"/>
+      <w:lvlText w:val=""/>
+      <w:lvlJc w:val="left"/>
+      <w:pPr>
+        <w:ind w:left="2880" w:hanging="360"/>
+      </w:pPr>
+      <w:rPr>
+        <w:rFonts w:ascii="Symbol" w:hAnsi="Symbol" w:hint="default"/>
+      </w:rPr>
+    </w:lvl>
+    <w:lvl w:ilvl="4" w:tplc="0C090003" w:tentative="1">
+      <w:start w:val="1"/>
+      <w:numFmt w:val="bullet"/>
+      <w:lvlText w:val="o"/>
+      <w:lvlJc w:val="left"/>
+      <w:pPr>
+        <w:ind w:left="3600" w:hanging="360"/>
+      </w:pPr>
+      <w:rPr>
+        <w:rFonts w:ascii="Courier New" w:hAnsi="Courier New" w:cs="Courier New" w:hint="default"/>
+      </w:rPr>
+    </w:lvl>
+    <w:lvl w:ilvl="5" w:tplc="0C090005" w:tentative="1">
+      <w:start w:val="1"/>
+      <w:numFmt w:val="bullet"/>
+      <w:lvlText w:val=""/>
+      <w:lvlJc w:val="left"/>
+      <w:pPr>
+        <w:ind w:left="4320" w:hanging="360"/>
+      </w:pPr>
+      <w:rPr>
+        <w:rFonts w:ascii="Wingdings" w:hAnsi="Wingdings" w:hint="default"/>
+      </w:rPr>
+    </w:lvl>
+    <w:lvl w:ilvl="6" w:tplc="0C090001" w:tentative="1">
+      <w:start w:val="1"/>
+      <w:numFmt w:val="bullet"/>
+      <w:lvlText w:val=""/>
+      <w:lvlJc w:val="left"/>
+      <w:pPr>
+        <w:ind w:left="5040" w:hanging="360"/>
+      </w:pPr>
+      <w:rPr>
+        <w:rFonts w:ascii="Symbol" w:hAnsi="Symbol" w:hint="default"/>
+      </w:rPr>
+    </w:lvl>
+    <w:lvl w:ilvl="7" w:tplc="0C090003" w:tentative="1">
+      <w:start w:val="1"/>
+      <w:numFmt w:val="bullet"/>
+      <w:lvlText w:val="o"/>
+      <w:lvlJc w:val="left"/>
+      <w:pPr>
+        <w:ind w:left="5760" w:hanging="360"/>
+      </w:pPr>
+      <w:rPr>
+        <w:rFonts w:ascii="Courier New" w:hAnsi="Courier New" w:cs="Courier New" w:hint="default"/>
+      </w:rPr>
+    </w:lvl>
+    <w:lvl w:ilvl="8" w:tplc="0C090005" w:tentative="1">
+      <w:start w:val="1"/>
+      <w:numFmt w:val="bullet"/>
+      <w:lvlText w:val=""/>
+      <w:lvlJc w:val="left"/>
+      <w:pPr>
+        <w:ind w:left="6480" w:hanging="360"/>
+      </w:pPr>
+      <w:rPr>
+        <w:rFonts w:ascii="Wingdings" w:hAnsi="Wingdings" w:hint="default"/>
+      </w:rPr>
+    </w:lvl>
+  </w:abstractNum>
+  <w:abstractNum w:abstractNumId="2" w15:restartNumberingAfterBreak="0">
+    <w:nsid w:val="49AE6A4B"/>
+    <w:multiLevelType w:val="hybridMultilevel"/>
+    <w:tmpl w:val="BA04E35E"/>
+    <w:lvl w:ilvl="0" w:tplc="12BAA84A">
+      <w:start w:val="1"/>
+      <w:numFmt w:val="bullet"/>
+      <w:lvlText w:val=""/>
+      <w:lvlJc w:val="left"/>
+      <w:pPr>
+        <w:ind w:left="720" w:hanging="360"/>
+      </w:pPr>
+      <w:rPr>
+        <w:rFonts w:ascii="Symbol" w:eastAsiaTheme="minorEastAsia" w:hAnsi="Symbol" w:cstheme="minorBidi" w:hint="default"/>
+      </w:rPr>
+    </w:lvl>
+    <w:lvl w:ilvl="1" w:tplc="0C090003" w:tentative="1">
+      <w:start w:val="1"/>
+      <w:numFmt w:val="bullet"/>
+      <w:lvlText w:val="o"/>
+      <w:lvlJc w:val="left"/>
+      <w:pPr>
+        <w:ind w:left="1440" w:hanging="360"/>
+      </w:pPr>
+      <w:rPr>
+        <w:rFonts w:ascii="Courier New" w:hAnsi="Courier New" w:cs="Courier New" w:hint="default"/>
+      </w:rPr>
+    </w:lvl>
+    <w:lvl w:ilvl="2" w:tplc="0C090005" w:tentative="1">
+      <w:start w:val="1"/>
+      <w:numFmt w:val="bullet"/>
+      <w:lvlText w:val=""/>
+      <w:lvlJc w:val="left"/>
+      <w:pPr>
+        <w:ind w:left="2160" w:hanging="360"/>
+      </w:pPr>
+      <w:rPr>
+        <w:rFonts w:ascii="Wingdings" w:hAnsi="Wingdings" w:hint="default"/>
+      </w:rPr>
+    </w:lvl>
+    <w:lvl w:ilvl="3" w:tplc="0C090001" w:tentative="1">
+      <w:start w:val="1"/>
+      <w:numFmt w:val="bullet"/>
+      <w:lvlText w:val=""/>
+      <w:lvlJc w:val="left"/>
+      <w:pPr>
+        <w:ind w:left="2880" w:hanging="360"/>
+      </w:pPr>
+      <w:rPr>
+        <w:rFonts w:ascii="Symbol" w:hAnsi="Symbol" w:hint="default"/>
+      </w:rPr>
+    </w:lvl>
+    <w:lvl w:ilvl="4" w:tplc="0C090003" w:tentative="1">
+      <w:start w:val="1"/>
+      <w:numFmt w:val="bullet"/>
+      <w:lvlText w:val="o"/>
+      <w:lvlJc w:val="left"/>
+      <w:pPr>
+        <w:ind w:left="3600" w:hanging="360"/>
+      </w:pPr>
+      <w:rPr>
+        <w:rFonts w:ascii="Courier New" w:hAnsi="Courier New" w:cs="Courier New" w:hint="default"/>
+      </w:rPr>
+    </w:lvl>
+    <w:lvl w:ilvl="5" w:tplc="0C090005" w:tentative="1">
+      <w:start w:val="1"/>
+      <w:numFmt w:val="bullet"/>
+      <w:lvlText w:val=""/>
+      <w:lvlJc w:val="left"/>
+      <w:pPr>
+        <w:ind w:left="4320" w:hanging="360"/>
+      </w:pPr>
+      <w:rPr>
+        <w:rFonts w:ascii="Wingdings" w:hAnsi="Wingdings" w:hint="default"/>
+      </w:rPr>
+    </w:lvl>
+    <w:lvl w:ilvl="6" w:tplc="0C090001" w:tentative="1">
+      <w:start w:val="1"/>
+      <w:numFmt w:val="bullet"/>
+      <w:lvlText w:val=""/>
+      <w:lvlJc w:val="left"/>
+      <w:pPr>
+        <w:ind w:left="5040" w:hanging="360"/>
+      </w:pPr>
+      <w:rPr>
+        <w:rFonts w:ascii="Symbol" w:hAnsi="Symbol" w:hint="default"/>
+      </w:rPr>
+    </w:lvl>
+    <w:lvl w:ilvl="7" w:tplc="0C090003" w:tentative="1">
+      <w:start w:val="1"/>
+      <w:numFmt w:val="bullet"/>
+      <w:lvlText w:val="o"/>
+      <w:lvlJc w:val="left"/>
+      <w:pPr>
+        <w:ind w:left="5760" w:hanging="360"/>
+      </w:pPr>
+      <w:rPr>
+        <w:rFonts w:ascii="Courier New" w:hAnsi="Courier New" w:cs="Courier New" w:hint="default"/>
+      </w:rPr>
+    </w:lvl>
+    <w:lvl w:ilvl="8" w:tplc="0C090005" w:tentative="1">
+      <w:start w:val="1"/>
+      <w:numFmt w:val="bullet"/>
+      <w:lvlText w:val=""/>
+      <w:lvlJc w:val="left"/>
+      <w:pPr>
+        <w:ind w:left="6480" w:hanging="360"/>
+      </w:pPr>
+      <w:rPr>
+        <w:rFonts w:ascii="Wingdings" w:hAnsi="Wingdings" w:hint="default"/>
+      </w:rPr>
+    </w:lvl>
+  </w:abstractNum>
+  <w:abstractNum w:abstractNumId="3" w15:restartNumberingAfterBreak="0">
     <w:nsid w:val="5AF0626B"/>
     <w:multiLevelType w:val="hybridMultilevel"/>
     <w:tmpl w:val="FA02A062"/>
@@ -2286,10 +2596,16 @@
     </w:lvl>
   </w:abstractNum>
   <w:num w:numId="1">
-    <w:abstractNumId w:val="1"/>
+    <w:abstractNumId w:val="3"/>
   </w:num>
   <w:num w:numId="2">
     <w:abstractNumId w:val="0"/>
+  </w:num>
+  <w:num w:numId="3">
+    <w:abstractNumId w:val="1"/>
+  </w:num>
+  <w:num w:numId="4">
+    <w:abstractNumId w:val="2"/>
   </w:num>
 </w:numbering>
 </file>
@@ -3529,7 +3845,7 @@
 </file>
 
 <file path=customXml/itemProps1.xml><?xml version="1.0" encoding="utf-8"?>
-<ds:datastoreItem xmlns:ds="http://schemas.openxmlformats.org/officeDocument/2006/customXml" ds:itemID="{3A3D7BD2-6257-4D1A-ABD9-FA68170436E5}">
+<ds:datastoreItem xmlns:ds="http://schemas.openxmlformats.org/officeDocument/2006/customXml" ds:itemID="{5673E2C0-8DDD-43E4-A2B8-CB8577400719}">
   <ds:schemaRefs>
     <ds:schemaRef ds:uri="http://schemas.openxmlformats.org/officeDocument/2006/bibliography"/>
   </ds:schemaRefs>

</xml_diff>

<commit_message>
Updated Project Proposal to include the Final Report
</commit_message>
<xml_diff>
--- a/3804ICT Data Mining - Fandoms Connect - Project Proposal.docx
+++ b/3804ICT Data Mining - Fandoms Connect - Project Proposal.docx
@@ -1,6 +1,6 @@
 
 <file path=word/document.xml><?xml version="1.0" encoding="utf-8"?>
-<w:document xmlns:wpc="http://schemas.microsoft.com/office/word/2010/wordprocessingCanvas" xmlns:cx="http://schemas.microsoft.com/office/drawing/2014/chartex" xmlns:cx1="http://schemas.microsoft.com/office/drawing/2015/9/8/chartex" xmlns:mc="http://schemas.openxmlformats.org/markup-compatibility/2006" xmlns:o="urn:schemas-microsoft-com:office:office" xmlns:r="http://schemas.openxmlformats.org/officeDocument/2006/relationships" xmlns:m="http://schemas.openxmlformats.org/officeDocument/2006/math" xmlns:v="urn:schemas-microsoft-com:vml" xmlns:wp14="http://schemas.microsoft.com/office/word/2010/wordprocessingDrawing" xmlns:wp="http://schemas.openxmlformats.org/drawingml/2006/wordprocessingDrawing" xmlns:w10="urn:schemas-microsoft-com:office:word" xmlns:w="http://schemas.openxmlformats.org/wordprocessingml/2006/main" xmlns:w14="http://schemas.microsoft.com/office/word/2010/wordml" xmlns:w15="http://schemas.microsoft.com/office/word/2012/wordml" xmlns:w16se="http://schemas.microsoft.com/office/word/2015/wordml/symex" xmlns:wpg="http://schemas.microsoft.com/office/word/2010/wordprocessingGroup" xmlns:wpi="http://schemas.microsoft.com/office/word/2010/wordprocessingInk" xmlns:wne="http://schemas.microsoft.com/office/word/2006/wordml" xmlns:wps="http://schemas.microsoft.com/office/word/2010/wordprocessingShape" mc:Ignorable="w14 w15 w16se wp14">
+<w:document xmlns:wpc="http://schemas.microsoft.com/office/word/2010/wordprocessingCanvas" xmlns:cx="http://schemas.microsoft.com/office/drawing/2014/chartex" xmlns:cx1="http://schemas.microsoft.com/office/drawing/2015/9/8/chartex" xmlns:cx2="http://schemas.microsoft.com/office/drawing/2015/10/21/chartex" xmlns:cx3="http://schemas.microsoft.com/office/drawing/2016/5/9/chartex" xmlns:cx4="http://schemas.microsoft.com/office/drawing/2016/5/10/chartex" xmlns:cx5="http://schemas.microsoft.com/office/drawing/2016/5/11/chartex" xmlns:cx6="http://schemas.microsoft.com/office/drawing/2016/5/12/chartex" xmlns:cx7="http://schemas.microsoft.com/office/drawing/2016/5/13/chartex" xmlns:cx8="http://schemas.microsoft.com/office/drawing/2016/5/14/chartex" xmlns:mc="http://schemas.openxmlformats.org/markup-compatibility/2006" xmlns:aink="http://schemas.microsoft.com/office/drawing/2016/ink" xmlns:am3d="http://schemas.microsoft.com/office/drawing/2017/model3d" xmlns:o="urn:schemas-microsoft-com:office:office" xmlns:r="http://schemas.openxmlformats.org/officeDocument/2006/relationships" xmlns:m="http://schemas.openxmlformats.org/officeDocument/2006/math" xmlns:v="urn:schemas-microsoft-com:vml" xmlns:wp14="http://schemas.microsoft.com/office/word/2010/wordprocessingDrawing" xmlns:wp="http://schemas.openxmlformats.org/drawingml/2006/wordprocessingDrawing" xmlns:w10="urn:schemas-microsoft-com:office:word" xmlns:w="http://schemas.openxmlformats.org/wordprocessingml/2006/main" xmlns:w14="http://schemas.microsoft.com/office/word/2010/wordml" xmlns:w15="http://schemas.microsoft.com/office/word/2012/wordml" xmlns:w16cid="http://schemas.microsoft.com/office/word/2016/wordml/cid" xmlns:w16se="http://schemas.microsoft.com/office/word/2015/wordml/symex" xmlns:wpg="http://schemas.microsoft.com/office/word/2010/wordprocessingGroup" xmlns:wpi="http://schemas.microsoft.com/office/word/2010/wordprocessingInk" xmlns:wne="http://schemas.microsoft.com/office/word/2006/wordml" xmlns:wps="http://schemas.microsoft.com/office/word/2010/wordprocessingShape" mc:Ignorable="w14 w15 w16se w16cid wp14">
   <w:body>
     <w:p>
       <w:r>
@@ -359,10 +359,7 @@
             <w:tcW w:w="1276" w:type="dxa"/>
           </w:tcPr>
           <w:p/>
-          <w:p>
-            <w:bookmarkStart w:id="0" w:name="_GoBack"/>
-            <w:bookmarkEnd w:id="0"/>
-          </w:p>
+          <w:p/>
         </w:tc>
         <w:tc>
           <w:tcPr>
@@ -499,6 +496,7 @@
           <w:sz w:val="96"/>
         </w:rPr>
       </w:pPr>
+      <w:bookmarkStart w:id="0" w:name="_Hlk19793868"/>
       <w:r>
         <w:rPr>
           <w:sz w:val="96"/>
@@ -547,6 +545,7 @@
         </w:rPr>
         <w:t>Project Proposal &amp; Investigation Report</w:t>
       </w:r>
+      <w:bookmarkEnd w:id="0"/>
     </w:p>
     <w:p>
       <w:pPr>
@@ -573,7 +572,9 @@
       </w:r>
       <w:r>
         <w:tab/>
-        <w:t>DRAFT</w:t>
+      </w:r>
+      <w:r>
+        <w:t>FINAL</w:t>
       </w:r>
       <w:r>
         <w:tab/>
@@ -620,18 +621,29 @@
         <w:t>Pokémon</w:t>
       </w:r>
       <w:r>
-        <w:t>, and vice versa</w:t>
+        <w:t xml:space="preserve">, and vice </w:t>
+      </w:r>
+      <w:proofErr w:type="gramStart"/>
+      <w:r>
+        <w:t>versa</w:t>
       </w:r>
       <w:r>
         <w:rPr>
           <w:vertAlign w:val="superscript"/>
         </w:rPr>
-        <w:t>[1</w:t>
-      </w:r>
+        <w:t>[</w:t>
+      </w:r>
+      <w:proofErr w:type="gramEnd"/>
       <w:r>
         <w:rPr>
           <w:vertAlign w:val="superscript"/>
         </w:rPr>
+        <w:t>1</w:t>
+      </w:r>
+      <w:r>
+        <w:rPr>
+          <w:vertAlign w:val="superscript"/>
+        </w:rPr>
         <w:t>]</w:t>
       </w:r>
       <w:r>
@@ -659,13 +671,24 @@
       </w:r>
       <w:proofErr w:type="spellEnd"/>
       <w:r>
-        <w:t xml:space="preserve"> to crawl Reddit using the Reddit API</w:t>
+        <w:t xml:space="preserve"> to crawl Reddit using the Reddit </w:t>
+      </w:r>
+      <w:proofErr w:type="gramStart"/>
+      <w:r>
+        <w:t>API</w:t>
       </w:r>
       <w:r>
         <w:rPr>
           <w:vertAlign w:val="superscript"/>
         </w:rPr>
-        <w:t>[2]</w:t>
+        <w:t>[</w:t>
+      </w:r>
+      <w:proofErr w:type="gramEnd"/>
+      <w:r>
+        <w:rPr>
+          <w:vertAlign w:val="superscript"/>
+        </w:rPr>
+        <w:t>2]</w:t>
       </w:r>
       <w:r>
         <w:t xml:space="preserve"> for users, submissions and comments. These are the main building blocks of the data we are going to be analysing. It’s not 10 dimensions, but it’s already at least 8 and can be broken down into more through text analysis (more on that later). This gives us a real-world dataset straight from a live social media website as its source.</w:t>
@@ -689,7 +712,15 @@
     </w:p>
     <w:p>
       <w:r>
-        <w:t>After scraping myself, I would look at all posts and comments regarding a particular meta-topic (anything from a subreddit that is within scope, like /r/gaming, /r/</w:t>
+        <w:t xml:space="preserve">After scraping myself, I would look at all posts and comments regarding a </w:t>
+      </w:r>
+      <w:proofErr w:type="gramStart"/>
+      <w:r>
+        <w:t>particular meta-</w:t>
+      </w:r>
+      <w:proofErr w:type="gramEnd"/>
+      <w:r>
+        <w:t>topic (anything from a subreddit that is within scope, like /r/gaming, /r/</w:t>
       </w:r>
       <w:proofErr w:type="spellStart"/>
       <w:r>
@@ -816,7 +847,15 @@
         <w:t xml:space="preserve">If person X interacted with subreddit Y, how likely is </w:t>
       </w:r>
       <w:r>
-        <w:t>he to interact with/knows about  subreddit Z?</w:t>
+        <w:t xml:space="preserve">he to interact with/knows </w:t>
+      </w:r>
+      <w:proofErr w:type="gramStart"/>
+      <w:r>
+        <w:t>about  subreddit</w:t>
+      </w:r>
+      <w:proofErr w:type="gramEnd"/>
+      <w:r>
+        <w:t xml:space="preserve"> Z?</w:t>
       </w:r>
     </w:p>
     <w:p>
@@ -840,76 +879,52 @@
         </w:numPr>
       </w:pPr>
       <w:r>
-        <w:t xml:space="preserve">What are the ratios of people overlapping between subreddit X and subreddit Y, for all related </w:t>
+        <w:t>What are the ratios of people overlapping between subreddit X and subreddit Y, for all related subreddits collected?</w:t>
+      </w:r>
+    </w:p>
+    <w:p>
+      <w:r>
+        <w:t xml:space="preserve">Firstly, the term “interacted” is a bit subjective, so the first step is to clean up the data. We can very easily do this by simply </w:t>
+      </w:r>
+      <w:r>
+        <w:t xml:space="preserve">finding a list of subreddits each </w:t>
+      </w:r>
+      <w:proofErr w:type="gramStart"/>
+      <w:r>
+        <w:t>particular person</w:t>
+      </w:r>
+      <w:proofErr w:type="gramEnd"/>
+      <w:r>
+        <w:t xml:space="preserve"> has interacted or referenced. Interaction or referenced can be inferred by simply looking for a post/comment action, being mentioned somewhere or mentioning a set of keywords related to it.</w:t>
+      </w:r>
+    </w:p>
+    <w:p>
+      <w:r>
+        <w:t xml:space="preserve">From there, we can work out the likelihood by using the </w:t>
       </w:r>
       <w:proofErr w:type="spellStart"/>
       <w:r>
-        <w:t>subreddits</w:t>
+        <w:t>Aprori</w:t>
       </w:r>
       <w:proofErr w:type="spellEnd"/>
       <w:r>
-        <w:t xml:space="preserve"> collected?</w:t>
-      </w:r>
-    </w:p>
-    <w:p>
-      <w:r>
-        <w:t xml:space="preserve">Firstly, the term “interacted” is a bit subjective, so the first step is to clean up the data. We can very easily do this by simply </w:t>
-      </w:r>
-      <w:r>
-        <w:t xml:space="preserve">finding a list of </w:t>
+        <w:t xml:space="preserve"> Algorithm to work out common sets from the list of subreddits a user has ‘interacted’ or ‘referenced’.</w:t>
+      </w:r>
+    </w:p>
+    <w:p>
+      <w:r>
+        <w:t xml:space="preserve">The same data can then be clustered using </w:t>
       </w:r>
       <w:proofErr w:type="spellStart"/>
       <w:r>
-        <w:t>subreddits</w:t>
+        <w:t>kNN</w:t>
       </w:r>
       <w:proofErr w:type="spellEnd"/>
       <w:r>
-        <w:t xml:space="preserve"> each particular person has interacted or referenced. Interaction or referenced can be inferred by simply looking for a post/comment action, being mentioned somewhere or mentioning a set of keywords related to it.</w:t>
-      </w:r>
-    </w:p>
-    <w:p>
-      <w:r>
-        <w:t xml:space="preserve">From there, we can work out the likelihood by using the </w:t>
-      </w:r>
-      <w:proofErr w:type="spellStart"/>
-      <w:r>
-        <w:t>Aprori</w:t>
-      </w:r>
-      <w:proofErr w:type="spellEnd"/>
-      <w:r>
-        <w:t xml:space="preserve"> Algorithm to work out common sets from the list of </w:t>
-      </w:r>
-      <w:proofErr w:type="spellStart"/>
-      <w:r>
-        <w:t>subreddits</w:t>
-      </w:r>
-      <w:proofErr w:type="spellEnd"/>
-      <w:r>
-        <w:t xml:space="preserve"> a user has ‘interacted’ or ‘referenced’.</w:t>
-      </w:r>
-    </w:p>
-    <w:p>
-      <w:r>
-        <w:t xml:space="preserve">The same data can then be clustered using </w:t>
-      </w:r>
-      <w:proofErr w:type="spellStart"/>
-      <w:r>
-        <w:t>kNN</w:t>
-      </w:r>
-      <w:proofErr w:type="spellEnd"/>
-      <w:r>
         <w:t xml:space="preserve"> and correlation-based distance calculation between each node</w:t>
       </w:r>
       <w:r>
-        <w:t xml:space="preserve">. Alternatively, a neural network of </w:t>
-      </w:r>
-      <w:proofErr w:type="spellStart"/>
-      <w:r>
-        <w:t>subreddits</w:t>
-      </w:r>
-      <w:proofErr w:type="spellEnd"/>
-      <w:r>
-        <w:t xml:space="preserve"> as input and outputs may also achieve the same effect.</w:t>
+        <w:t>. Alternatively, a neural network of subreddits as input and outputs may also achieve the same effect.</w:t>
       </w:r>
     </w:p>
     <w:p>
@@ -1532,15 +1547,7 @@
     </w:p>
     <w:p>
       <w:r>
-        <w:t xml:space="preserve">Minimums are maximums are skewed while the medians still trend in positive numbers as only the outliers generate high/low scores. Most comments/submissions get few or little </w:t>
-      </w:r>
-      <w:proofErr w:type="spellStart"/>
-      <w:r>
-        <w:t>upvotes</w:t>
-      </w:r>
-      <w:proofErr w:type="spellEnd"/>
-      <w:r>
-        <w:t>.</w:t>
+        <w:t>Minimums are maximums are skewed while the medians still trend in positive numbers as only the outliers generate high/low scores. Most comments/submissions get few or little upvotes.</w:t>
       </w:r>
       <w:r>
         <w:t xml:space="preserve"> </w:t>
@@ -1757,33 +1764,11 @@
           <w:rPr>
             <w:rStyle w:val="Hyperlink"/>
           </w:rPr>
-          <w:t xml:space="preserve">most </w:t>
-        </w:r>
-        <w:proofErr w:type="spellStart"/>
-        <w:r>
-          <w:rPr>
-            <w:rStyle w:val="Hyperlink"/>
-          </w:rPr>
-          <w:t>downvoted</w:t>
-        </w:r>
-        <w:proofErr w:type="spellEnd"/>
-        <w:r>
-          <w:rPr>
-            <w:rStyle w:val="Hyperlink"/>
-          </w:rPr>
-          <w:t xml:space="preserve"> comment</w:t>
+          <w:t>most downvoted comment</w:t>
         </w:r>
       </w:hyperlink>
       <w:r>
-        <w:t xml:space="preserve"> (and also most </w:t>
-      </w:r>
-      <w:proofErr w:type="spellStart"/>
-      <w:r>
-        <w:t>downvoted</w:t>
-      </w:r>
-      <w:proofErr w:type="spellEnd"/>
-      <w:r>
-        <w:t xml:space="preserve"> across </w:t>
+        <w:t xml:space="preserve"> (and also most downvoted across </w:t>
       </w:r>
       <w:r>
         <w:rPr>
@@ -1887,15 +1872,7 @@
         <w:t xml:space="preserve">. </w:t>
       </w:r>
       <w:r>
-        <w:t xml:space="preserve">Meta </w:t>
-      </w:r>
-      <w:proofErr w:type="spellStart"/>
-      <w:r>
-        <w:t>subreddits</w:t>
-      </w:r>
-      <w:proofErr w:type="spellEnd"/>
-      <w:r>
-        <w:t xml:space="preserve"> (such as /r/gaming) are good for diversifying your data and finding starting points, but also comes with a lot of fluff. </w:t>
+        <w:t xml:space="preserve">Meta subreddits (such as /r/gaming) are good for diversifying your data and finding starting points, but also comes with a lot of fluff. </w:t>
       </w:r>
       <w:r>
         <w:t xml:space="preserve">Furthermore, as stated above, there are </w:t>
@@ -1993,7 +1970,3282 @@
     </w:p>
     <w:p>
       <w:r>
-        <w:t>[3]: There are still higher scores on Reddit. This is just a local maxima.</w:t>
+        <w:t xml:space="preserve">[3]: There are still higher scores on Reddit. This is just a </w:t>
+      </w:r>
+      <w:proofErr w:type="gramStart"/>
+      <w:r>
+        <w:t>local maxima</w:t>
+      </w:r>
+      <w:proofErr w:type="gramEnd"/>
+      <w:r>
+        <w:t>.</w:t>
+      </w:r>
+    </w:p>
+    <w:p>
+      <w:r>
+        <w:br w:type="page"/>
+      </w:r>
+    </w:p>
+    <w:p>
+      <w:pPr>
+        <w:pStyle w:val="Title"/>
+        <w:jc w:val="center"/>
+        <w:rPr>
+          <w:sz w:val="96"/>
+        </w:rPr>
+      </w:pPr>
+    </w:p>
+    <w:p>
+      <w:pPr>
+        <w:pStyle w:val="Title"/>
+        <w:jc w:val="center"/>
+        <w:rPr>
+          <w:sz w:val="96"/>
+        </w:rPr>
+      </w:pPr>
+    </w:p>
+    <w:p>
+      <w:pPr>
+        <w:pStyle w:val="Title"/>
+        <w:jc w:val="center"/>
+        <w:rPr>
+          <w:sz w:val="96"/>
+        </w:rPr>
+      </w:pPr>
+    </w:p>
+    <w:p>
+      <w:pPr>
+        <w:pStyle w:val="Title"/>
+        <w:jc w:val="center"/>
+        <w:rPr>
+          <w:sz w:val="96"/>
+        </w:rPr>
+      </w:pPr>
+    </w:p>
+    <w:p>
+      <w:pPr>
+        <w:pStyle w:val="Title"/>
+        <w:jc w:val="center"/>
+        <w:rPr>
+          <w:sz w:val="96"/>
+        </w:rPr>
+      </w:pPr>
+      <w:r>
+        <w:rPr>
+          <w:sz w:val="96"/>
+        </w:rPr>
+        <w:t>Fandoms Connect</w:t>
+      </w:r>
+    </w:p>
+    <w:p>
+      <w:pPr>
+        <w:jc w:val="center"/>
+        <w:rPr>
+          <w:b/>
+          <w:sz w:val="48"/>
+        </w:rPr>
+      </w:pPr>
+      <w:r>
+        <w:rPr>
+          <w:b/>
+          <w:sz w:val="48"/>
+        </w:rPr>
+        <w:t>3804ICT Data Mining</w:t>
+      </w:r>
+    </w:p>
+    <w:p>
+      <w:pPr>
+        <w:ind w:left="2268" w:right="2505"/>
+      </w:pPr>
+      <w:r>
+        <w:t>A data-mining investigation into how popular culture fandoms are interconnected, spread and related.</w:t>
+      </w:r>
+    </w:p>
+    <w:p/>
+    <w:p/>
+    <w:p>
+      <w:pPr>
+        <w:jc w:val="center"/>
+        <w:rPr>
+          <w:b/>
+          <w:sz w:val="48"/>
+          <w:u w:val="single"/>
+        </w:rPr>
+      </w:pPr>
+      <w:r>
+        <w:rPr>
+          <w:b/>
+          <w:sz w:val="48"/>
+          <w:u w:val="single"/>
+        </w:rPr>
+        <w:t>Findings and Aftermath Report</w:t>
+      </w:r>
+    </w:p>
+    <w:p>
+      <w:pPr>
+        <w:rPr>
+          <w:b/>
+          <w:sz w:val="48"/>
+          <w:u w:val="single"/>
+        </w:rPr>
+      </w:pPr>
+    </w:p>
+    <w:p>
+      <w:pPr>
+        <w:rPr>
+          <w:b/>
+          <w:sz w:val="48"/>
+          <w:u w:val="single"/>
+        </w:rPr>
+      </w:pPr>
+    </w:p>
+    <w:p>
+      <w:pPr>
+        <w:rPr>
+          <w:b/>
+          <w:sz w:val="48"/>
+          <w:u w:val="single"/>
+        </w:rPr>
+      </w:pPr>
+    </w:p>
+    <w:p>
+      <w:pPr>
+        <w:rPr>
+          <w:b/>
+          <w:sz w:val="48"/>
+          <w:u w:val="single"/>
+        </w:rPr>
+      </w:pPr>
+    </w:p>
+    <w:p>
+      <w:pPr>
+        <w:rPr>
+          <w:b/>
+          <w:sz w:val="48"/>
+          <w:u w:val="single"/>
+        </w:rPr>
+      </w:pPr>
+    </w:p>
+    <w:p/>
+    <w:p>
+      <w:pPr>
+        <w:tabs>
+          <w:tab w:val="left" w:pos="0"/>
+          <w:tab w:val="center" w:pos="4536"/>
+          <w:tab w:val="right" w:pos="8931"/>
+        </w:tabs>
+      </w:pPr>
+      <w:r>
+        <w:t>S5097965</w:t>
+      </w:r>
+      <w:r>
+        <w:tab/>
+        <w:t>DRAFT</w:t>
+      </w:r>
+      <w:r>
+        <w:tab/>
+        <w:t>3804ICT T1/2019</w:t>
+      </w:r>
+      <w:r>
+        <w:br w:type="page"/>
+      </w:r>
+    </w:p>
+    <w:p>
+      <w:pPr>
+        <w:pStyle w:val="Heading1"/>
+      </w:pPr>
+      <w:r>
+        <w:lastRenderedPageBreak/>
+        <w:t>Solution</w:t>
+      </w:r>
+    </w:p>
+    <w:p>
+      <w:pPr>
+        <w:pStyle w:val="Heading2"/>
+      </w:pPr>
+      <w:r>
+        <w:t>Methodology</w:t>
+      </w:r>
+    </w:p>
+    <w:p>
+      <w:r>
+        <w:t xml:space="preserve">We can find common groupings using the </w:t>
+      </w:r>
+      <w:proofErr w:type="spellStart"/>
+      <w:r>
+        <w:t>Apriori</w:t>
+      </w:r>
+      <w:proofErr w:type="spellEnd"/>
+      <w:r>
+        <w:t xml:space="preserve"> algorithm and </w:t>
+      </w:r>
+      <w:proofErr w:type="spellStart"/>
+      <w:r>
+        <w:t>subsetting</w:t>
+      </w:r>
+      <w:proofErr w:type="spellEnd"/>
+      <w:r>
+        <w:t xml:space="preserve"> our data by which stem subreddit to look at to learn about the different userbases.</w:t>
+      </w:r>
+    </w:p>
+    <w:p>
+      <w:r>
+        <w:t>Turns out that a neural network is not required as you can work out the probability by finding the fraction of</w:t>
+      </w:r>
+      <w:r>
+        <w:t xml:space="preserve"> userbase A who participates in userbase B;</w:t>
+      </w:r>
+    </w:p>
+    <w:p>
+      <w:pPr>
+        <w:jc w:val="center"/>
+      </w:pPr>
+      <m:oMathPara>
+        <m:oMath>
+          <m:f>
+            <m:fPr>
+              <m:ctrlPr>
+                <w:rPr>
+                  <w:rFonts w:ascii="Cambria Math" w:hAnsi="Cambria Math"/>
+                  <w:i/>
+                </w:rPr>
+              </m:ctrlPr>
+            </m:fPr>
+            <m:num>
+              <m:d>
+                <m:dPr>
+                  <m:begChr m:val="|"/>
+                  <m:endChr m:val="|"/>
+                  <m:ctrlPr>
+                    <w:rPr>
+                      <w:rFonts w:ascii="Cambria Math" w:hAnsi="Cambria Math"/>
+                      <w:i/>
+                    </w:rPr>
+                  </m:ctrlPr>
+                </m:dPr>
+                <m:e>
+                  <m:r>
+                    <w:rPr>
+                      <w:rFonts w:ascii="Cambria Math" w:hAnsi="Cambria Math"/>
+                    </w:rPr>
+                    <m:t>A</m:t>
+                  </m:r>
+                  <m:r>
+                    <w:rPr>
+                      <w:rFonts w:ascii="Cambria Math" w:hAnsi="Cambria Math"/>
+                    </w:rPr>
+                    <m:t>∩</m:t>
+                  </m:r>
+                  <m:r>
+                    <w:rPr>
+                      <w:rFonts w:ascii="Cambria Math" w:hAnsi="Cambria Math"/>
+                    </w:rPr>
+                    <m:t>B</m:t>
+                  </m:r>
+                </m:e>
+              </m:d>
+            </m:num>
+            <m:den>
+              <m:d>
+                <m:dPr>
+                  <m:begChr m:val="|"/>
+                  <m:endChr m:val="|"/>
+                  <m:ctrlPr>
+                    <w:rPr>
+                      <w:rFonts w:ascii="Cambria Math" w:hAnsi="Cambria Math"/>
+                      <w:i/>
+                    </w:rPr>
+                  </m:ctrlPr>
+                </m:dPr>
+                <m:e>
+                  <m:r>
+                    <w:rPr>
+                      <w:rFonts w:ascii="Cambria Math" w:hAnsi="Cambria Math"/>
+                    </w:rPr>
+                    <m:t>A</m:t>
+                  </m:r>
+                </m:e>
+              </m:d>
+            </m:den>
+          </m:f>
+        </m:oMath>
+      </m:oMathPara>
+    </w:p>
+    <w:p>
+      <w:pPr>
+        <w:jc w:val="center"/>
+        <w:rPr>
+          <w:i/>
+        </w:rPr>
+      </w:pPr>
+      <m:oMath>
+        <m:r>
+          <w:rPr>
+            <w:rFonts w:ascii="Cambria Math" w:hAnsi="Cambria Math"/>
+          </w:rPr>
+          <m:t>A</m:t>
+        </m:r>
+      </m:oMath>
+      <w:r>
+        <w:rPr>
+          <w:i/>
+        </w:rPr>
+        <w:t xml:space="preserve"> and </w:t>
+      </w:r>
+      <m:oMath>
+        <m:r>
+          <w:rPr>
+            <w:rFonts w:ascii="Cambria Math" w:hAnsi="Cambria Math"/>
+          </w:rPr>
+          <m:t>B</m:t>
+        </m:r>
+      </m:oMath>
+      <w:r>
+        <w:rPr>
+          <w:i/>
+        </w:rPr>
+        <w:t xml:space="preserve"> are the two subreddits we want to compare.</w:t>
+      </w:r>
+    </w:p>
+    <w:p>
+      <w:r>
+        <w:t>However, accuracy boiled down to having a big enough dataset.</w:t>
+      </w:r>
+    </w:p>
+    <w:p>
+      <w:pPr>
+        <w:pStyle w:val="Heading2"/>
+      </w:pPr>
+      <w:r>
+        <w:t>Implementation</w:t>
+      </w:r>
+    </w:p>
+    <w:p>
+      <w:r>
+        <w:t xml:space="preserve">I implemented it using scratch (library-less) Python and </w:t>
+      </w:r>
+      <w:proofErr w:type="spellStart"/>
+      <w:r>
+        <w:rPr>
+          <w:u w:val="single"/>
+        </w:rPr>
+        <w:t>mlxtend</w:t>
+      </w:r>
+      <w:proofErr w:type="spellEnd"/>
+      <w:r>
+        <w:rPr>
+          <w:u w:val="single"/>
+        </w:rPr>
+        <w:t xml:space="preserve"> </w:t>
+      </w:r>
+      <w:r>
+        <w:t>(also Python) as introduced to in the labs.</w:t>
+      </w:r>
+    </w:p>
+    <w:p>
+      <w:r>
+        <w:t>Weka crashed because of a too big dataset, and scratch implementation did not wrong as it was written in pure python, and loops and set operations are extremely inefficient (especially with big datasets).</w:t>
+      </w:r>
+    </w:p>
+    <w:tbl>
+      <w:tblPr>
+        <w:tblStyle w:val="TableGrid"/>
+        <w:tblW w:w="0" w:type="auto"/>
+        <w:tblLook w:val="04A0" w:firstRow="1" w:lastRow="0" w:firstColumn="1" w:lastColumn="0" w:noHBand="0" w:noVBand="1"/>
+      </w:tblPr>
+      <w:tblGrid>
+        <w:gridCol w:w="2254"/>
+        <w:gridCol w:w="2254"/>
+        <w:gridCol w:w="2254"/>
+        <w:gridCol w:w="2254"/>
+      </w:tblGrid>
+      <w:tr>
+        <w:tc>
+          <w:tcPr>
+            <w:tcW w:w="9016" w:type="dxa"/>
+            <w:gridSpan w:val="4"/>
+          </w:tcPr>
+          <w:p>
+            <w:pPr>
+              <w:jc w:val="center"/>
+              <w:rPr>
+                <w:b/>
+              </w:rPr>
+            </w:pPr>
+            <w:r>
+              <w:rPr>
+                <w:b/>
+              </w:rPr>
+              <w:t>Full Dataset Analysis</w:t>
+            </w:r>
+          </w:p>
+        </w:tc>
+      </w:tr>
+      <w:tr>
+        <w:tc>
+          <w:tcPr>
+            <w:tcW w:w="2254" w:type="dxa"/>
+          </w:tcPr>
+          <w:p>
+            <w:pPr>
+              <w:rPr>
+                <w:b/>
+              </w:rPr>
+            </w:pPr>
+            <w:r>
+              <w:rPr>
+                <w:b/>
+              </w:rPr>
+              <w:t>Implementation</w:t>
+            </w:r>
+          </w:p>
+        </w:tc>
+        <w:tc>
+          <w:tcPr>
+            <w:tcW w:w="2254" w:type="dxa"/>
+          </w:tcPr>
+          <w:p>
+            <w:pPr>
+              <w:jc w:val="center"/>
+              <w:rPr>
+                <w:u w:val="single"/>
+              </w:rPr>
+            </w:pPr>
+            <w:proofErr w:type="spellStart"/>
+            <w:r>
+              <w:rPr>
+                <w:u w:val="single"/>
+              </w:rPr>
+              <w:t>mlxtend</w:t>
+            </w:r>
+            <w:proofErr w:type="spellEnd"/>
+            <w:r>
+              <w:rPr>
+                <w:u w:val="single"/>
+              </w:rPr>
+              <w:t xml:space="preserve"> (Python)</w:t>
+            </w:r>
+          </w:p>
+        </w:tc>
+        <w:tc>
+          <w:tcPr>
+            <w:tcW w:w="2254" w:type="dxa"/>
+          </w:tcPr>
+          <w:p>
+            <w:pPr>
+              <w:jc w:val="center"/>
+              <w:rPr>
+                <w:u w:val="single"/>
+              </w:rPr>
+            </w:pPr>
+            <w:r>
+              <w:rPr>
+                <w:u w:val="single"/>
+              </w:rPr>
+              <w:t>Pure Python</w:t>
+            </w:r>
+          </w:p>
+        </w:tc>
+        <w:tc>
+          <w:tcPr>
+            <w:tcW w:w="2254" w:type="dxa"/>
+          </w:tcPr>
+          <w:p>
+            <w:pPr>
+              <w:jc w:val="center"/>
+              <w:rPr>
+                <w:u w:val="single"/>
+              </w:rPr>
+            </w:pPr>
+            <w:r>
+              <w:rPr>
+                <w:u w:val="single"/>
+              </w:rPr>
+              <w:t>Weka</w:t>
+            </w:r>
+          </w:p>
+        </w:tc>
+      </w:tr>
+      <w:tr>
+        <w:tc>
+          <w:tcPr>
+            <w:tcW w:w="2254" w:type="dxa"/>
+          </w:tcPr>
+          <w:p>
+            <w:pPr>
+              <w:rPr>
+                <w:b/>
+              </w:rPr>
+            </w:pPr>
+            <w:r>
+              <w:rPr>
+                <w:b/>
+              </w:rPr>
+              <w:t>Time</w:t>
+            </w:r>
+          </w:p>
+        </w:tc>
+        <w:tc>
+          <w:tcPr>
+            <w:tcW w:w="2254" w:type="dxa"/>
+          </w:tcPr>
+          <w:p>
+            <w:r>
+              <w:t>7509.783921</w:t>
+            </w:r>
+          </w:p>
+        </w:tc>
+        <w:tc>
+          <w:tcPr>
+            <w:tcW w:w="2254" w:type="dxa"/>
+          </w:tcPr>
+          <w:p>
+            <w:r>
+              <w:t>Crashed</w:t>
+            </w:r>
+            <w:r>
+              <w:t>*</w:t>
+            </w:r>
+          </w:p>
+        </w:tc>
+        <w:tc>
+          <w:tcPr>
+            <w:tcW w:w="2254" w:type="dxa"/>
+          </w:tcPr>
+          <w:p>
+            <w:r>
+              <w:t>Crashed</w:t>
+            </w:r>
+            <w:r>
+              <w:t>*</w:t>
+            </w:r>
+          </w:p>
+        </w:tc>
+      </w:tr>
+      <w:tr>
+        <w:tc>
+          <w:tcPr>
+            <w:tcW w:w="9016" w:type="dxa"/>
+            <w:gridSpan w:val="4"/>
+          </w:tcPr>
+          <w:p>
+            <w:pPr>
+              <w:jc w:val="center"/>
+              <w:rPr>
+                <w:b/>
+                <w:u w:val="single"/>
+              </w:rPr>
+            </w:pPr>
+            <w:r>
+              <w:rPr>
+                <w:b/>
+                <w:u w:val="single"/>
+              </w:rPr>
+              <w:t xml:space="preserve">/r/Minecraft </w:t>
+            </w:r>
+            <m:oMath>
+              <m:r>
+                <m:rPr>
+                  <m:sty m:val="bi"/>
+                </m:rPr>
+                <w:rPr>
+                  <w:rFonts w:ascii="Cambria Math" w:hAnsi="Cambria Math"/>
+                  <w:u w:val="single"/>
+                </w:rPr>
+                <m:t>→</m:t>
+              </m:r>
+            </m:oMath>
+            <w:r>
+              <w:rPr>
+                <w:b/>
+                <w:u w:val="single"/>
+              </w:rPr>
+              <w:t xml:space="preserve"> ???</w:t>
+            </w:r>
+          </w:p>
+        </w:tc>
+      </w:tr>
+      <w:tr>
+        <w:tc>
+          <w:tcPr>
+            <w:tcW w:w="2254" w:type="dxa"/>
+          </w:tcPr>
+          <w:p>
+            <w:pPr>
+              <w:rPr>
+                <w:b/>
+              </w:rPr>
+            </w:pPr>
+            <w:r>
+              <w:rPr>
+                <w:b/>
+              </w:rPr>
+              <w:t>Implementation</w:t>
+            </w:r>
+          </w:p>
+        </w:tc>
+        <w:tc>
+          <w:tcPr>
+            <w:tcW w:w="2254" w:type="dxa"/>
+          </w:tcPr>
+          <w:p>
+            <w:pPr>
+              <w:jc w:val="center"/>
+              <w:rPr>
+                <w:u w:val="single"/>
+              </w:rPr>
+            </w:pPr>
+            <w:proofErr w:type="spellStart"/>
+            <w:r>
+              <w:rPr>
+                <w:u w:val="single"/>
+              </w:rPr>
+              <w:t>mlxtend</w:t>
+            </w:r>
+            <w:proofErr w:type="spellEnd"/>
+            <w:r>
+              <w:rPr>
+                <w:u w:val="single"/>
+              </w:rPr>
+              <w:t xml:space="preserve"> </w:t>
+            </w:r>
+            <w:r>
+              <w:rPr>
+                <w:u w:val="single"/>
+              </w:rPr>
+              <w:t>(Python)</w:t>
+            </w:r>
+          </w:p>
+        </w:tc>
+        <w:tc>
+          <w:tcPr>
+            <w:tcW w:w="2254" w:type="dxa"/>
+          </w:tcPr>
+          <w:p>
+            <w:pPr>
+              <w:jc w:val="center"/>
+              <w:rPr>
+                <w:u w:val="single"/>
+              </w:rPr>
+            </w:pPr>
+            <w:r>
+              <w:rPr>
+                <w:u w:val="single"/>
+              </w:rPr>
+              <w:t>Pure Python</w:t>
+            </w:r>
+          </w:p>
+        </w:tc>
+        <w:tc>
+          <w:tcPr>
+            <w:tcW w:w="2254" w:type="dxa"/>
+          </w:tcPr>
+          <w:p>
+            <w:pPr>
+              <w:jc w:val="center"/>
+              <w:rPr>
+                <w:u w:val="single"/>
+              </w:rPr>
+            </w:pPr>
+            <w:r>
+              <w:rPr>
+                <w:u w:val="single"/>
+              </w:rPr>
+              <w:t>Weka</w:t>
+            </w:r>
+          </w:p>
+        </w:tc>
+      </w:tr>
+      <w:tr>
+        <w:tc>
+          <w:tcPr>
+            <w:tcW w:w="2254" w:type="dxa"/>
+          </w:tcPr>
+          <w:p>
+            <w:pPr>
+              <w:rPr>
+                <w:b/>
+              </w:rPr>
+            </w:pPr>
+            <w:r>
+              <w:rPr>
+                <w:b/>
+              </w:rPr>
+              <w:t>Time</w:t>
+            </w:r>
+          </w:p>
+        </w:tc>
+        <w:tc>
+          <w:tcPr>
+            <w:tcW w:w="2254" w:type="dxa"/>
+          </w:tcPr>
+          <w:p>
+            <w:r>
+              <w:t>2144.892012</w:t>
+            </w:r>
+          </w:p>
+        </w:tc>
+        <w:tc>
+          <w:tcPr>
+            <w:tcW w:w="2254" w:type="dxa"/>
+          </w:tcPr>
+          <w:p>
+            <w:r>
+              <w:t>Crashed</w:t>
+            </w:r>
+            <w:r>
+              <w:t>*</w:t>
+            </w:r>
+          </w:p>
+        </w:tc>
+        <w:tc>
+          <w:tcPr>
+            <w:tcW w:w="2254" w:type="dxa"/>
+          </w:tcPr>
+          <w:p>
+            <w:r>
+              <w:t>Crashed</w:t>
+            </w:r>
+            <w:r>
+              <w:t>*</w:t>
+            </w:r>
+          </w:p>
+        </w:tc>
+      </w:tr>
+      <w:tr>
+        <w:tc>
+          <w:tcPr>
+            <w:tcW w:w="9016" w:type="dxa"/>
+            <w:gridSpan w:val="4"/>
+          </w:tcPr>
+          <w:p>
+            <w:pPr>
+              <w:jc w:val="center"/>
+              <w:rPr>
+                <w:b/>
+                <w:u w:val="single"/>
+              </w:rPr>
+            </w:pPr>
+            <w:r>
+              <w:rPr>
+                <w:b/>
+                <w:u w:val="single"/>
+              </w:rPr>
+              <w:t>/r/</w:t>
+            </w:r>
+            <w:proofErr w:type="spellStart"/>
+            <w:r>
+              <w:rPr>
+                <w:b/>
+                <w:u w:val="single"/>
+              </w:rPr>
+              <w:t>pokemon</w:t>
+            </w:r>
+            <w:proofErr w:type="spellEnd"/>
+            <w:r>
+              <w:rPr>
+                <w:b/>
+                <w:u w:val="single"/>
+              </w:rPr>
+              <w:t xml:space="preserve"> </w:t>
+            </w:r>
+            <m:oMath>
+              <m:r>
+                <m:rPr>
+                  <m:sty m:val="bi"/>
+                </m:rPr>
+                <w:rPr>
+                  <w:rFonts w:ascii="Cambria Math" w:hAnsi="Cambria Math"/>
+                  <w:u w:val="single"/>
+                </w:rPr>
+                <m:t>→</m:t>
+              </m:r>
+            </m:oMath>
+            <w:r>
+              <w:rPr>
+                <w:b/>
+                <w:u w:val="single"/>
+              </w:rPr>
+              <w:t xml:space="preserve"> ???</w:t>
+            </w:r>
+          </w:p>
+        </w:tc>
+      </w:tr>
+      <w:tr>
+        <w:tc>
+          <w:tcPr>
+            <w:tcW w:w="2254" w:type="dxa"/>
+          </w:tcPr>
+          <w:p>
+            <w:pPr>
+              <w:rPr>
+                <w:b/>
+              </w:rPr>
+            </w:pPr>
+            <w:r>
+              <w:rPr>
+                <w:b/>
+              </w:rPr>
+              <w:t>Implementation</w:t>
+            </w:r>
+          </w:p>
+        </w:tc>
+        <w:tc>
+          <w:tcPr>
+            <w:tcW w:w="2254" w:type="dxa"/>
+          </w:tcPr>
+          <w:p>
+            <w:pPr>
+              <w:jc w:val="center"/>
+              <w:rPr>
+                <w:u w:val="single"/>
+              </w:rPr>
+            </w:pPr>
+            <w:proofErr w:type="spellStart"/>
+            <w:r>
+              <w:rPr>
+                <w:u w:val="single"/>
+              </w:rPr>
+              <w:t>mlxtend</w:t>
+            </w:r>
+            <w:proofErr w:type="spellEnd"/>
+            <w:r>
+              <w:rPr>
+                <w:u w:val="single"/>
+              </w:rPr>
+              <w:t xml:space="preserve"> </w:t>
+            </w:r>
+            <w:r>
+              <w:rPr>
+                <w:u w:val="single"/>
+              </w:rPr>
+              <w:t>(Python)</w:t>
+            </w:r>
+          </w:p>
+        </w:tc>
+        <w:tc>
+          <w:tcPr>
+            <w:tcW w:w="2254" w:type="dxa"/>
+          </w:tcPr>
+          <w:p>
+            <w:pPr>
+              <w:jc w:val="center"/>
+              <w:rPr>
+                <w:u w:val="single"/>
+              </w:rPr>
+            </w:pPr>
+            <w:r>
+              <w:rPr>
+                <w:u w:val="single"/>
+              </w:rPr>
+              <w:t>Pure Python</w:t>
+            </w:r>
+          </w:p>
+        </w:tc>
+        <w:tc>
+          <w:tcPr>
+            <w:tcW w:w="2254" w:type="dxa"/>
+          </w:tcPr>
+          <w:p>
+            <w:pPr>
+              <w:jc w:val="center"/>
+              <w:rPr>
+                <w:u w:val="single"/>
+              </w:rPr>
+            </w:pPr>
+            <w:r>
+              <w:rPr>
+                <w:u w:val="single"/>
+              </w:rPr>
+              <w:t>Weka</w:t>
+            </w:r>
+          </w:p>
+        </w:tc>
+      </w:tr>
+      <w:tr>
+        <w:tc>
+          <w:tcPr>
+            <w:tcW w:w="2254" w:type="dxa"/>
+          </w:tcPr>
+          <w:p>
+            <w:pPr>
+              <w:rPr>
+                <w:b/>
+              </w:rPr>
+            </w:pPr>
+            <w:r>
+              <w:rPr>
+                <w:b/>
+              </w:rPr>
+              <w:t>Time</w:t>
+            </w:r>
+          </w:p>
+        </w:tc>
+        <w:tc>
+          <w:tcPr>
+            <w:tcW w:w="2254" w:type="dxa"/>
+          </w:tcPr>
+          <w:p>
+            <w:r>
+              <w:t>1892.892301</w:t>
+            </w:r>
+          </w:p>
+        </w:tc>
+        <w:tc>
+          <w:tcPr>
+            <w:tcW w:w="2254" w:type="dxa"/>
+          </w:tcPr>
+          <w:p>
+            <w:r>
+              <w:t>Crashed</w:t>
+            </w:r>
+            <w:r>
+              <w:t>*</w:t>
+            </w:r>
+          </w:p>
+        </w:tc>
+        <w:tc>
+          <w:tcPr>
+            <w:tcW w:w="2254" w:type="dxa"/>
+          </w:tcPr>
+          <w:p>
+            <w:r>
+              <w:t>Crashed</w:t>
+            </w:r>
+            <w:r>
+              <w:t>*</w:t>
+            </w:r>
+          </w:p>
+        </w:tc>
+      </w:tr>
+      <w:tr>
+        <w:tc>
+          <w:tcPr>
+            <w:tcW w:w="9016" w:type="dxa"/>
+            <w:gridSpan w:val="4"/>
+          </w:tcPr>
+          <w:p>
+            <w:pPr>
+              <w:jc w:val="center"/>
+              <w:rPr>
+                <w:b/>
+                <w:u w:val="single"/>
+              </w:rPr>
+            </w:pPr>
+            <w:r>
+              <w:rPr>
+                <w:b/>
+                <w:u w:val="single"/>
+              </w:rPr>
+              <w:t>/r/</w:t>
+            </w:r>
+            <w:proofErr w:type="spellStart"/>
+            <w:r>
+              <w:rPr>
+                <w:b/>
+                <w:u w:val="single"/>
+              </w:rPr>
+              <w:t>digimon</w:t>
+            </w:r>
+            <w:proofErr w:type="spellEnd"/>
+            <w:r>
+              <w:rPr>
+                <w:b/>
+                <w:u w:val="single"/>
+              </w:rPr>
+              <w:t xml:space="preserve"> </w:t>
+            </w:r>
+            <m:oMath>
+              <m:r>
+                <m:rPr>
+                  <m:sty m:val="bi"/>
+                </m:rPr>
+                <w:rPr>
+                  <w:rFonts w:ascii="Cambria Math" w:hAnsi="Cambria Math"/>
+                  <w:u w:val="single"/>
+                </w:rPr>
+                <m:t>→</m:t>
+              </m:r>
+            </m:oMath>
+            <w:r>
+              <w:rPr>
+                <w:b/>
+                <w:u w:val="single"/>
+              </w:rPr>
+              <w:t xml:space="preserve"> ???</w:t>
+            </w:r>
+          </w:p>
+        </w:tc>
+      </w:tr>
+      <w:tr>
+        <w:tc>
+          <w:tcPr>
+            <w:tcW w:w="2254" w:type="dxa"/>
+          </w:tcPr>
+          <w:p>
+            <w:pPr>
+              <w:rPr>
+                <w:b/>
+              </w:rPr>
+            </w:pPr>
+            <w:r>
+              <w:rPr>
+                <w:b/>
+              </w:rPr>
+              <w:t>Implementation</w:t>
+            </w:r>
+          </w:p>
+        </w:tc>
+        <w:tc>
+          <w:tcPr>
+            <w:tcW w:w="2254" w:type="dxa"/>
+          </w:tcPr>
+          <w:p>
+            <w:pPr>
+              <w:jc w:val="center"/>
+              <w:rPr>
+                <w:u w:val="single"/>
+              </w:rPr>
+            </w:pPr>
+            <w:proofErr w:type="spellStart"/>
+            <w:r>
+              <w:rPr>
+                <w:u w:val="single"/>
+              </w:rPr>
+              <w:t>mlxtend</w:t>
+            </w:r>
+            <w:proofErr w:type="spellEnd"/>
+            <w:r>
+              <w:rPr>
+                <w:u w:val="single"/>
+              </w:rPr>
+              <w:t xml:space="preserve"> </w:t>
+            </w:r>
+            <w:r>
+              <w:rPr>
+                <w:u w:val="single"/>
+              </w:rPr>
+              <w:t>(Python)</w:t>
+            </w:r>
+          </w:p>
+        </w:tc>
+        <w:tc>
+          <w:tcPr>
+            <w:tcW w:w="2254" w:type="dxa"/>
+          </w:tcPr>
+          <w:p>
+            <w:pPr>
+              <w:jc w:val="center"/>
+              <w:rPr>
+                <w:u w:val="single"/>
+              </w:rPr>
+            </w:pPr>
+            <w:r>
+              <w:rPr>
+                <w:u w:val="single"/>
+              </w:rPr>
+              <w:t>Pure Python</w:t>
+            </w:r>
+          </w:p>
+        </w:tc>
+        <w:tc>
+          <w:tcPr>
+            <w:tcW w:w="2254" w:type="dxa"/>
+          </w:tcPr>
+          <w:p>
+            <w:pPr>
+              <w:jc w:val="center"/>
+              <w:rPr>
+                <w:u w:val="single"/>
+              </w:rPr>
+            </w:pPr>
+            <w:r>
+              <w:rPr>
+                <w:u w:val="single"/>
+              </w:rPr>
+              <w:t>Weka</w:t>
+            </w:r>
+          </w:p>
+        </w:tc>
+      </w:tr>
+      <w:tr>
+        <w:tc>
+          <w:tcPr>
+            <w:tcW w:w="2254" w:type="dxa"/>
+          </w:tcPr>
+          <w:p>
+            <w:pPr>
+              <w:rPr>
+                <w:b/>
+              </w:rPr>
+            </w:pPr>
+            <w:r>
+              <w:rPr>
+                <w:b/>
+              </w:rPr>
+              <w:t>Time</w:t>
+            </w:r>
+          </w:p>
+        </w:tc>
+        <w:tc>
+          <w:tcPr>
+            <w:tcW w:w="2254" w:type="dxa"/>
+          </w:tcPr>
+          <w:p>
+            <w:r>
+              <w:t>1322.555212</w:t>
+            </w:r>
+          </w:p>
+        </w:tc>
+        <w:tc>
+          <w:tcPr>
+            <w:tcW w:w="2254" w:type="dxa"/>
+          </w:tcPr>
+          <w:p>
+            <w:r>
+              <w:t>Crashed</w:t>
+            </w:r>
+            <w:r>
+              <w:t>*</w:t>
+            </w:r>
+          </w:p>
+        </w:tc>
+        <w:tc>
+          <w:tcPr>
+            <w:tcW w:w="2254" w:type="dxa"/>
+          </w:tcPr>
+          <w:p>
+            <w:r>
+              <w:t>Crashed</w:t>
+            </w:r>
+            <w:r>
+              <w:t>*</w:t>
+            </w:r>
+          </w:p>
+        </w:tc>
+      </w:tr>
+    </w:tbl>
+    <w:p/>
+    <w:p>
+      <w:r>
+        <w:t>*We ran out of memory or was killed by the system for killing (overloading) the CPU</w:t>
+      </w:r>
+    </w:p>
+    <w:p>
+      <w:pPr>
+        <w:pStyle w:val="ListParagraph"/>
+        <w:numPr>
+          <w:ilvl w:val="0"/>
+          <w:numId w:val="5"/>
+        </w:numPr>
+      </w:pPr>
+      <w:r>
+        <w:rPr>
+          <w:rFonts w:ascii="Consolas" w:hAnsi="Consolas"/>
+          <w:b/>
+        </w:rPr>
+        <w:t>f</w:t>
+      </w:r>
+      <w:r>
+        <w:rPr>
+          <w:rFonts w:ascii="Consolas" w:hAnsi="Consolas"/>
+          <w:b/>
+        </w:rPr>
+        <w:t>ramework.py</w:t>
+      </w:r>
+      <w:r>
+        <w:t xml:space="preserve"> is the implementation using </w:t>
+      </w:r>
+      <w:proofErr w:type="spellStart"/>
+      <w:r>
+        <w:t>mlxtend</w:t>
+      </w:r>
+      <w:proofErr w:type="spellEnd"/>
+      <w:r>
+        <w:t>.</w:t>
+      </w:r>
+    </w:p>
+    <w:p>
+      <w:pPr>
+        <w:pStyle w:val="ListParagraph"/>
+        <w:numPr>
+          <w:ilvl w:val="0"/>
+          <w:numId w:val="5"/>
+        </w:numPr>
+      </w:pPr>
+      <w:r>
+        <w:rPr>
+          <w:rFonts w:ascii="Consolas" w:hAnsi="Consolas"/>
+          <w:b/>
+        </w:rPr>
+        <w:t>scratch.py</w:t>
+      </w:r>
+      <w:r>
+        <w:t xml:space="preserve"> is the implementation using vanilla python. This implementation is extremely inefficient.</w:t>
+      </w:r>
+    </w:p>
+    <w:p>
+      <w:pPr>
+        <w:pStyle w:val="ListParagraph"/>
+        <w:numPr>
+          <w:ilvl w:val="0"/>
+          <w:numId w:val="5"/>
+        </w:numPr>
+      </w:pPr>
+      <w:r>
+        <w:rPr>
+          <w:rFonts w:ascii="Consolas" w:hAnsi="Consolas"/>
+          <w:b/>
+        </w:rPr>
+        <w:t>weka.py</w:t>
+      </w:r>
+      <w:r>
+        <w:t xml:space="preserve"> opens Weka.</w:t>
+      </w:r>
+    </w:p>
+    <w:p>
+      <w:pPr>
+        <w:rPr>
+          <w:rFonts w:asciiTheme="majorHAnsi" w:eastAsiaTheme="majorEastAsia" w:hAnsiTheme="majorHAnsi" w:cstheme="majorBidi"/>
+          <w:color w:val="2E74B5" w:themeColor="accent1" w:themeShade="BF"/>
+          <w:sz w:val="32"/>
+          <w:szCs w:val="32"/>
+        </w:rPr>
+      </w:pPr>
+      <w:r>
+        <w:br w:type="page"/>
+      </w:r>
+    </w:p>
+    <w:p>
+      <w:pPr>
+        <w:pStyle w:val="Heading1"/>
+      </w:pPr>
+      <w:r>
+        <w:lastRenderedPageBreak/>
+        <w:t>Results</w:t>
+      </w:r>
+    </w:p>
+    <w:p>
+      <w:pPr>
+        <w:jc w:val="center"/>
+        <w:rPr>
+          <w:rFonts w:cstheme="minorHAnsi"/>
+          <w:b/>
+        </w:rPr>
+      </w:pPr>
+      <w:r>
+        <w:rPr>
+          <w:b/>
+        </w:rPr>
+        <w:t xml:space="preserve">You can see the results in the file </w:t>
+      </w:r>
+      <w:r>
+        <w:rPr>
+          <w:rFonts w:ascii="Consolas" w:hAnsi="Consolas"/>
+          <w:b/>
+        </w:rPr>
+        <w:t>output</w:t>
+      </w:r>
+      <w:r>
+        <w:rPr>
+          <w:rFonts w:cstheme="minorHAnsi"/>
+          <w:b/>
+        </w:rPr>
+        <w:t>. (No file extension)</w:t>
+      </w:r>
+    </w:p>
+    <w:p>
+      <w:pPr>
+        <w:pStyle w:val="Heading2"/>
+      </w:pPr>
+      <w:r>
+        <w:t>Overall Dataset</w:t>
+      </w:r>
+    </w:p>
+    <w:p>
+      <w:r>
+        <w:t>Due to the immense amounts of subreddits and the wide range of</w:t>
+      </w:r>
+      <w:r>
+        <w:t xml:space="preserve"> people and an extremely small dataset, we used a minimum support of 0.05 (approximately 400 people) and determined that, the subreddits that most are from are (this is the top of the top):</w:t>
+      </w:r>
+    </w:p>
+    <w:tbl>
+      <w:tblPr>
+        <w:tblStyle w:val="TableGrid"/>
+        <w:tblW w:w="0" w:type="auto"/>
+        <w:jc w:val="center"/>
+        <w:tblLook w:val="04A0" w:firstRow="1" w:lastRow="0" w:firstColumn="1" w:lastColumn="0" w:noHBand="0" w:noVBand="1"/>
+      </w:tblPr>
+      <w:tblGrid>
+        <w:gridCol w:w="1413"/>
+        <w:gridCol w:w="3260"/>
+      </w:tblGrid>
+      <w:tr>
+        <w:trPr>
+          <w:jc w:val="center"/>
+        </w:trPr>
+        <w:tc>
+          <w:tcPr>
+            <w:tcW w:w="1413" w:type="dxa"/>
+          </w:tcPr>
+          <w:p>
+            <w:pPr>
+              <w:jc w:val="center"/>
+              <w:rPr>
+                <w:b/>
+                <w:u w:val="single"/>
+              </w:rPr>
+            </w:pPr>
+            <w:r>
+              <w:rPr>
+                <w:b/>
+                <w:u w:val="single"/>
+              </w:rPr>
+              <w:t>Support</w:t>
+            </w:r>
+          </w:p>
+        </w:tc>
+        <w:tc>
+          <w:tcPr>
+            <w:tcW w:w="3260" w:type="dxa"/>
+          </w:tcPr>
+          <w:p>
+            <w:pPr>
+              <w:jc w:val="center"/>
+            </w:pPr>
+            <w:r>
+              <w:rPr>
+                <w:b/>
+                <w:u w:val="single"/>
+              </w:rPr>
+              <w:t>Subreddit</w:t>
+            </w:r>
+          </w:p>
+        </w:tc>
+      </w:tr>
+      <w:tr>
+        <w:trPr>
+          <w:jc w:val="center"/>
+        </w:trPr>
+        <w:tc>
+          <w:tcPr>
+            <w:tcW w:w="1413" w:type="dxa"/>
+          </w:tcPr>
+          <w:p>
+            <w:pPr>
+              <w:jc w:val="center"/>
+            </w:pPr>
+            <w:r>
+              <w:t>0.516343</w:t>
+            </w:r>
+          </w:p>
+        </w:tc>
+        <w:tc>
+          <w:tcPr>
+            <w:tcW w:w="3260" w:type="dxa"/>
+          </w:tcPr>
+          <w:p>
+            <w:pPr>
+              <w:jc w:val="center"/>
+            </w:pPr>
+            <w:proofErr w:type="spellStart"/>
+            <w:r>
+              <w:t>AskReddit</w:t>
+            </w:r>
+            <w:proofErr w:type="spellEnd"/>
+          </w:p>
+        </w:tc>
+      </w:tr>
+      <w:tr>
+        <w:trPr>
+          <w:jc w:val="center"/>
+        </w:trPr>
+        <w:tc>
+          <w:tcPr>
+            <w:tcW w:w="1413" w:type="dxa"/>
+          </w:tcPr>
+          <w:p>
+            <w:pPr>
+              <w:jc w:val="center"/>
+            </w:pPr>
+            <w:r>
+              <w:t>0.389009</w:t>
+            </w:r>
+          </w:p>
+        </w:tc>
+        <w:tc>
+          <w:tcPr>
+            <w:tcW w:w="3260" w:type="dxa"/>
+          </w:tcPr>
+          <w:p>
+            <w:pPr>
+              <w:jc w:val="center"/>
+            </w:pPr>
+            <w:r>
+              <w:t>gaming</w:t>
+            </w:r>
+          </w:p>
+        </w:tc>
+      </w:tr>
+      <w:tr>
+        <w:trPr>
+          <w:jc w:val="center"/>
+        </w:trPr>
+        <w:tc>
+          <w:tcPr>
+            <w:tcW w:w="1413" w:type="dxa"/>
+          </w:tcPr>
+          <w:p>
+            <w:pPr>
+              <w:jc w:val="center"/>
+            </w:pPr>
+            <w:r>
+              <w:t>0.310165</w:t>
+            </w:r>
+          </w:p>
+        </w:tc>
+        <w:tc>
+          <w:tcPr>
+            <w:tcW w:w="3260" w:type="dxa"/>
+          </w:tcPr>
+          <w:p>
+            <w:pPr>
+              <w:jc w:val="center"/>
+            </w:pPr>
+            <w:r>
+              <w:t>pics</w:t>
+            </w:r>
+          </w:p>
+        </w:tc>
+      </w:tr>
+      <w:tr>
+        <w:trPr>
+          <w:jc w:val="center"/>
+        </w:trPr>
+        <w:tc>
+          <w:tcPr>
+            <w:tcW w:w="1413" w:type="dxa"/>
+          </w:tcPr>
+          <w:p>
+            <w:pPr>
+              <w:jc w:val="center"/>
+            </w:pPr>
+            <w:r>
+              <w:t>0.309447</w:t>
+            </w:r>
+          </w:p>
+        </w:tc>
+        <w:tc>
+          <w:tcPr>
+            <w:tcW w:w="3260" w:type="dxa"/>
+          </w:tcPr>
+          <w:p>
+            <w:pPr>
+              <w:jc w:val="center"/>
+            </w:pPr>
+            <w:r>
+              <w:t>funny</w:t>
+            </w:r>
+          </w:p>
+        </w:tc>
+      </w:tr>
+      <w:tr>
+        <w:trPr>
+          <w:jc w:val="center"/>
+        </w:trPr>
+        <w:tc>
+          <w:tcPr>
+            <w:tcW w:w="1413" w:type="dxa"/>
+          </w:tcPr>
+          <w:p>
+            <w:pPr>
+              <w:jc w:val="center"/>
+            </w:pPr>
+            <w:r>
+              <w:t>0.272091</w:t>
+            </w:r>
+          </w:p>
+        </w:tc>
+        <w:tc>
+          <w:tcPr>
+            <w:tcW w:w="3260" w:type="dxa"/>
+          </w:tcPr>
+          <w:p>
+            <w:pPr>
+              <w:jc w:val="center"/>
+            </w:pPr>
+            <w:proofErr w:type="spellStart"/>
+            <w:r>
+              <w:t>todayilearned</w:t>
+            </w:r>
+            <w:proofErr w:type="spellEnd"/>
+          </w:p>
+        </w:tc>
+      </w:tr>
+      <w:tr>
+        <w:trPr>
+          <w:jc w:val="center"/>
+        </w:trPr>
+        <w:tc>
+          <w:tcPr>
+            <w:tcW w:w="1413" w:type="dxa"/>
+          </w:tcPr>
+          <w:p>
+            <w:pPr>
+              <w:jc w:val="center"/>
+            </w:pPr>
+            <w:r>
+              <w:t>0.252335</w:t>
+            </w:r>
+          </w:p>
+        </w:tc>
+        <w:tc>
+          <w:tcPr>
+            <w:tcW w:w="3260" w:type="dxa"/>
+          </w:tcPr>
+          <w:p>
+            <w:pPr>
+              <w:jc w:val="center"/>
+            </w:pPr>
+            <w:r>
+              <w:t>videos</w:t>
+            </w:r>
+          </w:p>
+        </w:tc>
+      </w:tr>
+      <w:tr>
+        <w:trPr>
+          <w:jc w:val="center"/>
+        </w:trPr>
+        <w:tc>
+          <w:tcPr>
+            <w:tcW w:w="1413" w:type="dxa"/>
+          </w:tcPr>
+          <w:p>
+            <w:pPr>
+              <w:jc w:val="center"/>
+            </w:pPr>
+            <w:r>
+              <w:t>0.194864</w:t>
+            </w:r>
+          </w:p>
+        </w:tc>
+        <w:tc>
+          <w:tcPr>
+            <w:tcW w:w="3260" w:type="dxa"/>
+          </w:tcPr>
+          <w:p>
+            <w:pPr>
+              <w:jc w:val="center"/>
+            </w:pPr>
+            <w:r>
+              <w:t>Gifs</w:t>
+            </w:r>
+          </w:p>
+        </w:tc>
+      </w:tr>
+      <w:tr>
+        <w:trPr>
+          <w:jc w:val="center"/>
+        </w:trPr>
+        <w:tc>
+          <w:tcPr>
+            <w:tcW w:w="1413" w:type="dxa"/>
+          </w:tcPr>
+          <w:p>
+            <w:pPr>
+              <w:jc w:val="center"/>
+            </w:pPr>
+            <w:r>
+              <w:t>0.177622</w:t>
+            </w:r>
+          </w:p>
+        </w:tc>
+        <w:tc>
+          <w:tcPr>
+            <w:tcW w:w="3260" w:type="dxa"/>
+          </w:tcPr>
+          <w:p>
+            <w:pPr>
+              <w:jc w:val="center"/>
+            </w:pPr>
+            <w:r>
+              <w:t>WTF</w:t>
+            </w:r>
+          </w:p>
+        </w:tc>
+      </w:tr>
+      <w:tr>
+        <w:trPr>
+          <w:jc w:val="center"/>
+        </w:trPr>
+        <w:tc>
+          <w:tcPr>
+            <w:tcW w:w="1413" w:type="dxa"/>
+            <w:tcBorders>
+              <w:bottom w:val="single" w:sz="4" w:space="0" w:color="auto"/>
+            </w:tcBorders>
+          </w:tcPr>
+          <w:p>
+            <w:pPr>
+              <w:jc w:val="center"/>
+            </w:pPr>
+            <w:r>
+              <w:t>0.171875</w:t>
+            </w:r>
+          </w:p>
+        </w:tc>
+        <w:tc>
+          <w:tcPr>
+            <w:tcW w:w="3260" w:type="dxa"/>
+          </w:tcPr>
+          <w:p>
+            <w:pPr>
+              <w:jc w:val="center"/>
+            </w:pPr>
+            <w:r>
+              <w:t>Games</w:t>
+            </w:r>
+          </w:p>
+        </w:tc>
+      </w:tr>
+      <w:tr>
+        <w:trPr>
+          <w:jc w:val="center"/>
+        </w:trPr>
+        <w:tc>
+          <w:tcPr>
+            <w:tcW w:w="1413" w:type="dxa"/>
+            <w:tcBorders>
+              <w:bottom w:val="single" w:sz="4" w:space="0" w:color="auto"/>
+            </w:tcBorders>
+          </w:tcPr>
+          <w:p>
+            <w:pPr>
+              <w:jc w:val="center"/>
+            </w:pPr>
+            <w:r>
+              <w:t>0.165948</w:t>
+            </w:r>
+          </w:p>
+        </w:tc>
+        <w:tc>
+          <w:tcPr>
+            <w:tcW w:w="3260" w:type="dxa"/>
+          </w:tcPr>
+          <w:p>
+            <w:pPr>
+              <w:jc w:val="center"/>
+            </w:pPr>
+            <w:proofErr w:type="spellStart"/>
+            <w:r>
+              <w:t>worldnews</w:t>
+            </w:r>
+            <w:proofErr w:type="spellEnd"/>
+          </w:p>
+        </w:tc>
+      </w:tr>
+    </w:tbl>
+    <w:p>
+      <w:pPr>
+        <w:jc w:val="center"/>
+      </w:pPr>
+    </w:p>
+    <w:p>
+      <w:r>
+        <w:t>From there, we can see associations:</w:t>
+      </w:r>
+    </w:p>
+    <w:tbl>
+      <w:tblPr>
+        <w:tblStyle w:val="TableGrid"/>
+        <w:tblW w:w="0" w:type="auto"/>
+        <w:jc w:val="center"/>
+        <w:tblLook w:val="04A0" w:firstRow="1" w:lastRow="0" w:firstColumn="1" w:lastColumn="0" w:noHBand="0" w:noVBand="1"/>
+      </w:tblPr>
+      <w:tblGrid>
+        <w:gridCol w:w="1413"/>
+        <w:gridCol w:w="3260"/>
+      </w:tblGrid>
+      <w:tr>
+        <w:trPr>
+          <w:jc w:val="center"/>
+        </w:trPr>
+        <w:tc>
+          <w:tcPr>
+            <w:tcW w:w="1413" w:type="dxa"/>
+          </w:tcPr>
+          <w:p>
+            <w:pPr>
+              <w:jc w:val="center"/>
+              <w:rPr>
+                <w:b/>
+                <w:u w:val="single"/>
+              </w:rPr>
+            </w:pPr>
+            <w:r>
+              <w:rPr>
+                <w:b/>
+                <w:u w:val="single"/>
+              </w:rPr>
+              <w:t>Support</w:t>
+            </w:r>
+          </w:p>
+        </w:tc>
+        <w:tc>
+          <w:tcPr>
+            <w:tcW w:w="3260" w:type="dxa"/>
+          </w:tcPr>
+          <w:p>
+            <w:pPr>
+              <w:jc w:val="center"/>
+            </w:pPr>
+            <w:r>
+              <w:rPr>
+                <w:b/>
+                <w:u w:val="single"/>
+              </w:rPr>
+              <w:t>Subreddit</w:t>
+            </w:r>
+            <w:r>
+              <w:rPr>
+                <w:b/>
+                <w:u w:val="single"/>
+              </w:rPr>
+              <w:t>s</w:t>
+            </w:r>
+          </w:p>
+        </w:tc>
+      </w:tr>
+      <w:tr>
+        <w:trPr>
+          <w:jc w:val="center"/>
+        </w:trPr>
+        <w:tc>
+          <w:tcPr>
+            <w:tcW w:w="1413" w:type="dxa"/>
+          </w:tcPr>
+          <w:p>
+            <w:pPr>
+              <w:jc w:val="center"/>
+            </w:pPr>
+            <w:r>
+              <w:t>0.221624</w:t>
+            </w:r>
+          </w:p>
+        </w:tc>
+        <w:tc>
+          <w:tcPr>
+            <w:tcW w:w="3260" w:type="dxa"/>
+          </w:tcPr>
+          <w:p>
+            <w:pPr>
+              <w:jc w:val="center"/>
+            </w:pPr>
+            <w:r>
+              <w:t>(</w:t>
+            </w:r>
+            <w:proofErr w:type="spellStart"/>
+            <w:r>
+              <w:t>AskReddit</w:t>
+            </w:r>
+            <w:proofErr w:type="spellEnd"/>
+            <w:r>
+              <w:t>, gaming)</w:t>
+            </w:r>
+          </w:p>
+        </w:tc>
+      </w:tr>
+      <w:tr>
+        <w:trPr>
+          <w:jc w:val="center"/>
+        </w:trPr>
+        <w:tc>
+          <w:tcPr>
+            <w:tcW w:w="1413" w:type="dxa"/>
+          </w:tcPr>
+          <w:p>
+            <w:pPr>
+              <w:jc w:val="center"/>
+            </w:pPr>
+            <w:r>
+              <w:t>0.181573</w:t>
+            </w:r>
+          </w:p>
+        </w:tc>
+        <w:tc>
+          <w:tcPr>
+            <w:tcW w:w="3260" w:type="dxa"/>
+          </w:tcPr>
+          <w:p>
+            <w:pPr>
+              <w:jc w:val="center"/>
+            </w:pPr>
+            <w:r>
+              <w:t>(</w:t>
+            </w:r>
+            <w:proofErr w:type="spellStart"/>
+            <w:r>
+              <w:t>AskReddit</w:t>
+            </w:r>
+            <w:proofErr w:type="spellEnd"/>
+            <w:r>
+              <w:t>, pics)</w:t>
+            </w:r>
+          </w:p>
+        </w:tc>
+      </w:tr>
+      <w:tr>
+        <w:trPr>
+          <w:jc w:val="center"/>
+        </w:trPr>
+        <w:tc>
+          <w:tcPr>
+            <w:tcW w:w="1413" w:type="dxa"/>
+          </w:tcPr>
+          <w:p>
+            <w:pPr>
+              <w:jc w:val="center"/>
+            </w:pPr>
+            <w:r>
+              <w:t>0.180316</w:t>
+            </w:r>
+          </w:p>
+        </w:tc>
+        <w:tc>
+          <w:tcPr>
+            <w:tcW w:w="3260" w:type="dxa"/>
+          </w:tcPr>
+          <w:p>
+            <w:pPr>
+              <w:jc w:val="center"/>
+            </w:pPr>
+            <w:r>
+              <w:t>(</w:t>
+            </w:r>
+            <w:proofErr w:type="spellStart"/>
+            <w:r>
+              <w:t>AskReddit</w:t>
+            </w:r>
+            <w:proofErr w:type="spellEnd"/>
+            <w:r>
+              <w:t>, funny)</w:t>
+            </w:r>
+          </w:p>
+        </w:tc>
+      </w:tr>
+      <w:tr>
+        <w:trPr>
+          <w:jc w:val="center"/>
+        </w:trPr>
+        <w:tc>
+          <w:tcPr>
+            <w:tcW w:w="1413" w:type="dxa"/>
+          </w:tcPr>
+          <w:p>
+            <w:pPr>
+              <w:jc w:val="center"/>
+            </w:pPr>
+            <w:r>
+              <w:t>0.158226</w:t>
+            </w:r>
+          </w:p>
+        </w:tc>
+        <w:tc>
+          <w:tcPr>
+            <w:tcW w:w="3260" w:type="dxa"/>
+          </w:tcPr>
+          <w:p>
+            <w:pPr>
+              <w:jc w:val="center"/>
+            </w:pPr>
+            <w:r>
+              <w:t>(</w:t>
+            </w:r>
+            <w:proofErr w:type="spellStart"/>
+            <w:r>
+              <w:t>AskReddit</w:t>
+            </w:r>
+            <w:proofErr w:type="spellEnd"/>
+            <w:r>
+              <w:t>, videos)</w:t>
+            </w:r>
+          </w:p>
+        </w:tc>
+      </w:tr>
+      <w:tr>
+        <w:trPr>
+          <w:jc w:val="center"/>
+        </w:trPr>
+        <w:tc>
+          <w:tcPr>
+            <w:tcW w:w="1413" w:type="dxa"/>
+          </w:tcPr>
+          <w:p>
+            <w:pPr>
+              <w:jc w:val="center"/>
+            </w:pPr>
+            <w:r>
+              <w:t>0.157687</w:t>
+            </w:r>
+          </w:p>
+        </w:tc>
+        <w:tc>
+          <w:tcPr>
+            <w:tcW w:w="3260" w:type="dxa"/>
+          </w:tcPr>
+          <w:p>
+            <w:pPr>
+              <w:jc w:val="center"/>
+            </w:pPr>
+            <w:r>
+              <w:t>(</w:t>
+            </w:r>
+            <w:proofErr w:type="spellStart"/>
+            <w:r>
+              <w:t>AskReddit</w:t>
+            </w:r>
+            <w:proofErr w:type="spellEnd"/>
+            <w:r>
+              <w:t xml:space="preserve">, </w:t>
+            </w:r>
+            <w:proofErr w:type="spellStart"/>
+            <w:r>
+              <w:t>todayilearned</w:t>
+            </w:r>
+            <w:proofErr w:type="spellEnd"/>
+            <w:r>
+              <w:t>)</w:t>
+            </w:r>
+          </w:p>
+        </w:tc>
+      </w:tr>
+      <w:tr>
+        <w:trPr>
+          <w:jc w:val="center"/>
+        </w:trPr>
+        <w:tc>
+          <w:tcPr>
+            <w:tcW w:w="1413" w:type="dxa"/>
+          </w:tcPr>
+          <w:p>
+            <w:pPr>
+              <w:jc w:val="center"/>
+            </w:pPr>
+            <w:r>
+              <w:t>0.151401</w:t>
+            </w:r>
+          </w:p>
+        </w:tc>
+        <w:tc>
+          <w:tcPr>
+            <w:tcW w:w="3260" w:type="dxa"/>
+          </w:tcPr>
+          <w:p>
+            <w:pPr>
+              <w:jc w:val="center"/>
+            </w:pPr>
+            <w:r>
+              <w:t>(gaming, funny)</w:t>
+            </w:r>
+          </w:p>
+        </w:tc>
+      </w:tr>
+      <w:tr>
+        <w:trPr>
+          <w:jc w:val="center"/>
+        </w:trPr>
+        <w:tc>
+          <w:tcPr>
+            <w:tcW w:w="1413" w:type="dxa"/>
+          </w:tcPr>
+          <w:p>
+            <w:pPr>
+              <w:jc w:val="center"/>
+            </w:pPr>
+            <w:r>
+              <w:t>0.138290</w:t>
+            </w:r>
+          </w:p>
+        </w:tc>
+        <w:tc>
+          <w:tcPr>
+            <w:tcW w:w="3260" w:type="dxa"/>
+          </w:tcPr>
+          <w:p>
+            <w:pPr>
+              <w:jc w:val="center"/>
+            </w:pPr>
+            <w:r>
+              <w:t>(gaming, pics)</w:t>
+            </w:r>
+          </w:p>
+        </w:tc>
+      </w:tr>
+      <w:tr>
+        <w:trPr>
+          <w:jc w:val="center"/>
+        </w:trPr>
+        <w:tc>
+          <w:tcPr>
+            <w:tcW w:w="1413" w:type="dxa"/>
+          </w:tcPr>
+          <w:p>
+            <w:pPr>
+              <w:jc w:val="center"/>
+            </w:pPr>
+            <w:r>
+              <w:t>0.133082</w:t>
+            </w:r>
+          </w:p>
+        </w:tc>
+        <w:tc>
+          <w:tcPr>
+            <w:tcW w:w="3260" w:type="dxa"/>
+          </w:tcPr>
+          <w:p>
+            <w:pPr>
+              <w:jc w:val="center"/>
+            </w:pPr>
+            <w:r>
+              <w:t>(pics, funny)</w:t>
+            </w:r>
+          </w:p>
+        </w:tc>
+      </w:tr>
+      <w:tr>
+        <w:trPr>
+          <w:jc w:val="center"/>
+        </w:trPr>
+        <w:tc>
+          <w:tcPr>
+            <w:tcW w:w="1413" w:type="dxa"/>
+          </w:tcPr>
+          <w:p>
+            <w:pPr>
+              <w:jc w:val="center"/>
+            </w:pPr>
+            <w:r>
+              <w:t>0.125180</w:t>
+            </w:r>
+          </w:p>
+        </w:tc>
+        <w:tc>
+          <w:tcPr>
+            <w:tcW w:w="3260" w:type="dxa"/>
+          </w:tcPr>
+          <w:p>
+            <w:pPr>
+              <w:jc w:val="center"/>
+            </w:pPr>
+            <w:r>
+              <w:t>(gaming, videos)</w:t>
+            </w:r>
+          </w:p>
+        </w:tc>
+      </w:tr>
+      <w:tr>
+        <w:trPr>
+          <w:jc w:val="center"/>
+        </w:trPr>
+        <w:tc>
+          <w:tcPr>
+            <w:tcW w:w="1413" w:type="dxa"/>
+          </w:tcPr>
+          <w:p>
+            <w:pPr>
+              <w:jc w:val="center"/>
+            </w:pPr>
+            <w:r>
+              <w:t>0.108657</w:t>
+            </w:r>
+          </w:p>
+        </w:tc>
+        <w:tc>
+          <w:tcPr>
+            <w:tcW w:w="3260" w:type="dxa"/>
+          </w:tcPr>
+          <w:p>
+            <w:pPr>
+              <w:jc w:val="center"/>
+            </w:pPr>
+            <w:r>
+              <w:t xml:space="preserve">(gaming, </w:t>
+            </w:r>
+            <w:proofErr w:type="spellStart"/>
+            <w:r>
+              <w:t>todayilearned</w:t>
+            </w:r>
+            <w:proofErr w:type="spellEnd"/>
+            <w:r>
+              <w:t>)</w:t>
+            </w:r>
+          </w:p>
+        </w:tc>
+      </w:tr>
+    </w:tbl>
+    <w:p>
+      <w:pPr>
+        <w:jc w:val="center"/>
+      </w:pPr>
+    </w:p>
+    <w:p>
+      <w:r>
+        <w:t>Most of the people on /r/</w:t>
+      </w:r>
+      <w:proofErr w:type="spellStart"/>
+      <w:r>
+        <w:t>AskReddit</w:t>
+      </w:r>
+      <w:proofErr w:type="spellEnd"/>
+      <w:r>
+        <w:t xml:space="preserve"> are also gamers, </w:t>
+      </w:r>
+      <w:proofErr w:type="gramStart"/>
+      <w:r>
+        <w:t>and also</w:t>
+      </w:r>
+      <w:proofErr w:type="gramEnd"/>
+      <w:r>
+        <w:t xml:space="preserve"> browse the more casual /r/pics, /r/funny, /r/videos and informational /r/</w:t>
+      </w:r>
+      <w:proofErr w:type="spellStart"/>
+      <w:r>
+        <w:t>todayilearned</w:t>
+      </w:r>
+      <w:proofErr w:type="spellEnd"/>
+      <w:r>
+        <w:t xml:space="preserve"> for random facts.</w:t>
+      </w:r>
+    </w:p>
+    <w:p>
+      <w:pPr>
+        <w:rPr>
+          <w:rFonts w:asciiTheme="majorHAnsi" w:eastAsiaTheme="majorEastAsia" w:hAnsiTheme="majorHAnsi" w:cstheme="majorBidi"/>
+          <w:color w:val="2E74B5" w:themeColor="accent1" w:themeShade="BF"/>
+          <w:sz w:val="26"/>
+          <w:szCs w:val="26"/>
+        </w:rPr>
+      </w:pPr>
+      <w:r>
+        <w:br w:type="page"/>
+      </w:r>
+    </w:p>
+    <w:p>
+      <w:pPr>
+        <w:pStyle w:val="Heading2"/>
+      </w:pPr>
+      <w:r>
+        <w:lastRenderedPageBreak/>
+        <w:t xml:space="preserve">/r/Minecraft </w:t>
+      </w:r>
+      <m:oMath>
+        <m:r>
+          <w:rPr>
+            <w:rFonts w:ascii="Cambria Math" w:hAnsi="Cambria Math"/>
+          </w:rPr>
+          <m:t>→</m:t>
+        </m:r>
+      </m:oMath>
+      <w:r>
+        <w:t xml:space="preserve"> ???</w:t>
+      </w:r>
+    </w:p>
+    <w:p>
+      <w:r>
+        <w:t xml:space="preserve">Since the datasets here is smaller, and we are looking at a subset, we can use higher minimum supports to find significant things. I used 0.3 as the limit to look for </w:t>
+      </w:r>
+      <w:proofErr w:type="spellStart"/>
+      <w:r>
+        <w:t>nicher</w:t>
+      </w:r>
+      <w:proofErr w:type="spellEnd"/>
+      <w:r>
+        <w:t xml:space="preserve"> (which will be shown later) subreddits du</w:t>
+      </w:r>
+      <w:bookmarkStart w:id="1" w:name="_GoBack"/>
+      <w:bookmarkEnd w:id="1"/>
+      <w:r>
+        <w:t>e to how skewed to the meta-subreddits (such as /r/gaming, /r/</w:t>
+      </w:r>
+      <w:proofErr w:type="spellStart"/>
+      <w:r>
+        <w:t>AskReddit</w:t>
+      </w:r>
+      <w:proofErr w:type="spellEnd"/>
+      <w:r>
+        <w:t>; the things that have high supports in the overall dataset).</w:t>
+      </w:r>
+    </w:p>
+    <w:tbl>
+      <w:tblPr>
+        <w:tblStyle w:val="TableGrid"/>
+        <w:tblW w:w="0" w:type="auto"/>
+        <w:jc w:val="center"/>
+        <w:tblLook w:val="04A0" w:firstRow="1" w:lastRow="0" w:firstColumn="1" w:lastColumn="0" w:noHBand="0" w:noVBand="1"/>
+      </w:tblPr>
+      <w:tblGrid>
+        <w:gridCol w:w="1413"/>
+        <w:gridCol w:w="3260"/>
+      </w:tblGrid>
+      <w:tr>
+        <w:trPr>
+          <w:jc w:val="center"/>
+        </w:trPr>
+        <w:tc>
+          <w:tcPr>
+            <w:tcW w:w="1413" w:type="dxa"/>
+          </w:tcPr>
+          <w:p>
+            <w:pPr>
+              <w:jc w:val="center"/>
+              <w:rPr>
+                <w:b/>
+                <w:u w:val="single"/>
+              </w:rPr>
+            </w:pPr>
+            <w:r>
+              <w:rPr>
+                <w:b/>
+                <w:u w:val="single"/>
+              </w:rPr>
+              <w:t>Support</w:t>
+            </w:r>
+          </w:p>
+        </w:tc>
+        <w:tc>
+          <w:tcPr>
+            <w:tcW w:w="3260" w:type="dxa"/>
+          </w:tcPr>
+          <w:p>
+            <w:pPr>
+              <w:jc w:val="center"/>
+            </w:pPr>
+            <w:r>
+              <w:rPr>
+                <w:b/>
+                <w:u w:val="single"/>
+              </w:rPr>
+              <w:t>Subreddits</w:t>
+            </w:r>
+          </w:p>
+        </w:tc>
+      </w:tr>
+      <w:tr>
+        <w:trPr>
+          <w:jc w:val="center"/>
+        </w:trPr>
+        <w:tc>
+          <w:tcPr>
+            <w:tcW w:w="1413" w:type="dxa"/>
+          </w:tcPr>
+          <w:p>
+            <w:pPr>
+              <w:jc w:val="center"/>
+            </w:pPr>
+            <w:r>
+              <w:t>0.606061</w:t>
+            </w:r>
+          </w:p>
+        </w:tc>
+        <w:tc>
+          <w:tcPr>
+            <w:tcW w:w="3260" w:type="dxa"/>
+          </w:tcPr>
+          <w:p>
+            <w:pPr>
+              <w:jc w:val="center"/>
+            </w:pPr>
+            <w:r>
+              <w:t>(gaming, Minecraft)</w:t>
+            </w:r>
+          </w:p>
+        </w:tc>
+      </w:tr>
+      <w:tr>
+        <w:trPr>
+          <w:jc w:val="center"/>
+        </w:trPr>
+        <w:tc>
+          <w:tcPr>
+            <w:tcW w:w="1413" w:type="dxa"/>
+          </w:tcPr>
+          <w:p>
+            <w:pPr>
+              <w:jc w:val="center"/>
+            </w:pPr>
+            <w:r>
+              <w:t>0.598485</w:t>
+            </w:r>
+          </w:p>
+        </w:tc>
+        <w:tc>
+          <w:tcPr>
+            <w:tcW w:w="3260" w:type="dxa"/>
+          </w:tcPr>
+          <w:p>
+            <w:pPr>
+              <w:jc w:val="center"/>
+            </w:pPr>
+            <w:r>
+              <w:t xml:space="preserve">(gaming, </w:t>
+            </w:r>
+            <w:proofErr w:type="spellStart"/>
+            <w:r>
+              <w:t>AskReddit</w:t>
+            </w:r>
+            <w:proofErr w:type="spellEnd"/>
+            <w:r>
+              <w:t>)</w:t>
+            </w:r>
+          </w:p>
+        </w:tc>
+      </w:tr>
+      <w:tr>
+        <w:trPr>
+          <w:jc w:val="center"/>
+        </w:trPr>
+        <w:tc>
+          <w:tcPr>
+            <w:tcW w:w="1413" w:type="dxa"/>
+          </w:tcPr>
+          <w:p>
+            <w:pPr>
+              <w:jc w:val="center"/>
+            </w:pPr>
+            <w:r>
+              <w:t>0.409091</w:t>
+            </w:r>
+          </w:p>
+        </w:tc>
+        <w:tc>
+          <w:tcPr>
+            <w:tcW w:w="3260" w:type="dxa"/>
+          </w:tcPr>
+          <w:p>
+            <w:pPr>
+              <w:jc w:val="center"/>
+            </w:pPr>
+            <w:r>
+              <w:t>(</w:t>
+            </w:r>
+            <w:proofErr w:type="spellStart"/>
+            <w:r>
+              <w:t>AskReddit</w:t>
+            </w:r>
+            <w:proofErr w:type="spellEnd"/>
+            <w:r>
+              <w:t>, Minecraft)</w:t>
+            </w:r>
+          </w:p>
+        </w:tc>
+      </w:tr>
+      <w:tr>
+        <w:trPr>
+          <w:jc w:val="center"/>
+        </w:trPr>
+        <w:tc>
+          <w:tcPr>
+            <w:tcW w:w="1413" w:type="dxa"/>
+          </w:tcPr>
+          <w:p>
+            <w:pPr>
+              <w:jc w:val="center"/>
+            </w:pPr>
+            <w:r>
+              <w:t>0.409191</w:t>
+            </w:r>
+          </w:p>
+        </w:tc>
+        <w:tc>
+          <w:tcPr>
+            <w:tcW w:w="3260" w:type="dxa"/>
+          </w:tcPr>
+          <w:p>
+            <w:pPr>
+              <w:jc w:val="center"/>
+            </w:pPr>
+            <w:r>
+              <w:t>(</w:t>
+            </w:r>
+            <w:proofErr w:type="spellStart"/>
+            <w:r>
+              <w:t>AskReddit</w:t>
+            </w:r>
+            <w:proofErr w:type="spellEnd"/>
+            <w:r>
+              <w:t>, gaming)</w:t>
+            </w:r>
+          </w:p>
+        </w:tc>
+      </w:tr>
+      <w:tr>
+        <w:trPr>
+          <w:jc w:val="center"/>
+        </w:trPr>
+        <w:tc>
+          <w:tcPr>
+            <w:tcW w:w="1413" w:type="dxa"/>
+          </w:tcPr>
+          <w:p>
+            <w:pPr>
+              <w:jc w:val="center"/>
+            </w:pPr>
+            <w:r>
+              <w:t>0.409091</w:t>
+            </w:r>
+          </w:p>
+        </w:tc>
+        <w:tc>
+          <w:tcPr>
+            <w:tcW w:w="3260" w:type="dxa"/>
+          </w:tcPr>
+          <w:p>
+            <w:pPr>
+              <w:jc w:val="center"/>
+            </w:pPr>
+            <w:r>
+              <w:t xml:space="preserve">(gaming, Minecraft, </w:t>
+            </w:r>
+            <w:proofErr w:type="spellStart"/>
+            <w:r>
+              <w:t>AskReddit</w:t>
+            </w:r>
+            <w:proofErr w:type="spellEnd"/>
+            <w:r>
+              <w:t>)</w:t>
+            </w:r>
+          </w:p>
+        </w:tc>
+      </w:tr>
+      <w:tr>
+        <w:trPr>
+          <w:jc w:val="center"/>
+        </w:trPr>
+        <w:tc>
+          <w:tcPr>
+            <w:tcW w:w="1413" w:type="dxa"/>
+          </w:tcPr>
+          <w:p>
+            <w:pPr>
+              <w:jc w:val="center"/>
+            </w:pPr>
+            <w:r>
+              <w:t>0.363636</w:t>
+            </w:r>
+          </w:p>
+        </w:tc>
+        <w:tc>
+          <w:tcPr>
+            <w:tcW w:w="3260" w:type="dxa"/>
+          </w:tcPr>
+          <w:p>
+            <w:pPr>
+              <w:jc w:val="center"/>
+            </w:pPr>
+            <w:r>
+              <w:t>(funny, Minecraft)</w:t>
+            </w:r>
+          </w:p>
+        </w:tc>
+      </w:tr>
+      <w:tr>
+        <w:trPr>
+          <w:jc w:val="center"/>
+        </w:trPr>
+        <w:tc>
+          <w:tcPr>
+            <w:tcW w:w="1413" w:type="dxa"/>
+          </w:tcPr>
+          <w:p>
+            <w:pPr>
+              <w:jc w:val="center"/>
+            </w:pPr>
+            <w:r>
+              <w:t>0.340909</w:t>
+            </w:r>
+          </w:p>
+        </w:tc>
+        <w:tc>
+          <w:tcPr>
+            <w:tcW w:w="3260" w:type="dxa"/>
+          </w:tcPr>
+          <w:p>
+            <w:pPr>
+              <w:jc w:val="center"/>
+            </w:pPr>
+            <w:r>
+              <w:t>(Minecraft, pics)</w:t>
+            </w:r>
+          </w:p>
+        </w:tc>
+      </w:tr>
+    </w:tbl>
+    <w:p>
+      <w:pPr>
+        <w:jc w:val="center"/>
+      </w:pPr>
+    </w:p>
+    <w:p>
+      <w:r>
+        <w:t>Many of Minecraft participants are also on /r/gaming (because they’re gamers) and /r/</w:t>
+      </w:r>
+      <w:proofErr w:type="spellStart"/>
+      <w:r>
+        <w:t>AskReddit</w:t>
+      </w:r>
+      <w:proofErr w:type="spellEnd"/>
+      <w:r>
+        <w:t>.</w:t>
+      </w:r>
+    </w:p>
+    <w:p>
+      <w:pPr>
+        <w:pStyle w:val="Heading2"/>
+      </w:pPr>
+      <w:r>
+        <w:t>/r/</w:t>
+      </w:r>
+      <w:proofErr w:type="spellStart"/>
+      <w:r>
+        <w:t>pokemon</w:t>
+      </w:r>
+      <w:proofErr w:type="spellEnd"/>
+      <w:r>
+        <w:t xml:space="preserve"> </w:t>
+      </w:r>
+      <m:oMath>
+        <m:r>
+          <w:rPr>
+            <w:rFonts w:ascii="Cambria Math" w:hAnsi="Cambria Math"/>
+          </w:rPr>
+          <m:t>→</m:t>
+        </m:r>
+      </m:oMath>
+      <w:r>
+        <w:t xml:space="preserve"> ???</w:t>
+      </w:r>
+    </w:p>
+    <w:tbl>
+      <w:tblPr>
+        <w:tblStyle w:val="TableGrid"/>
+        <w:tblW w:w="0" w:type="auto"/>
+        <w:jc w:val="center"/>
+        <w:tblLook w:val="04A0" w:firstRow="1" w:lastRow="0" w:firstColumn="1" w:lastColumn="0" w:noHBand="0" w:noVBand="1"/>
+      </w:tblPr>
+      <w:tblGrid>
+        <w:gridCol w:w="1413"/>
+        <w:gridCol w:w="3260"/>
+      </w:tblGrid>
+      <w:tr>
+        <w:trPr>
+          <w:jc w:val="center"/>
+        </w:trPr>
+        <w:tc>
+          <w:tcPr>
+            <w:tcW w:w="1413" w:type="dxa"/>
+          </w:tcPr>
+          <w:p>
+            <w:pPr>
+              <w:jc w:val="center"/>
+              <w:rPr>
+                <w:b/>
+                <w:u w:val="single"/>
+              </w:rPr>
+            </w:pPr>
+            <w:r>
+              <w:rPr>
+                <w:b/>
+                <w:u w:val="single"/>
+              </w:rPr>
+              <w:t>Support</w:t>
+            </w:r>
+          </w:p>
+        </w:tc>
+        <w:tc>
+          <w:tcPr>
+            <w:tcW w:w="3260" w:type="dxa"/>
+          </w:tcPr>
+          <w:p>
+            <w:pPr>
+              <w:jc w:val="center"/>
+            </w:pPr>
+            <w:r>
+              <w:rPr>
+                <w:b/>
+                <w:u w:val="single"/>
+              </w:rPr>
+              <w:t>Subreddits</w:t>
+            </w:r>
+          </w:p>
+        </w:tc>
+      </w:tr>
+      <w:tr>
+        <w:trPr>
+          <w:jc w:val="center"/>
+        </w:trPr>
+        <w:tc>
+          <w:tcPr>
+            <w:tcW w:w="1413" w:type="dxa"/>
+          </w:tcPr>
+          <w:p>
+            <w:pPr>
+              <w:jc w:val="center"/>
+            </w:pPr>
+            <w:r>
+              <w:t>0.563981</w:t>
+            </w:r>
+          </w:p>
+        </w:tc>
+        <w:tc>
+          <w:tcPr>
+            <w:tcW w:w="3260" w:type="dxa"/>
+          </w:tcPr>
+          <w:p>
+            <w:pPr>
+              <w:jc w:val="center"/>
+            </w:pPr>
+            <w:r>
+              <w:t>(</w:t>
+            </w:r>
+            <w:proofErr w:type="spellStart"/>
+            <w:r>
+              <w:t>AskReddit</w:t>
+            </w:r>
+            <w:proofErr w:type="spellEnd"/>
+            <w:r>
+              <w:t xml:space="preserve">, </w:t>
+            </w:r>
+            <w:proofErr w:type="spellStart"/>
+            <w:r>
+              <w:t>pokemon</w:t>
+            </w:r>
+            <w:proofErr w:type="spellEnd"/>
+            <w:r>
+              <w:t>)</w:t>
+            </w:r>
+          </w:p>
+        </w:tc>
+      </w:tr>
+      <w:tr>
+        <w:trPr>
+          <w:jc w:val="center"/>
+        </w:trPr>
+        <w:tc>
+          <w:tcPr>
+            <w:tcW w:w="1413" w:type="dxa"/>
+          </w:tcPr>
+          <w:p>
+            <w:pPr>
+              <w:jc w:val="center"/>
+            </w:pPr>
+            <w:r>
+              <w:t>0.535545</w:t>
+            </w:r>
+          </w:p>
+        </w:tc>
+        <w:tc>
+          <w:tcPr>
+            <w:tcW w:w="3260" w:type="dxa"/>
+          </w:tcPr>
+          <w:p>
+            <w:pPr>
+              <w:jc w:val="center"/>
+            </w:pPr>
+            <w:r>
+              <w:t xml:space="preserve">(gaming, </w:t>
+            </w:r>
+            <w:proofErr w:type="spellStart"/>
+            <w:r>
+              <w:t>pokemon</w:t>
+            </w:r>
+            <w:proofErr w:type="spellEnd"/>
+            <w:r>
+              <w:t>)</w:t>
+            </w:r>
+          </w:p>
+        </w:tc>
+      </w:tr>
+      <w:tr>
+        <w:trPr>
+          <w:jc w:val="center"/>
+        </w:trPr>
+        <w:tc>
+          <w:tcPr>
+            <w:tcW w:w="1413" w:type="dxa"/>
+          </w:tcPr>
+          <w:p>
+            <w:pPr>
+              <w:jc w:val="center"/>
+            </w:pPr>
+            <w:r>
+              <w:t>0.331754</w:t>
+            </w:r>
+          </w:p>
+        </w:tc>
+        <w:tc>
+          <w:tcPr>
+            <w:tcW w:w="3260" w:type="dxa"/>
+          </w:tcPr>
+          <w:p>
+            <w:pPr>
+              <w:jc w:val="center"/>
+            </w:pPr>
+            <w:r>
+              <w:t xml:space="preserve">(funny, </w:t>
+            </w:r>
+            <w:proofErr w:type="spellStart"/>
+            <w:r>
+              <w:t>pokemon</w:t>
+            </w:r>
+            <w:proofErr w:type="spellEnd"/>
+            <w:r>
+              <w:t xml:space="preserve">) </w:t>
+            </w:r>
+          </w:p>
+        </w:tc>
+      </w:tr>
+      <w:tr>
+        <w:trPr>
+          <w:jc w:val="center"/>
+        </w:trPr>
+        <w:tc>
+          <w:tcPr>
+            <w:tcW w:w="1413" w:type="dxa"/>
+          </w:tcPr>
+          <w:p>
+            <w:pPr>
+              <w:jc w:val="center"/>
+            </w:pPr>
+            <w:r>
+              <w:t>0.327014</w:t>
+            </w:r>
+          </w:p>
+        </w:tc>
+        <w:tc>
+          <w:tcPr>
+            <w:tcW w:w="3260" w:type="dxa"/>
+          </w:tcPr>
+          <w:p>
+            <w:pPr>
+              <w:jc w:val="center"/>
+            </w:pPr>
+            <w:r>
+              <w:t>(</w:t>
+            </w:r>
+            <w:proofErr w:type="spellStart"/>
+            <w:r>
+              <w:t>AskReddit</w:t>
+            </w:r>
+            <w:proofErr w:type="spellEnd"/>
+            <w:r>
+              <w:t>, gaming)</w:t>
+            </w:r>
+          </w:p>
+        </w:tc>
+      </w:tr>
+      <w:tr>
+        <w:trPr>
+          <w:jc w:val="center"/>
+        </w:trPr>
+        <w:tc>
+          <w:tcPr>
+            <w:tcW w:w="1413" w:type="dxa"/>
+          </w:tcPr>
+          <w:p>
+            <w:pPr>
+              <w:jc w:val="center"/>
+            </w:pPr>
+            <w:r>
+              <w:t>0.327014</w:t>
+            </w:r>
+          </w:p>
+        </w:tc>
+        <w:tc>
+          <w:tcPr>
+            <w:tcW w:w="3260" w:type="dxa"/>
+          </w:tcPr>
+          <w:p>
+            <w:pPr>
+              <w:jc w:val="center"/>
+            </w:pPr>
+            <w:r>
+              <w:t>(</w:t>
+            </w:r>
+            <w:proofErr w:type="spellStart"/>
+            <w:r>
+              <w:t>AskReddit</w:t>
+            </w:r>
+            <w:proofErr w:type="spellEnd"/>
+            <w:r>
+              <w:t xml:space="preserve">, gaming, </w:t>
+            </w:r>
+            <w:proofErr w:type="spellStart"/>
+            <w:r>
+              <w:t>pokemon</w:t>
+            </w:r>
+            <w:proofErr w:type="spellEnd"/>
+            <w:r>
+              <w:t>)</w:t>
+            </w:r>
+          </w:p>
+        </w:tc>
+      </w:tr>
+    </w:tbl>
+    <w:p>
+      <w:pPr>
+        <w:jc w:val="center"/>
+      </w:pPr>
+    </w:p>
+    <w:p>
+      <w:proofErr w:type="gramStart"/>
+      <w:r>
+        <w:t>Of course</w:t>
+      </w:r>
+      <w:proofErr w:type="gramEnd"/>
+      <w:r>
+        <w:t xml:space="preserve"> </w:t>
+      </w:r>
+      <w:r>
+        <w:t>many</w:t>
+      </w:r>
+      <w:r>
+        <w:t xml:space="preserve"> are gamers, and asks on Reddit.</w:t>
+      </w:r>
+    </w:p>
+    <w:p>
+      <w:pPr>
+        <w:pStyle w:val="Heading2"/>
+      </w:pPr>
+      <w:r>
+        <w:t>/r/</w:t>
+      </w:r>
+      <w:proofErr w:type="spellStart"/>
+      <w:r>
+        <w:t>digimon</w:t>
+      </w:r>
+      <w:proofErr w:type="spellEnd"/>
+      <w:r>
+        <w:t xml:space="preserve"> </w:t>
+      </w:r>
+      <m:oMath>
+        <m:r>
+          <w:rPr>
+            <w:rFonts w:ascii="Cambria Math" w:hAnsi="Cambria Math"/>
+          </w:rPr>
+          <m:t>→</m:t>
+        </m:r>
+      </m:oMath>
+      <w:r>
+        <w:t xml:space="preserve"> ???</w:t>
+      </w:r>
+    </w:p>
+    <w:tbl>
+      <w:tblPr>
+        <w:tblStyle w:val="TableGrid"/>
+        <w:tblW w:w="0" w:type="auto"/>
+        <w:jc w:val="center"/>
+        <w:tblLook w:val="04A0" w:firstRow="1" w:lastRow="0" w:firstColumn="1" w:lastColumn="0" w:noHBand="0" w:noVBand="1"/>
+      </w:tblPr>
+      <w:tblGrid>
+        <w:gridCol w:w="1413"/>
+        <w:gridCol w:w="3260"/>
+      </w:tblGrid>
+      <w:tr>
+        <w:trPr>
+          <w:jc w:val="center"/>
+        </w:trPr>
+        <w:tc>
+          <w:tcPr>
+            <w:tcW w:w="1413" w:type="dxa"/>
+          </w:tcPr>
+          <w:p>
+            <w:pPr>
+              <w:jc w:val="center"/>
+              <w:rPr>
+                <w:b/>
+                <w:u w:val="single"/>
+              </w:rPr>
+            </w:pPr>
+            <w:r>
+              <w:rPr>
+                <w:b/>
+                <w:u w:val="single"/>
+              </w:rPr>
+              <w:t>Support</w:t>
+            </w:r>
+          </w:p>
+        </w:tc>
+        <w:tc>
+          <w:tcPr>
+            <w:tcW w:w="3260" w:type="dxa"/>
+          </w:tcPr>
+          <w:p>
+            <w:pPr>
+              <w:jc w:val="center"/>
+            </w:pPr>
+            <w:r>
+              <w:rPr>
+                <w:b/>
+                <w:u w:val="single"/>
+              </w:rPr>
+              <w:t>Subreddits</w:t>
+            </w:r>
+          </w:p>
+        </w:tc>
+      </w:tr>
+      <w:tr>
+        <w:trPr>
+          <w:jc w:val="center"/>
+        </w:trPr>
+        <w:tc>
+          <w:tcPr>
+            <w:tcW w:w="1413" w:type="dxa"/>
+          </w:tcPr>
+          <w:p>
+            <w:pPr>
+              <w:jc w:val="center"/>
+            </w:pPr>
+            <w:r>
+              <w:t>0.4</w:t>
+            </w:r>
+          </w:p>
+        </w:tc>
+        <w:tc>
+          <w:tcPr>
+            <w:tcW w:w="3260" w:type="dxa"/>
+          </w:tcPr>
+          <w:p>
+            <w:pPr>
+              <w:jc w:val="center"/>
+            </w:pPr>
+            <w:r>
+              <w:t>(</w:t>
+            </w:r>
+            <w:proofErr w:type="spellStart"/>
+            <w:r>
+              <w:t>AskReddit</w:t>
+            </w:r>
+            <w:proofErr w:type="spellEnd"/>
+            <w:r>
+              <w:t xml:space="preserve">, </w:t>
+            </w:r>
+            <w:proofErr w:type="spellStart"/>
+            <w:r>
+              <w:t>digimon</w:t>
+            </w:r>
+            <w:proofErr w:type="spellEnd"/>
+            <w:r>
+              <w:t>)</w:t>
+            </w:r>
+          </w:p>
+        </w:tc>
+      </w:tr>
+      <w:tr>
+        <w:trPr>
+          <w:jc w:val="center"/>
+        </w:trPr>
+        <w:tc>
+          <w:tcPr>
+            <w:tcW w:w="1413" w:type="dxa"/>
+          </w:tcPr>
+          <w:p>
+            <w:pPr>
+              <w:jc w:val="center"/>
+            </w:pPr>
+            <w:r>
+              <w:t>0.35</w:t>
+            </w:r>
+          </w:p>
+        </w:tc>
+        <w:tc>
+          <w:tcPr>
+            <w:tcW w:w="3260" w:type="dxa"/>
+          </w:tcPr>
+          <w:p>
+            <w:pPr>
+              <w:jc w:val="center"/>
+            </w:pPr>
+            <w:r>
+              <w:t>(</w:t>
+            </w:r>
+            <w:proofErr w:type="spellStart"/>
+            <w:r>
+              <w:t>digimon</w:t>
+            </w:r>
+            <w:proofErr w:type="spellEnd"/>
+            <w:r>
+              <w:t>, funny)</w:t>
+            </w:r>
+          </w:p>
+        </w:tc>
+      </w:tr>
+      <w:tr>
+        <w:trPr>
+          <w:jc w:val="center"/>
+        </w:trPr>
+        <w:tc>
+          <w:tcPr>
+            <w:tcW w:w="1413" w:type="dxa"/>
+          </w:tcPr>
+          <w:p>
+            <w:pPr>
+              <w:jc w:val="center"/>
+            </w:pPr>
+            <w:r>
+              <w:t>0.3</w:t>
+            </w:r>
+          </w:p>
+        </w:tc>
+        <w:tc>
+          <w:tcPr>
+            <w:tcW w:w="3260" w:type="dxa"/>
+          </w:tcPr>
+          <w:p>
+            <w:pPr>
+              <w:jc w:val="center"/>
+            </w:pPr>
+            <w:r>
+              <w:t>(</w:t>
+            </w:r>
+            <w:proofErr w:type="spellStart"/>
+            <w:r>
+              <w:t>digimon</w:t>
+            </w:r>
+            <w:proofErr w:type="spellEnd"/>
+            <w:r>
+              <w:t>, gaming)</w:t>
+            </w:r>
+          </w:p>
+        </w:tc>
+      </w:tr>
+      <w:tr>
+        <w:trPr>
+          <w:jc w:val="center"/>
+        </w:trPr>
+        <w:tc>
+          <w:tcPr>
+            <w:tcW w:w="1413" w:type="dxa"/>
+          </w:tcPr>
+          <w:p>
+            <w:pPr>
+              <w:jc w:val="center"/>
+            </w:pPr>
+            <w:r>
+              <w:t>0.3</w:t>
+            </w:r>
+          </w:p>
+        </w:tc>
+        <w:tc>
+          <w:tcPr>
+            <w:tcW w:w="3260" w:type="dxa"/>
+          </w:tcPr>
+          <w:p>
+            <w:pPr>
+              <w:jc w:val="center"/>
+            </w:pPr>
+            <w:r>
+              <w:t>(</w:t>
+            </w:r>
+            <w:proofErr w:type="spellStart"/>
+            <w:r>
+              <w:t>digimon</w:t>
+            </w:r>
+            <w:proofErr w:type="spellEnd"/>
+            <w:r>
+              <w:t xml:space="preserve">, </w:t>
+            </w:r>
+            <w:proofErr w:type="spellStart"/>
+            <w:r>
+              <w:t>pokemon</w:t>
+            </w:r>
+            <w:proofErr w:type="spellEnd"/>
+            <w:r>
+              <w:t>)</w:t>
+            </w:r>
+          </w:p>
+        </w:tc>
+      </w:tr>
+    </w:tbl>
+    <w:p>
+      <w:pPr>
+        <w:jc w:val="center"/>
+      </w:pPr>
+    </w:p>
+    <w:p>
+      <w:r>
+        <w:t>And as suspected, Digimon fans also know about Pokémon; another monster-collecting franchise, but unfortunately, not the other way around.</w:t>
+      </w:r>
+    </w:p>
+    <w:p>
+      <w:r>
+        <w:br w:type="page"/>
+      </w:r>
+    </w:p>
+    <w:p>
+      <w:pPr>
+        <w:pStyle w:val="Heading2"/>
+      </w:pPr>
+      <w:r>
+        <w:lastRenderedPageBreak/>
+        <w:t>Summary</w:t>
+      </w:r>
+    </w:p>
+    <w:p>
+      <w:r>
+        <w:t xml:space="preserve">Default Subreddits are subreddits that many </w:t>
+      </w:r>
+      <w:r>
+        <w:t xml:space="preserve">(almost everyone) </w:t>
+      </w:r>
+      <w:r>
+        <w:t xml:space="preserve">participate </w:t>
+      </w:r>
+      <w:r>
+        <w:t>in and will show up everywhere. These include:</w:t>
+      </w:r>
+    </w:p>
+    <w:p>
+      <w:pPr>
+        <w:pStyle w:val="ListParagraph"/>
+        <w:numPr>
+          <w:ilvl w:val="0"/>
+          <w:numId w:val="2"/>
+        </w:numPr>
+      </w:pPr>
+      <w:r>
+        <w:t>/r/</w:t>
+      </w:r>
+      <w:proofErr w:type="spellStart"/>
+      <w:r>
+        <w:t>AskReddit</w:t>
+      </w:r>
+      <w:proofErr w:type="spellEnd"/>
+      <w:r>
+        <w:t xml:space="preserve"> – A subreddit where users ask the internet any question.</w:t>
+      </w:r>
+    </w:p>
+    <w:p>
+      <w:pPr>
+        <w:pStyle w:val="ListParagraph"/>
+        <w:numPr>
+          <w:ilvl w:val="0"/>
+          <w:numId w:val="2"/>
+        </w:numPr>
+      </w:pPr>
+      <w:r>
+        <w:t>/r/gaming – A subreddit all about gaming (primarily video games, but permits all, so cards too)</w:t>
+      </w:r>
+    </w:p>
+    <w:p>
+      <w:pPr>
+        <w:pStyle w:val="ListParagraph"/>
+        <w:numPr>
+          <w:ilvl w:val="0"/>
+          <w:numId w:val="2"/>
+        </w:numPr>
+      </w:pPr>
+      <w:r>
+        <w:t>/r/pics – A subreddit for posting anything that is a picture.</w:t>
+      </w:r>
+    </w:p>
+    <w:p>
+      <w:pPr>
+        <w:pStyle w:val="ListParagraph"/>
+        <w:numPr>
+          <w:ilvl w:val="0"/>
+          <w:numId w:val="2"/>
+        </w:numPr>
+      </w:pPr>
+      <w:r>
+        <w:t>/r/funny – A subreddit for posting funny things, in any medium or form.</w:t>
+      </w:r>
+    </w:p>
+    <w:p>
+      <w:pPr>
+        <w:pStyle w:val="ListParagraph"/>
+        <w:numPr>
+          <w:ilvl w:val="0"/>
+          <w:numId w:val="2"/>
+        </w:numPr>
+      </w:pPr>
+      <w:r>
+        <w:t>/r/</w:t>
+      </w:r>
+      <w:proofErr w:type="spellStart"/>
+      <w:r>
+        <w:t>todayilearned</w:t>
+      </w:r>
+      <w:proofErr w:type="spellEnd"/>
+      <w:r>
+        <w:t xml:space="preserve"> – A subreddit for posting interesting niche facts you’ve learnt (today).</w:t>
+      </w:r>
+    </w:p>
+    <w:p>
+      <w:pPr>
+        <w:pStyle w:val="ListParagraph"/>
+        <w:numPr>
+          <w:ilvl w:val="0"/>
+          <w:numId w:val="2"/>
+        </w:numPr>
+      </w:pPr>
+      <w:r>
+        <w:t>/r/videos - /r/pics, but for video files.</w:t>
+      </w:r>
+    </w:p>
+    <w:p>
+      <w:pPr>
+        <w:pStyle w:val="ListParagraph"/>
+        <w:numPr>
+          <w:ilvl w:val="0"/>
+          <w:numId w:val="2"/>
+        </w:numPr>
+      </w:pPr>
+      <w:r>
+        <w:t>/r/gifs - /r/videos but for anything in the .gif format.</w:t>
+      </w:r>
+    </w:p>
+    <w:p>
+      <w:r>
+        <w:t xml:space="preserve">And, there is a correlation (one person likes both) between Digimon fans and Pokémon fans, but not the other way around. </w:t>
+      </w:r>
+    </w:p>
+    <w:p>
+      <w:pPr>
+        <w:pStyle w:val="Heading1"/>
+      </w:pPr>
+      <w:r>
+        <w:t>Reflection</w:t>
+      </w:r>
+    </w:p>
+    <w:p>
+      <w:r>
+        <w:t xml:space="preserve">I could not explore a lot as the data is full of unexplored nodes, as most of my time was spent mining the major default subreddits (primarily /r/anime and /r/gaming). If I had did the </w:t>
+      </w:r>
+      <w:proofErr w:type="spellStart"/>
+      <w:r>
+        <w:t>Apriori</w:t>
+      </w:r>
+      <w:proofErr w:type="spellEnd"/>
+      <w:r>
+        <w:t xml:space="preserve"> Algorithm earlier on and looked at the smaller Subreddits, I would have gotten a pointer towards more specialized user behaviour quicker.</w:t>
+      </w:r>
+    </w:p>
+    <w:p>
+      <w:r>
+        <w:t>Instead, by looking at the major subreddits, I just got a lot of everything, which especially for the /r/</w:t>
+      </w:r>
+      <w:proofErr w:type="spellStart"/>
+      <w:r>
+        <w:t>digimon</w:t>
+      </w:r>
+      <w:proofErr w:type="spellEnd"/>
+      <w:r>
+        <w:t xml:space="preserve"> correlation – Had a very small support rate from everything else, but then again, comparing a specialization to a bit of everything still results in small support values anyway as everybody is different and not a single one of them are the same.</w:t>
+      </w:r>
+      <w:r>
+        <w:t xml:space="preserve"> From the decimal places, you could tell that the subset had only around 20 people/transactions in it.</w:t>
       </w:r>
     </w:p>
     <w:sectPr>
@@ -2007,7 +5259,7 @@
 </file>
 
 <file path=word/numbering.xml><?xml version="1.0" encoding="utf-8"?>
-<w:numbering xmlns:wpc="http://schemas.microsoft.com/office/word/2010/wordprocessingCanvas" xmlns:cx="http://schemas.microsoft.com/office/drawing/2014/chartex" xmlns:cx1="http://schemas.microsoft.com/office/drawing/2015/9/8/chartex" xmlns:mc="http://schemas.openxmlformats.org/markup-compatibility/2006" xmlns:o="urn:schemas-microsoft-com:office:office" xmlns:r="http://schemas.openxmlformats.org/officeDocument/2006/relationships" xmlns:m="http://schemas.openxmlformats.org/officeDocument/2006/math" xmlns:v="urn:schemas-microsoft-com:vml" xmlns:wp14="http://schemas.microsoft.com/office/word/2010/wordprocessingDrawing" xmlns:wp="http://schemas.openxmlformats.org/drawingml/2006/wordprocessingDrawing" xmlns:w10="urn:schemas-microsoft-com:office:word" xmlns:w="http://schemas.openxmlformats.org/wordprocessingml/2006/main" xmlns:w14="http://schemas.microsoft.com/office/word/2010/wordml" xmlns:w15="http://schemas.microsoft.com/office/word/2012/wordml" xmlns:w16se="http://schemas.microsoft.com/office/word/2015/wordml/symex" xmlns:wpg="http://schemas.microsoft.com/office/word/2010/wordprocessingGroup" xmlns:wpi="http://schemas.microsoft.com/office/word/2010/wordprocessingInk" xmlns:wne="http://schemas.microsoft.com/office/word/2006/wordml" xmlns:wps="http://schemas.microsoft.com/office/word/2010/wordprocessingShape" mc:Ignorable="w14 w15 w16se wp14">
+<w:numbering xmlns:wpc="http://schemas.microsoft.com/office/word/2010/wordprocessingCanvas" xmlns:cx="http://schemas.microsoft.com/office/drawing/2014/chartex" xmlns:cx1="http://schemas.microsoft.com/office/drawing/2015/9/8/chartex" xmlns:cx2="http://schemas.microsoft.com/office/drawing/2015/10/21/chartex" xmlns:cx3="http://schemas.microsoft.com/office/drawing/2016/5/9/chartex" xmlns:cx4="http://schemas.microsoft.com/office/drawing/2016/5/10/chartex" xmlns:cx5="http://schemas.microsoft.com/office/drawing/2016/5/11/chartex" xmlns:cx6="http://schemas.microsoft.com/office/drawing/2016/5/12/chartex" xmlns:cx7="http://schemas.microsoft.com/office/drawing/2016/5/13/chartex" xmlns:cx8="http://schemas.microsoft.com/office/drawing/2016/5/14/chartex" xmlns:mc="http://schemas.openxmlformats.org/markup-compatibility/2006" xmlns:aink="http://schemas.microsoft.com/office/drawing/2016/ink" xmlns:am3d="http://schemas.microsoft.com/office/drawing/2017/model3d" xmlns:o="urn:schemas-microsoft-com:office:office" xmlns:r="http://schemas.openxmlformats.org/officeDocument/2006/relationships" xmlns:m="http://schemas.openxmlformats.org/officeDocument/2006/math" xmlns:v="urn:schemas-microsoft-com:vml" xmlns:wp14="http://schemas.microsoft.com/office/word/2010/wordprocessingDrawing" xmlns:wp="http://schemas.openxmlformats.org/drawingml/2006/wordprocessingDrawing" xmlns:w10="urn:schemas-microsoft-com:office:word" xmlns:w="http://schemas.openxmlformats.org/wordprocessingml/2006/main" xmlns:w14="http://schemas.microsoft.com/office/word/2010/wordml" xmlns:w15="http://schemas.microsoft.com/office/word/2012/wordml" xmlns:w16cid="http://schemas.microsoft.com/office/word/2016/wordml/cid" xmlns:w16se="http://schemas.microsoft.com/office/word/2015/wordml/symex" xmlns:wpg="http://schemas.microsoft.com/office/word/2010/wordprocessingGroup" xmlns:wpi="http://schemas.microsoft.com/office/word/2010/wordprocessingInk" xmlns:wne="http://schemas.microsoft.com/office/word/2006/wordml" xmlns:wps="http://schemas.microsoft.com/office/word/2010/wordprocessingShape" mc:Ignorable="w14 w15 w16se w16cid wp14">
   <w:abstractNum w:abstractNumId="0" w15:restartNumberingAfterBreak="0">
     <w:nsid w:val="186D387D"/>
     <w:multiLevelType w:val="multilevel"/>
@@ -2158,6 +5410,119 @@
     </w:lvl>
   </w:abstractNum>
   <w:abstractNum w:abstractNumId="1" w15:restartNumberingAfterBreak="0">
+    <w:nsid w:val="1A8231E9"/>
+    <w:multiLevelType w:val="hybridMultilevel"/>
+    <w:tmpl w:val="CBFC3BF2"/>
+    <w:lvl w:ilvl="0" w:tplc="0C090001">
+      <w:start w:val="1"/>
+      <w:numFmt w:val="bullet"/>
+      <w:lvlText w:val=""/>
+      <w:lvlJc w:val="left"/>
+      <w:pPr>
+        <w:ind w:left="720" w:hanging="360"/>
+      </w:pPr>
+      <w:rPr>
+        <w:rFonts w:ascii="Symbol" w:hAnsi="Symbol" w:hint="default"/>
+      </w:rPr>
+    </w:lvl>
+    <w:lvl w:ilvl="1" w:tplc="0C090003" w:tentative="1">
+      <w:start w:val="1"/>
+      <w:numFmt w:val="bullet"/>
+      <w:lvlText w:val="o"/>
+      <w:lvlJc w:val="left"/>
+      <w:pPr>
+        <w:ind w:left="1440" w:hanging="360"/>
+      </w:pPr>
+      <w:rPr>
+        <w:rFonts w:ascii="Courier New" w:hAnsi="Courier New" w:cs="Courier New" w:hint="default"/>
+      </w:rPr>
+    </w:lvl>
+    <w:lvl w:ilvl="2" w:tplc="0C090005" w:tentative="1">
+      <w:start w:val="1"/>
+      <w:numFmt w:val="bullet"/>
+      <w:lvlText w:val=""/>
+      <w:lvlJc w:val="left"/>
+      <w:pPr>
+        <w:ind w:left="2160" w:hanging="360"/>
+      </w:pPr>
+      <w:rPr>
+        <w:rFonts w:ascii="Wingdings" w:hAnsi="Wingdings" w:hint="default"/>
+      </w:rPr>
+    </w:lvl>
+    <w:lvl w:ilvl="3" w:tplc="0C090001" w:tentative="1">
+      <w:start w:val="1"/>
+      <w:numFmt w:val="bullet"/>
+      <w:lvlText w:val=""/>
+      <w:lvlJc w:val="left"/>
+      <w:pPr>
+        <w:ind w:left="2880" w:hanging="360"/>
+      </w:pPr>
+      <w:rPr>
+        <w:rFonts w:ascii="Symbol" w:hAnsi="Symbol" w:hint="default"/>
+      </w:rPr>
+    </w:lvl>
+    <w:lvl w:ilvl="4" w:tplc="0C090003" w:tentative="1">
+      <w:start w:val="1"/>
+      <w:numFmt w:val="bullet"/>
+      <w:lvlText w:val="o"/>
+      <w:lvlJc w:val="left"/>
+      <w:pPr>
+        <w:ind w:left="3600" w:hanging="360"/>
+      </w:pPr>
+      <w:rPr>
+        <w:rFonts w:ascii="Courier New" w:hAnsi="Courier New" w:cs="Courier New" w:hint="default"/>
+      </w:rPr>
+    </w:lvl>
+    <w:lvl w:ilvl="5" w:tplc="0C090005" w:tentative="1">
+      <w:start w:val="1"/>
+      <w:numFmt w:val="bullet"/>
+      <w:lvlText w:val=""/>
+      <w:lvlJc w:val="left"/>
+      <w:pPr>
+        <w:ind w:left="4320" w:hanging="360"/>
+      </w:pPr>
+      <w:rPr>
+        <w:rFonts w:ascii="Wingdings" w:hAnsi="Wingdings" w:hint="default"/>
+      </w:rPr>
+    </w:lvl>
+    <w:lvl w:ilvl="6" w:tplc="0C090001" w:tentative="1">
+      <w:start w:val="1"/>
+      <w:numFmt w:val="bullet"/>
+      <w:lvlText w:val=""/>
+      <w:lvlJc w:val="left"/>
+      <w:pPr>
+        <w:ind w:left="5040" w:hanging="360"/>
+      </w:pPr>
+      <w:rPr>
+        <w:rFonts w:ascii="Symbol" w:hAnsi="Symbol" w:hint="default"/>
+      </w:rPr>
+    </w:lvl>
+    <w:lvl w:ilvl="7" w:tplc="0C090003" w:tentative="1">
+      <w:start w:val="1"/>
+      <w:numFmt w:val="bullet"/>
+      <w:lvlText w:val="o"/>
+      <w:lvlJc w:val="left"/>
+      <w:pPr>
+        <w:ind w:left="5760" w:hanging="360"/>
+      </w:pPr>
+      <w:rPr>
+        <w:rFonts w:ascii="Courier New" w:hAnsi="Courier New" w:cs="Courier New" w:hint="default"/>
+      </w:rPr>
+    </w:lvl>
+    <w:lvl w:ilvl="8" w:tplc="0C090005" w:tentative="1">
+      <w:start w:val="1"/>
+      <w:numFmt w:val="bullet"/>
+      <w:lvlText w:val=""/>
+      <w:lvlJc w:val="left"/>
+      <w:pPr>
+        <w:ind w:left="6480" w:hanging="360"/>
+      </w:pPr>
+      <w:rPr>
+        <w:rFonts w:ascii="Wingdings" w:hAnsi="Wingdings" w:hint="default"/>
+      </w:rPr>
+    </w:lvl>
+  </w:abstractNum>
+  <w:abstractNum w:abstractNumId="2" w15:restartNumberingAfterBreak="0">
     <w:nsid w:val="498F31C0"/>
     <w:multiLevelType w:val="hybridMultilevel"/>
     <w:tmpl w:val="B5807C7E"/>
@@ -2272,7 +5637,7 @@
       </w:rPr>
     </w:lvl>
   </w:abstractNum>
-  <w:abstractNum w:abstractNumId="2" w15:restartNumberingAfterBreak="0">
+  <w:abstractNum w:abstractNumId="3" w15:restartNumberingAfterBreak="0">
     <w:nsid w:val="49AE6A4B"/>
     <w:multiLevelType w:val="hybridMultilevel"/>
     <w:tmpl w:val="BA04E35E"/>
@@ -2385,7 +5750,7 @@
       </w:rPr>
     </w:lvl>
   </w:abstractNum>
-  <w:abstractNum w:abstractNumId="3" w15:restartNumberingAfterBreak="0">
+  <w:abstractNum w:abstractNumId="4" w15:restartNumberingAfterBreak="0">
     <w:nsid w:val="5AF0626B"/>
     <w:multiLevelType w:val="hybridMultilevel"/>
     <w:tmpl w:val="FA02A062"/>
@@ -2499,22 +5864,25 @@
     </w:lvl>
   </w:abstractNum>
   <w:num w:numId="1">
-    <w:abstractNumId w:val="3"/>
+    <w:abstractNumId w:val="4"/>
   </w:num>
   <w:num w:numId="2">
     <w:abstractNumId w:val="0"/>
   </w:num>
   <w:num w:numId="3">
-    <w:abstractNumId w:val="1"/>
+    <w:abstractNumId w:val="2"/>
   </w:num>
   <w:num w:numId="4">
-    <w:abstractNumId w:val="2"/>
+    <w:abstractNumId w:val="3"/>
+  </w:num>
+  <w:num w:numId="5">
+    <w:abstractNumId w:val="1"/>
   </w:num>
 </w:numbering>
 </file>
 
 <file path=word/styles.xml><?xml version="1.0" encoding="utf-8"?>
-<w:styles xmlns:mc="http://schemas.openxmlformats.org/markup-compatibility/2006" xmlns:r="http://schemas.openxmlformats.org/officeDocument/2006/relationships" xmlns:w="http://schemas.openxmlformats.org/wordprocessingml/2006/main" xmlns:w14="http://schemas.microsoft.com/office/word/2010/wordml" xmlns:w15="http://schemas.microsoft.com/office/word/2012/wordml" xmlns:w16se="http://schemas.microsoft.com/office/word/2015/wordml/symex" mc:Ignorable="w14 w15 w16se">
+<w:styles xmlns:mc="http://schemas.openxmlformats.org/markup-compatibility/2006" xmlns:r="http://schemas.openxmlformats.org/officeDocument/2006/relationships" xmlns:w="http://schemas.openxmlformats.org/wordprocessingml/2006/main" xmlns:w14="http://schemas.microsoft.com/office/word/2010/wordml" xmlns:w15="http://schemas.microsoft.com/office/word/2012/wordml" xmlns:w16cid="http://schemas.microsoft.com/office/word/2016/wordml/cid" xmlns:w16se="http://schemas.microsoft.com/office/word/2015/wordml/symex" mc:Ignorable="w14 w15 w16se w16cid">
   <w:docDefaults>
     <w:rPrDefault>
       <w:rPr>
@@ -2530,7 +5898,7 @@
       </w:pPr>
     </w:pPrDefault>
   </w:docDefaults>
-  <w:latentStyles w:defLockedState="0" w:defUIPriority="99" w:defSemiHidden="0" w:defUnhideWhenUsed="0" w:defQFormat="0" w:count="371">
+  <w:latentStyles w:defLockedState="0" w:defUIPriority="99" w:defSemiHidden="0" w:defUnhideWhenUsed="0" w:defQFormat="0" w:count="375">
     <w:lsdException w:name="Normal" w:uiPriority="0" w:qFormat="1"/>
     <w:lsdException w:name="heading 1" w:uiPriority="9" w:qFormat="1"/>
     <w:lsdException w:name="heading 2" w:semiHidden="1" w:uiPriority="9" w:unhideWhenUsed="1" w:qFormat="1"/>
@@ -2636,7 +6004,6 @@
     <w:lsdException w:name="HTML Sample" w:semiHidden="1" w:unhideWhenUsed="1"/>
     <w:lsdException w:name="HTML Typewriter" w:semiHidden="1" w:unhideWhenUsed="1"/>
     <w:lsdException w:name="HTML Variable" w:semiHidden="1" w:unhideWhenUsed="1"/>
-    <w:lsdException w:name="Normal Table" w:semiHidden="1" w:unhideWhenUsed="1"/>
     <w:lsdException w:name="annotation subject" w:semiHidden="1" w:unhideWhenUsed="1"/>
     <w:lsdException w:name="No List" w:semiHidden="1" w:unhideWhenUsed="1"/>
     <w:lsdException w:name="Outline List 1" w:semiHidden="1" w:unhideWhenUsed="1"/>
@@ -2680,10 +6047,8 @@
     <w:lsdException w:name="Table Elegant" w:semiHidden="1" w:unhideWhenUsed="1"/>
     <w:lsdException w:name="Table Professional" w:semiHidden="1" w:unhideWhenUsed="1"/>
     <w:lsdException w:name="Table Subtle 1" w:semiHidden="1" w:unhideWhenUsed="1"/>
-    <w:lsdException w:name="Table Subtle 2" w:semiHidden="1" w:unhideWhenUsed="1"/>
     <w:lsdException w:name="Table Web 1" w:semiHidden="1" w:unhideWhenUsed="1"/>
     <w:lsdException w:name="Table Web 2" w:semiHidden="1" w:unhideWhenUsed="1"/>
-    <w:lsdException w:name="Table Web 3" w:semiHidden="1" w:unhideWhenUsed="1"/>
     <w:lsdException w:name="Balloon Text" w:semiHidden="1" w:unhideWhenUsed="1"/>
     <w:lsdException w:name="Table Grid" w:uiPriority="39"/>
     <w:lsdException w:name="Table Theme" w:semiHidden="1" w:unhideWhenUsed="1"/>
@@ -2902,6 +6267,10 @@
     <w:lsdException w:name="List Table 5 Dark Accent 6" w:uiPriority="50"/>
     <w:lsdException w:name="List Table 6 Colorful Accent 6" w:uiPriority="51"/>
     <w:lsdException w:name="List Table 7 Colorful Accent 6" w:uiPriority="52"/>
+    <w:lsdException w:name="Mention" w:semiHidden="1" w:unhideWhenUsed="1"/>
+    <w:lsdException w:name="Smart Hyperlink" w:semiHidden="1" w:unhideWhenUsed="1"/>
+    <w:lsdException w:name="Hashtag" w:semiHidden="1" w:unhideWhenUsed="1"/>
+    <w:lsdException w:name="Unresolved Mention" w:semiHidden="1" w:unhideWhenUsed="1"/>
   </w:latentStyles>
   <w:style w:type="paragraph" w:default="1" w:styleId="Normal">
     <w:name w:val="Normal"/>
@@ -2950,10 +6319,31 @@
       <w:szCs w:val="26"/>
     </w:rPr>
   </w:style>
+  <w:style w:type="paragraph" w:styleId="Heading3">
+    <w:name w:val="heading 3"/>
+    <w:basedOn w:val="Normal"/>
+    <w:next w:val="Normal"/>
+    <w:link w:val="Heading3Char"/>
+    <w:uiPriority w:val="9"/>
+    <w:unhideWhenUsed/>
+    <w:qFormat/>
+    <w:rsid w:val="001A4679"/>
+    <w:pPr>
+      <w:keepNext/>
+      <w:keepLines/>
+      <w:spacing w:before="40" w:after="0"/>
+      <w:outlineLvl w:val="2"/>
+    </w:pPr>
+    <w:rPr>
+      <w:rFonts w:asciiTheme="majorHAnsi" w:eastAsiaTheme="majorEastAsia" w:hAnsiTheme="majorHAnsi" w:cstheme="majorBidi"/>
+      <w:color w:val="1F4D78" w:themeColor="accent1" w:themeShade="7F"/>
+      <w:sz w:val="24"/>
+      <w:szCs w:val="24"/>
+    </w:rPr>
+  </w:style>
   <w:style w:type="character" w:default="1" w:styleId="DefaultParagraphFont">
     <w:name w:val="Default Paragraph Font"/>
     <w:uiPriority w:val="1"/>
-    <w:semiHidden/>
     <w:unhideWhenUsed/>
   </w:style>
   <w:style w:type="table" w:default="1" w:styleId="TableNormal">
@@ -3421,6 +6811,29 @@
       <w:szCs w:val="18"/>
     </w:rPr>
   </w:style>
+  <w:style w:type="character" w:styleId="PlaceholderText">
+    <w:name w:val="Placeholder Text"/>
+    <w:basedOn w:val="DefaultParagraphFont"/>
+    <w:uiPriority w:val="99"/>
+    <w:semiHidden/>
+    <w:rsid w:val="00BF39C7"/>
+    <w:rPr>
+      <w:color w:val="808080"/>
+    </w:rPr>
+  </w:style>
+  <w:style w:type="character" w:customStyle="1" w:styleId="Heading3Char">
+    <w:name w:val="Heading 3 Char"/>
+    <w:basedOn w:val="DefaultParagraphFont"/>
+    <w:link w:val="Heading3"/>
+    <w:uiPriority w:val="9"/>
+    <w:rsid w:val="001A4679"/>
+    <w:rPr>
+      <w:rFonts w:asciiTheme="majorHAnsi" w:eastAsiaTheme="majorEastAsia" w:hAnsiTheme="majorHAnsi" w:cstheme="majorBidi"/>
+      <w:color w:val="1F4D78" w:themeColor="accent1" w:themeShade="7F"/>
+      <w:sz w:val="24"/>
+      <w:szCs w:val="24"/>
+    </w:rPr>
+  </w:style>
 </w:styles>
 </file>
 
@@ -3720,7 +7133,7 @@
 </file>
 
 <file path=customXml/itemProps1.xml><?xml version="1.0" encoding="utf-8"?>
-<ds:datastoreItem xmlns:ds="http://schemas.openxmlformats.org/officeDocument/2006/customXml" ds:itemID="{BC26641F-2FFA-4998-87D6-DB0591A9305C}">
+<ds:datastoreItem xmlns:ds="http://schemas.openxmlformats.org/officeDocument/2006/customXml" ds:itemID="{5857CE23-C29A-42A6-9FAA-A6814BFE4385}">
   <ds:schemaRefs>
     <ds:schemaRef ds:uri="http://schemas.openxmlformats.org/officeDocument/2006/bibliography"/>
   </ds:schemaRefs>

</xml_diff>